<commit_message>
Included Details On Invoice
</commit_message>
<xml_diff>
--- a/SMD-BRD v1.1.docx
+++ b/SMD-BRD v1.1.docx
@@ -2219,17 +2219,27 @@
         <w:t>business by</w:t>
       </w:r>
       <w:r>
-        <w:t xml:space="preserve"> making powerful decisions based on data. Because numbers speak the tale, most business smaller than these huge corporations have a less competitive edge as they are not utilizing data t</w:t>
-      </w:r>
-      <w:r>
-        <w:t xml:space="preserve">o help grow their business. </w:t>
+        <w:t xml:space="preserve"> making powerful decisions based on data. </w:t>
+      </w:r>
+      <w:proofErr w:type="gramStart"/>
+      <w:r>
+        <w:t>Because numbers speak the tale, most business smaller than these huge corporations have a less competitive edge as they are not utilizing data t</w:t>
+      </w:r>
+      <w:r>
+        <w:t>o help grow their business.</w:t>
+      </w:r>
+      <w:proofErr w:type="gramEnd"/>
+      <w:r>
+        <w:t xml:space="preserve"> </w:t>
       </w:r>
       <w:r>
         <w:t xml:space="preserve">MYDATA </w:t>
       </w:r>
-      <w:r>
-        <w:t>focuses</w:t>
-      </w:r>
+      <w:proofErr w:type="spellStart"/>
+      <w:r>
+        <w:t>focusses</w:t>
+      </w:r>
+      <w:proofErr w:type="spellEnd"/>
       <w:r>
         <w:t xml:space="preserve"> on this specific aspect to help fill the void. </w:t>
       </w:r>
@@ -3368,7 +3378,6 @@
       </w:r>
       <w:bookmarkEnd w:id="6"/>
     </w:p>
-    <w:p/>
     <w:tbl>
       <w:tblPr>
         <w:tblStyle w:val="TableGrid"/>
@@ -3385,13 +3394,13 @@
         <w:tblLook w:val="04A0"/>
       </w:tblPr>
       <w:tblGrid>
-        <w:gridCol w:w="2790"/>
-        <w:gridCol w:w="7830"/>
+        <w:gridCol w:w="3245"/>
+        <w:gridCol w:w="7375"/>
       </w:tblGrid>
       <w:tr>
         <w:tc>
           <w:tcPr>
-            <w:tcW w:w="2790" w:type="dxa"/>
+            <w:tcW w:w="3245" w:type="dxa"/>
           </w:tcPr>
           <w:p>
             <w:pPr>
@@ -3410,7 +3419,7 @@
         </w:tc>
         <w:tc>
           <w:tcPr>
-            <w:tcW w:w="7830" w:type="dxa"/>
+            <w:tcW w:w="7375" w:type="dxa"/>
           </w:tcPr>
           <w:p>
             <w:pPr>
@@ -3431,7 +3440,7 @@
       <w:tr>
         <w:tc>
           <w:tcPr>
-            <w:tcW w:w="2790" w:type="dxa"/>
+            <w:tcW w:w="3245" w:type="dxa"/>
           </w:tcPr>
           <w:p>
             <w:pPr>
@@ -3446,7 +3455,7 @@
         </w:tc>
         <w:tc>
           <w:tcPr>
-            <w:tcW w:w="7830" w:type="dxa"/>
+            <w:tcW w:w="7375" w:type="dxa"/>
           </w:tcPr>
           <w:p>
             <w:r>
@@ -3466,7 +3475,7 @@
       <w:tr>
         <w:tc>
           <w:tcPr>
-            <w:tcW w:w="2790" w:type="dxa"/>
+            <w:tcW w:w="3245" w:type="dxa"/>
           </w:tcPr>
           <w:p>
             <w:pPr>
@@ -3479,7 +3488,7 @@
         </w:tc>
         <w:tc>
           <w:tcPr>
-            <w:tcW w:w="7830" w:type="dxa"/>
+            <w:tcW w:w="7375" w:type="dxa"/>
           </w:tcPr>
           <w:p>
             <w:pPr>
@@ -3494,7 +3503,7 @@
       <w:tr>
         <w:tc>
           <w:tcPr>
-            <w:tcW w:w="2790" w:type="dxa"/>
+            <w:tcW w:w="3245" w:type="dxa"/>
           </w:tcPr>
           <w:p>
             <w:pPr>
@@ -3512,7 +3521,7 @@
         </w:tc>
         <w:tc>
           <w:tcPr>
-            <w:tcW w:w="7830" w:type="dxa"/>
+            <w:tcW w:w="7375" w:type="dxa"/>
           </w:tcPr>
           <w:p>
             <w:r>
@@ -3540,7 +3549,7 @@
       <w:tr>
         <w:tc>
           <w:tcPr>
-            <w:tcW w:w="2790" w:type="dxa"/>
+            <w:tcW w:w="3245" w:type="dxa"/>
           </w:tcPr>
           <w:p>
             <w:r>
@@ -3550,7 +3559,7 @@
         </w:tc>
         <w:tc>
           <w:tcPr>
-            <w:tcW w:w="7830" w:type="dxa"/>
+            <w:tcW w:w="7375" w:type="dxa"/>
           </w:tcPr>
           <w:p>
             <w:r>
@@ -3562,7 +3571,7 @@
       <w:tr>
         <w:tc>
           <w:tcPr>
-            <w:tcW w:w="2790" w:type="dxa"/>
+            <w:tcW w:w="3245" w:type="dxa"/>
           </w:tcPr>
           <w:p>
             <w:pPr>
@@ -3575,7 +3584,7 @@
         </w:tc>
         <w:tc>
           <w:tcPr>
-            <w:tcW w:w="7830" w:type="dxa"/>
+            <w:tcW w:w="7375" w:type="dxa"/>
           </w:tcPr>
           <w:p>
             <w:pPr>
@@ -3590,7 +3599,7 @@
       <w:tr>
         <w:tc>
           <w:tcPr>
-            <w:tcW w:w="2790" w:type="dxa"/>
+            <w:tcW w:w="3245" w:type="dxa"/>
           </w:tcPr>
           <w:p>
             <w:pPr>
@@ -3605,7 +3614,7 @@
         </w:tc>
         <w:tc>
           <w:tcPr>
-            <w:tcW w:w="7830" w:type="dxa"/>
+            <w:tcW w:w="7375" w:type="dxa"/>
           </w:tcPr>
           <w:p>
             <w:pPr>
@@ -3627,7 +3636,7 @@
       <w:tr>
         <w:tc>
           <w:tcPr>
-            <w:tcW w:w="2790" w:type="dxa"/>
+            <w:tcW w:w="3245" w:type="dxa"/>
           </w:tcPr>
           <w:p>
             <w:pPr>
@@ -3640,7 +3649,7 @@
         </w:tc>
         <w:tc>
           <w:tcPr>
-            <w:tcW w:w="7830" w:type="dxa"/>
+            <w:tcW w:w="7375" w:type="dxa"/>
           </w:tcPr>
           <w:p>
             <w:pPr>
@@ -3655,7 +3664,7 @@
       <w:tr>
         <w:tc>
           <w:tcPr>
-            <w:tcW w:w="2790" w:type="dxa"/>
+            <w:tcW w:w="3245" w:type="dxa"/>
           </w:tcPr>
           <w:p>
             <w:pPr>
@@ -3670,7 +3679,7 @@
         </w:tc>
         <w:tc>
           <w:tcPr>
-            <w:tcW w:w="7830" w:type="dxa"/>
+            <w:tcW w:w="7375" w:type="dxa"/>
           </w:tcPr>
           <w:p>
             <w:r>
@@ -3687,6 +3696,100 @@
           </w:p>
         </w:tc>
       </w:tr>
+      <w:tr>
+        <w:tc>
+          <w:tcPr>
+            <w:tcW w:w="3245" w:type="dxa"/>
+          </w:tcPr>
+          <w:p>
+            <w:r>
+              <w:t>Associate Customer (AC)</w:t>
+            </w:r>
+          </w:p>
+        </w:tc>
+        <w:tc>
+          <w:tcPr>
+            <w:tcW w:w="7375" w:type="dxa"/>
+          </w:tcPr>
+          <w:p>
+            <w:r>
+              <w:t>Customers who work for the organization</w:t>
+            </w:r>
+          </w:p>
+        </w:tc>
+      </w:tr>
+      <w:tr>
+        <w:tc>
+          <w:tcPr>
+            <w:tcW w:w="3245" w:type="dxa"/>
+          </w:tcPr>
+          <w:p/>
+        </w:tc>
+        <w:tc>
+          <w:tcPr>
+            <w:tcW w:w="7375" w:type="dxa"/>
+          </w:tcPr>
+          <w:p/>
+        </w:tc>
+      </w:tr>
+      <w:tr>
+        <w:tc>
+          <w:tcPr>
+            <w:tcW w:w="3245" w:type="dxa"/>
+          </w:tcPr>
+          <w:p>
+            <w:r>
+              <w:t>Most Valued Customer (MVC)</w:t>
+            </w:r>
+          </w:p>
+        </w:tc>
+        <w:tc>
+          <w:tcPr>
+            <w:tcW w:w="7375" w:type="dxa"/>
+          </w:tcPr>
+          <w:p>
+            <w:r>
+              <w:t>Customers who do a much higher volume of business with the business establishment than others</w:t>
+            </w:r>
+          </w:p>
+        </w:tc>
+      </w:tr>
+      <w:tr>
+        <w:tc>
+          <w:tcPr>
+            <w:tcW w:w="3245" w:type="dxa"/>
+          </w:tcPr>
+          <w:p/>
+        </w:tc>
+        <w:tc>
+          <w:tcPr>
+            <w:tcW w:w="7375" w:type="dxa"/>
+          </w:tcPr>
+          <w:p/>
+        </w:tc>
+      </w:tr>
+      <w:tr>
+        <w:tc>
+          <w:tcPr>
+            <w:tcW w:w="3245" w:type="dxa"/>
+          </w:tcPr>
+          <w:p>
+            <w:r>
+              <w:t>Repeated Customer (RC)</w:t>
+            </w:r>
+          </w:p>
+        </w:tc>
+        <w:tc>
+          <w:tcPr>
+            <w:tcW w:w="7375" w:type="dxa"/>
+          </w:tcPr>
+          <w:p>
+            <w:r>
+              <w:t>Customers who frequently revisit the business regardless of the volume of the business they make</w:t>
+            </w:r>
+          </w:p>
+        </w:tc>
+      </w:tr>
     </w:tbl>
     <w:p>
       <w:pPr>
@@ -3706,10 +3809,9 @@
       </w:r>
       <w:bookmarkEnd w:id="7"/>
     </w:p>
-    <w:p/>
-    <w:p>
-      <w:pPr>
-        <w:spacing w:after="120" w:line="360" w:lineRule="auto"/>
+    <w:p>
+      <w:pPr>
+        <w:spacing w:after="0" w:line="240" w:lineRule="auto"/>
       </w:pPr>
       <w:r>
         <w:rPr>
@@ -3745,7 +3847,7 @@
                     <a:blip r:embed="rId8" cstate="print">
                       <a:extLst>
                         <a:ext uri="{28A0092B-C50C-407E-A947-70E740481C1C}">
-                          <a14:useLocalDpi xmlns="" xmlns:wpc="http://schemas.microsoft.com/office/word/2010/wordprocessingCanvas" xmlns:cx="http://schemas.microsoft.com/office/drawing/2014/chartex" xmlns:cx1="http://schemas.microsoft.com/office/drawing/2015/9/8/chartex" xmlns:cx2="http://schemas.microsoft.com/office/drawing/2015/10/21/chartex" xmlns:cx3="http://schemas.microsoft.com/office/drawing/2016/5/9/chartex" xmlns:cx4="http://schemas.microsoft.com/office/drawing/2016/5/10/chartex" xmlns:cx5="http://schemas.microsoft.com/office/drawing/2016/5/11/chartex" xmlns:cx6="http://schemas.microsoft.com/office/drawing/2016/5/12/chartex" xmlns:cx7="http://schemas.microsoft.com/office/drawing/2016/5/13/chartex" xmlns:cx8="http://schemas.microsoft.com/office/drawing/2016/5/14/chartex" xmlns:mc="http://schemas.openxmlformats.org/markup-compatibility/2006" xmlns:aink="http://schemas.microsoft.com/office/drawing/2016/ink" xmlns:am3d="http://schemas.microsoft.com/office/drawing/2017/model3d" xmlns:o="urn:schemas-microsoft-com:office:office" xmlns:v="urn:schemas-microsoft-com:vml" xmlns:wp14="http://schemas.microsoft.com/office/word/2010/wordprocessingDrawing" xmlns:w10="urn:schemas-microsoft-com:office:word" xmlns:w="http://schemas.openxmlformats.org/wordprocessingml/2006/main" xmlns:w14="http://schemas.microsoft.com/office/word/2010/wordml" xmlns:w15="http://schemas.microsoft.com/office/word/2012/wordml" xmlns:w16cid="http://schemas.microsoft.com/office/word/2016/wordml/cid" xmlns:w16se="http://schemas.microsoft.com/office/word/2015/wordml/symex" xmlns:wpg="http://schemas.microsoft.com/office/word/2010/wordprocessingGroup" xmlns:wpi="http://schemas.microsoft.com/office/word/2010/wordprocessingInk" xmlns:wps="http://schemas.microsoft.com/office/word/2010/wordprocessingShape" xmlns:a14="http://schemas.microsoft.com/office/drawing/2010/main" val="0"/>
+                          <a14:useLocalDpi xmlns:a14="http://schemas.microsoft.com/office/drawing/2010/main" xmlns:wps="http://schemas.microsoft.com/office/word/2010/wordprocessingShape" xmlns:wpi="http://schemas.microsoft.com/office/word/2010/wordprocessingInk" xmlns:wpg="http://schemas.microsoft.com/office/word/2010/wordprocessingGroup" xmlns:w16se="http://schemas.microsoft.com/office/word/2015/wordml/symex" xmlns:w16cid="http://schemas.microsoft.com/office/word/2016/wordml/cid" xmlns:w15="http://schemas.microsoft.com/office/word/2012/wordml" xmlns:w14="http://schemas.microsoft.com/office/word/2010/wordml" xmlns:w="http://schemas.openxmlformats.org/wordprocessingml/2006/main" xmlns:w10="urn:schemas-microsoft-com:office:word" xmlns:wp14="http://schemas.microsoft.com/office/word/2010/wordprocessingDrawing" xmlns:v="urn:schemas-microsoft-com:vml" xmlns:o="urn:schemas-microsoft-com:office:office" xmlns:am3d="http://schemas.microsoft.com/office/drawing/2017/model3d" xmlns:aink="http://schemas.microsoft.com/office/drawing/2016/ink" xmlns:mc="http://schemas.openxmlformats.org/markup-compatibility/2006" xmlns:cx8="http://schemas.microsoft.com/office/drawing/2016/5/14/chartex" xmlns:cx7="http://schemas.microsoft.com/office/drawing/2016/5/13/chartex" xmlns:cx6="http://schemas.microsoft.com/office/drawing/2016/5/12/chartex" xmlns:cx5="http://schemas.microsoft.com/office/drawing/2016/5/11/chartex" xmlns:cx4="http://schemas.microsoft.com/office/drawing/2016/5/10/chartex" xmlns:cx3="http://schemas.microsoft.com/office/drawing/2016/5/9/chartex" xmlns:cx2="http://schemas.microsoft.com/office/drawing/2015/10/21/chartex" xmlns:cx1="http://schemas.microsoft.com/office/drawing/2015/9/8/chartex" xmlns:cx="http://schemas.microsoft.com/office/drawing/2014/chartex" xmlns:wpc="http://schemas.microsoft.com/office/word/2010/wordprocessingCanvas" xmlns="" val="0"/>
                         </a:ext>
                       </a:extLst>
                     </a:blip>
@@ -3865,7 +3967,7 @@
                     <a:blip r:embed="rId9" cstate="print">
                       <a:extLst>
                         <a:ext uri="{28A0092B-C50C-407E-A947-70E740481C1C}">
-                          <a14:useLocalDpi xmlns="" xmlns:wpc="http://schemas.microsoft.com/office/word/2010/wordprocessingCanvas" xmlns:cx="http://schemas.microsoft.com/office/drawing/2014/chartex" xmlns:cx1="http://schemas.microsoft.com/office/drawing/2015/9/8/chartex" xmlns:cx2="http://schemas.microsoft.com/office/drawing/2015/10/21/chartex" xmlns:cx3="http://schemas.microsoft.com/office/drawing/2016/5/9/chartex" xmlns:cx4="http://schemas.microsoft.com/office/drawing/2016/5/10/chartex" xmlns:cx5="http://schemas.microsoft.com/office/drawing/2016/5/11/chartex" xmlns:cx6="http://schemas.microsoft.com/office/drawing/2016/5/12/chartex" xmlns:cx7="http://schemas.microsoft.com/office/drawing/2016/5/13/chartex" xmlns:cx8="http://schemas.microsoft.com/office/drawing/2016/5/14/chartex" xmlns:mc="http://schemas.openxmlformats.org/markup-compatibility/2006" xmlns:aink="http://schemas.microsoft.com/office/drawing/2016/ink" xmlns:am3d="http://schemas.microsoft.com/office/drawing/2017/model3d" xmlns:o="urn:schemas-microsoft-com:office:office" xmlns:v="urn:schemas-microsoft-com:vml" xmlns:wp14="http://schemas.microsoft.com/office/word/2010/wordprocessingDrawing" xmlns:w10="urn:schemas-microsoft-com:office:word" xmlns:w="http://schemas.openxmlformats.org/wordprocessingml/2006/main" xmlns:w14="http://schemas.microsoft.com/office/word/2010/wordml" xmlns:w15="http://schemas.microsoft.com/office/word/2012/wordml" xmlns:w16cid="http://schemas.microsoft.com/office/word/2016/wordml/cid" xmlns:w16se="http://schemas.microsoft.com/office/word/2015/wordml/symex" xmlns:wpg="http://schemas.microsoft.com/office/word/2010/wordprocessingGroup" xmlns:wpi="http://schemas.microsoft.com/office/word/2010/wordprocessingInk" xmlns:wps="http://schemas.microsoft.com/office/word/2010/wordprocessingShape" xmlns:a14="http://schemas.microsoft.com/office/drawing/2010/main" val="0"/>
+                          <a14:useLocalDpi xmlns:a14="http://schemas.microsoft.com/office/drawing/2010/main" xmlns:wps="http://schemas.microsoft.com/office/word/2010/wordprocessingShape" xmlns:wpi="http://schemas.microsoft.com/office/word/2010/wordprocessingInk" xmlns:wpg="http://schemas.microsoft.com/office/word/2010/wordprocessingGroup" xmlns:w16se="http://schemas.microsoft.com/office/word/2015/wordml/symex" xmlns:w16cid="http://schemas.microsoft.com/office/word/2016/wordml/cid" xmlns:w15="http://schemas.microsoft.com/office/word/2012/wordml" xmlns:w14="http://schemas.microsoft.com/office/word/2010/wordml" xmlns:w="http://schemas.openxmlformats.org/wordprocessingml/2006/main" xmlns:w10="urn:schemas-microsoft-com:office:word" xmlns:wp14="http://schemas.microsoft.com/office/word/2010/wordprocessingDrawing" xmlns:v="urn:schemas-microsoft-com:vml" xmlns:o="urn:schemas-microsoft-com:office:office" xmlns:am3d="http://schemas.microsoft.com/office/drawing/2017/model3d" xmlns:aink="http://schemas.microsoft.com/office/drawing/2016/ink" xmlns:mc="http://schemas.openxmlformats.org/markup-compatibility/2006" xmlns:cx8="http://schemas.microsoft.com/office/drawing/2016/5/14/chartex" xmlns:cx7="http://schemas.microsoft.com/office/drawing/2016/5/13/chartex" xmlns:cx6="http://schemas.microsoft.com/office/drawing/2016/5/12/chartex" xmlns:cx5="http://schemas.microsoft.com/office/drawing/2016/5/11/chartex" xmlns:cx4="http://schemas.microsoft.com/office/drawing/2016/5/10/chartex" xmlns:cx3="http://schemas.microsoft.com/office/drawing/2016/5/9/chartex" xmlns:cx2="http://schemas.microsoft.com/office/drawing/2015/10/21/chartex" xmlns:cx1="http://schemas.microsoft.com/office/drawing/2015/9/8/chartex" xmlns:cx="http://schemas.microsoft.com/office/drawing/2014/chartex" xmlns:wpc="http://schemas.microsoft.com/office/word/2010/wordprocessingCanvas" xmlns="" val="0"/>
                         </a:ext>
                       </a:extLst>
                     </a:blip>
@@ -4469,7 +4571,7 @@
             <wp:docPr id="29" name="Picture 28">
               <a:extLst xmlns:a="http://schemas.openxmlformats.org/drawingml/2006/main">
                 <a:ext uri="{FF2B5EF4-FFF2-40B4-BE49-F238E27FC236}">
-                  <a16:creationId xmlns="" xmlns:wpc="http://schemas.microsoft.com/office/word/2010/wordprocessingCanvas" xmlns:cx="http://schemas.microsoft.com/office/drawing/2014/chartex" xmlns:cx1="http://schemas.microsoft.com/office/drawing/2015/9/8/chartex" xmlns:cx2="http://schemas.microsoft.com/office/drawing/2015/10/21/chartex" xmlns:cx3="http://schemas.microsoft.com/office/drawing/2016/5/9/chartex" xmlns:cx4="http://schemas.microsoft.com/office/drawing/2016/5/10/chartex" xmlns:cx5="http://schemas.microsoft.com/office/drawing/2016/5/11/chartex" xmlns:cx6="http://schemas.microsoft.com/office/drawing/2016/5/12/chartex" xmlns:cx7="http://schemas.microsoft.com/office/drawing/2016/5/13/chartex" xmlns:cx8="http://schemas.microsoft.com/office/drawing/2016/5/14/chartex" xmlns:mc="http://schemas.openxmlformats.org/markup-compatibility/2006" xmlns:aink="http://schemas.microsoft.com/office/drawing/2016/ink" xmlns:am3d="http://schemas.microsoft.com/office/drawing/2017/model3d" xmlns:o="urn:schemas-microsoft-com:office:office" xmlns:v="urn:schemas-microsoft-com:vml" xmlns:wp14="http://schemas.microsoft.com/office/word/2010/wordprocessingDrawing" xmlns:w10="urn:schemas-microsoft-com:office:word" xmlns:w="http://schemas.openxmlformats.org/wordprocessingml/2006/main" xmlns:w14="http://schemas.microsoft.com/office/word/2010/wordml" xmlns:w15="http://schemas.microsoft.com/office/word/2012/wordml" xmlns:w16cid="http://schemas.microsoft.com/office/word/2016/wordml/cid" xmlns:w16se="http://schemas.microsoft.com/office/word/2015/wordml/symex" xmlns:wpg="http://schemas.microsoft.com/office/word/2010/wordprocessingGroup" xmlns:wpi="http://schemas.microsoft.com/office/word/2010/wordprocessingInk" xmlns:wps="http://schemas.microsoft.com/office/word/2010/wordprocessingShape" xmlns:a16="http://schemas.microsoft.com/office/drawing/2014/main" id="{36A946B3-BB94-4139-8CC2-F949A5DE5459}"/>
+                  <a16:creationId xmlns:a16="http://schemas.microsoft.com/office/drawing/2014/main" xmlns:wps="http://schemas.microsoft.com/office/word/2010/wordprocessingShape" xmlns:wpi="http://schemas.microsoft.com/office/word/2010/wordprocessingInk" xmlns:wpg="http://schemas.microsoft.com/office/word/2010/wordprocessingGroup" xmlns:w16se="http://schemas.microsoft.com/office/word/2015/wordml/symex" xmlns:w16cid="http://schemas.microsoft.com/office/word/2016/wordml/cid" xmlns:w15="http://schemas.microsoft.com/office/word/2012/wordml" xmlns:w14="http://schemas.microsoft.com/office/word/2010/wordml" xmlns:w="http://schemas.openxmlformats.org/wordprocessingml/2006/main" xmlns:w10="urn:schemas-microsoft-com:office:word" xmlns:wp14="http://schemas.microsoft.com/office/word/2010/wordprocessingDrawing" xmlns:v="urn:schemas-microsoft-com:vml" xmlns:o="urn:schemas-microsoft-com:office:office" xmlns:am3d="http://schemas.microsoft.com/office/drawing/2017/model3d" xmlns:aink="http://schemas.microsoft.com/office/drawing/2016/ink" xmlns:mc="http://schemas.openxmlformats.org/markup-compatibility/2006" xmlns:cx8="http://schemas.microsoft.com/office/drawing/2016/5/14/chartex" xmlns:cx7="http://schemas.microsoft.com/office/drawing/2016/5/13/chartex" xmlns:cx6="http://schemas.microsoft.com/office/drawing/2016/5/12/chartex" xmlns:cx5="http://schemas.microsoft.com/office/drawing/2016/5/11/chartex" xmlns:cx4="http://schemas.microsoft.com/office/drawing/2016/5/10/chartex" xmlns:cx3="http://schemas.microsoft.com/office/drawing/2016/5/9/chartex" xmlns:cx2="http://schemas.microsoft.com/office/drawing/2015/10/21/chartex" xmlns:cx1="http://schemas.microsoft.com/office/drawing/2015/9/8/chartex" xmlns:cx="http://schemas.microsoft.com/office/drawing/2014/chartex" xmlns:wpc="http://schemas.microsoft.com/office/word/2010/wordprocessingCanvas" xmlns="" id="{36A946B3-BB94-4139-8CC2-F949A5DE5459}"/>
                 </a:ext>
               </a:extLst>
             </wp:docPr>
@@ -4483,7 +4585,7 @@
                     <pic:cNvPr id="29" name="Picture 28">
                       <a:extLst>
                         <a:ext uri="{FF2B5EF4-FFF2-40B4-BE49-F238E27FC236}">
-                          <a16:creationId xmlns="" xmlns:wpc="http://schemas.microsoft.com/office/word/2010/wordprocessingCanvas" xmlns:cx="http://schemas.microsoft.com/office/drawing/2014/chartex" xmlns:cx1="http://schemas.microsoft.com/office/drawing/2015/9/8/chartex" xmlns:cx2="http://schemas.microsoft.com/office/drawing/2015/10/21/chartex" xmlns:cx3="http://schemas.microsoft.com/office/drawing/2016/5/9/chartex" xmlns:cx4="http://schemas.microsoft.com/office/drawing/2016/5/10/chartex" xmlns:cx5="http://schemas.microsoft.com/office/drawing/2016/5/11/chartex" xmlns:cx6="http://schemas.microsoft.com/office/drawing/2016/5/12/chartex" xmlns:cx7="http://schemas.microsoft.com/office/drawing/2016/5/13/chartex" xmlns:cx8="http://schemas.microsoft.com/office/drawing/2016/5/14/chartex" xmlns:mc="http://schemas.openxmlformats.org/markup-compatibility/2006" xmlns:aink="http://schemas.microsoft.com/office/drawing/2016/ink" xmlns:am3d="http://schemas.microsoft.com/office/drawing/2017/model3d" xmlns:o="urn:schemas-microsoft-com:office:office" xmlns:v="urn:schemas-microsoft-com:vml" xmlns:wp14="http://schemas.microsoft.com/office/word/2010/wordprocessingDrawing" xmlns:w10="urn:schemas-microsoft-com:office:word" xmlns:w="http://schemas.openxmlformats.org/wordprocessingml/2006/main" xmlns:w14="http://schemas.microsoft.com/office/word/2010/wordml" xmlns:w15="http://schemas.microsoft.com/office/word/2012/wordml" xmlns:w16cid="http://schemas.microsoft.com/office/word/2016/wordml/cid" xmlns:w16se="http://schemas.microsoft.com/office/word/2015/wordml/symex" xmlns:wpg="http://schemas.microsoft.com/office/word/2010/wordprocessingGroup" xmlns:wpi="http://schemas.microsoft.com/office/word/2010/wordprocessingInk" xmlns:wps="http://schemas.microsoft.com/office/word/2010/wordprocessingShape" xmlns:a16="http://schemas.microsoft.com/office/drawing/2014/main" id="{36A946B3-BB94-4139-8CC2-F949A5DE5459}"/>
+                          <a16:creationId xmlns:a16="http://schemas.microsoft.com/office/drawing/2014/main" xmlns:wps="http://schemas.microsoft.com/office/word/2010/wordprocessingShape" xmlns:wpi="http://schemas.microsoft.com/office/word/2010/wordprocessingInk" xmlns:wpg="http://schemas.microsoft.com/office/word/2010/wordprocessingGroup" xmlns:w16se="http://schemas.microsoft.com/office/word/2015/wordml/symex" xmlns:w16cid="http://schemas.microsoft.com/office/word/2016/wordml/cid" xmlns:w15="http://schemas.microsoft.com/office/word/2012/wordml" xmlns:w14="http://schemas.microsoft.com/office/word/2010/wordml" xmlns:w="http://schemas.openxmlformats.org/wordprocessingml/2006/main" xmlns:w10="urn:schemas-microsoft-com:office:word" xmlns:wp14="http://schemas.microsoft.com/office/word/2010/wordprocessingDrawing" xmlns:v="urn:schemas-microsoft-com:vml" xmlns:o="urn:schemas-microsoft-com:office:office" xmlns:am3d="http://schemas.microsoft.com/office/drawing/2017/model3d" xmlns:aink="http://schemas.microsoft.com/office/drawing/2016/ink" xmlns:mc="http://schemas.openxmlformats.org/markup-compatibility/2006" xmlns:cx8="http://schemas.microsoft.com/office/drawing/2016/5/14/chartex" xmlns:cx7="http://schemas.microsoft.com/office/drawing/2016/5/13/chartex" xmlns:cx6="http://schemas.microsoft.com/office/drawing/2016/5/12/chartex" xmlns:cx5="http://schemas.microsoft.com/office/drawing/2016/5/11/chartex" xmlns:cx4="http://schemas.microsoft.com/office/drawing/2016/5/10/chartex" xmlns:cx3="http://schemas.microsoft.com/office/drawing/2016/5/9/chartex" xmlns:cx2="http://schemas.microsoft.com/office/drawing/2015/10/21/chartex" xmlns:cx1="http://schemas.microsoft.com/office/drawing/2015/9/8/chartex" xmlns:cx="http://schemas.microsoft.com/office/drawing/2014/chartex" xmlns:wpc="http://schemas.microsoft.com/office/word/2010/wordprocessingCanvas" xmlns="" id="{36A946B3-BB94-4139-8CC2-F949A5DE5459}"/>
                         </a:ext>
                       </a:extLst>
                     </pic:cNvPr>
@@ -4541,7 +4643,7 @@
             <wp:docPr id="28" name="Picture 27">
               <a:extLst xmlns:a="http://schemas.openxmlformats.org/drawingml/2006/main">
                 <a:ext uri="{FF2B5EF4-FFF2-40B4-BE49-F238E27FC236}">
-                  <a16:creationId xmlns="" xmlns:wpc="http://schemas.microsoft.com/office/word/2010/wordprocessingCanvas" xmlns:cx="http://schemas.microsoft.com/office/drawing/2014/chartex" xmlns:cx1="http://schemas.microsoft.com/office/drawing/2015/9/8/chartex" xmlns:cx2="http://schemas.microsoft.com/office/drawing/2015/10/21/chartex" xmlns:cx3="http://schemas.microsoft.com/office/drawing/2016/5/9/chartex" xmlns:cx4="http://schemas.microsoft.com/office/drawing/2016/5/10/chartex" xmlns:cx5="http://schemas.microsoft.com/office/drawing/2016/5/11/chartex" xmlns:cx6="http://schemas.microsoft.com/office/drawing/2016/5/12/chartex" xmlns:cx7="http://schemas.microsoft.com/office/drawing/2016/5/13/chartex" xmlns:cx8="http://schemas.microsoft.com/office/drawing/2016/5/14/chartex" xmlns:mc="http://schemas.openxmlformats.org/markup-compatibility/2006" xmlns:aink="http://schemas.microsoft.com/office/drawing/2016/ink" xmlns:am3d="http://schemas.microsoft.com/office/drawing/2017/model3d" xmlns:o="urn:schemas-microsoft-com:office:office" xmlns:v="urn:schemas-microsoft-com:vml" xmlns:wp14="http://schemas.microsoft.com/office/word/2010/wordprocessingDrawing" xmlns:w10="urn:schemas-microsoft-com:office:word" xmlns:w="http://schemas.openxmlformats.org/wordprocessingml/2006/main" xmlns:w14="http://schemas.microsoft.com/office/word/2010/wordml" xmlns:w15="http://schemas.microsoft.com/office/word/2012/wordml" xmlns:w16cid="http://schemas.microsoft.com/office/word/2016/wordml/cid" xmlns:w16se="http://schemas.microsoft.com/office/word/2015/wordml/symex" xmlns:wpg="http://schemas.microsoft.com/office/word/2010/wordprocessingGroup" xmlns:wpi="http://schemas.microsoft.com/office/word/2010/wordprocessingInk" xmlns:wps="http://schemas.microsoft.com/office/word/2010/wordprocessingShape" xmlns:a16="http://schemas.microsoft.com/office/drawing/2014/main" id="{F3554289-F346-4871-B7CB-D87B5D2B2C72}"/>
+                  <a16:creationId xmlns:a16="http://schemas.microsoft.com/office/drawing/2014/main" xmlns:wps="http://schemas.microsoft.com/office/word/2010/wordprocessingShape" xmlns:wpi="http://schemas.microsoft.com/office/word/2010/wordprocessingInk" xmlns:wpg="http://schemas.microsoft.com/office/word/2010/wordprocessingGroup" xmlns:w16se="http://schemas.microsoft.com/office/word/2015/wordml/symex" xmlns:w16cid="http://schemas.microsoft.com/office/word/2016/wordml/cid" xmlns:w15="http://schemas.microsoft.com/office/word/2012/wordml" xmlns:w14="http://schemas.microsoft.com/office/word/2010/wordml" xmlns:w="http://schemas.openxmlformats.org/wordprocessingml/2006/main" xmlns:w10="urn:schemas-microsoft-com:office:word" xmlns:wp14="http://schemas.microsoft.com/office/word/2010/wordprocessingDrawing" xmlns:v="urn:schemas-microsoft-com:vml" xmlns:o="urn:schemas-microsoft-com:office:office" xmlns:am3d="http://schemas.microsoft.com/office/drawing/2017/model3d" xmlns:aink="http://schemas.microsoft.com/office/drawing/2016/ink" xmlns:mc="http://schemas.openxmlformats.org/markup-compatibility/2006" xmlns:cx8="http://schemas.microsoft.com/office/drawing/2016/5/14/chartex" xmlns:cx7="http://schemas.microsoft.com/office/drawing/2016/5/13/chartex" xmlns:cx6="http://schemas.microsoft.com/office/drawing/2016/5/12/chartex" xmlns:cx5="http://schemas.microsoft.com/office/drawing/2016/5/11/chartex" xmlns:cx4="http://schemas.microsoft.com/office/drawing/2016/5/10/chartex" xmlns:cx3="http://schemas.microsoft.com/office/drawing/2016/5/9/chartex" xmlns:cx2="http://schemas.microsoft.com/office/drawing/2015/10/21/chartex" xmlns:cx1="http://schemas.microsoft.com/office/drawing/2015/9/8/chartex" xmlns:cx="http://schemas.microsoft.com/office/drawing/2014/chartex" xmlns:wpc="http://schemas.microsoft.com/office/word/2010/wordprocessingCanvas" xmlns="" id="{F3554289-F346-4871-B7CB-D87B5D2B2C72}"/>
                 </a:ext>
               </a:extLst>
             </wp:docPr>
@@ -4555,7 +4657,7 @@
                     <pic:cNvPr id="28" name="Picture 27">
                       <a:extLst>
                         <a:ext uri="{FF2B5EF4-FFF2-40B4-BE49-F238E27FC236}">
-                          <a16:creationId xmlns="" xmlns:wpc="http://schemas.microsoft.com/office/word/2010/wordprocessingCanvas" xmlns:cx="http://schemas.microsoft.com/office/drawing/2014/chartex" xmlns:cx1="http://schemas.microsoft.com/office/drawing/2015/9/8/chartex" xmlns:cx2="http://schemas.microsoft.com/office/drawing/2015/10/21/chartex" xmlns:cx3="http://schemas.microsoft.com/office/drawing/2016/5/9/chartex" xmlns:cx4="http://schemas.microsoft.com/office/drawing/2016/5/10/chartex" xmlns:cx5="http://schemas.microsoft.com/office/drawing/2016/5/11/chartex" xmlns:cx6="http://schemas.microsoft.com/office/drawing/2016/5/12/chartex" xmlns:cx7="http://schemas.microsoft.com/office/drawing/2016/5/13/chartex" xmlns:cx8="http://schemas.microsoft.com/office/drawing/2016/5/14/chartex" xmlns:mc="http://schemas.openxmlformats.org/markup-compatibility/2006" xmlns:aink="http://schemas.microsoft.com/office/drawing/2016/ink" xmlns:am3d="http://schemas.microsoft.com/office/drawing/2017/model3d" xmlns:o="urn:schemas-microsoft-com:office:office" xmlns:v="urn:schemas-microsoft-com:vml" xmlns:wp14="http://schemas.microsoft.com/office/word/2010/wordprocessingDrawing" xmlns:w10="urn:schemas-microsoft-com:office:word" xmlns:w="http://schemas.openxmlformats.org/wordprocessingml/2006/main" xmlns:w14="http://schemas.microsoft.com/office/word/2010/wordml" xmlns:w15="http://schemas.microsoft.com/office/word/2012/wordml" xmlns:w16cid="http://schemas.microsoft.com/office/word/2016/wordml/cid" xmlns:w16se="http://schemas.microsoft.com/office/word/2015/wordml/symex" xmlns:wpg="http://schemas.microsoft.com/office/word/2010/wordprocessingGroup" xmlns:wpi="http://schemas.microsoft.com/office/word/2010/wordprocessingInk" xmlns:wps="http://schemas.microsoft.com/office/word/2010/wordprocessingShape" xmlns:a16="http://schemas.microsoft.com/office/drawing/2014/main" id="{F3554289-F346-4871-B7CB-D87B5D2B2C72}"/>
+                          <a16:creationId xmlns:a16="http://schemas.microsoft.com/office/drawing/2014/main" xmlns:wps="http://schemas.microsoft.com/office/word/2010/wordprocessingShape" xmlns:wpi="http://schemas.microsoft.com/office/word/2010/wordprocessingInk" xmlns:wpg="http://schemas.microsoft.com/office/word/2010/wordprocessingGroup" xmlns:w16se="http://schemas.microsoft.com/office/word/2015/wordml/symex" xmlns:w16cid="http://schemas.microsoft.com/office/word/2016/wordml/cid" xmlns:w15="http://schemas.microsoft.com/office/word/2012/wordml" xmlns:w14="http://schemas.microsoft.com/office/word/2010/wordml" xmlns:w="http://schemas.openxmlformats.org/wordprocessingml/2006/main" xmlns:w10="urn:schemas-microsoft-com:office:word" xmlns:wp14="http://schemas.microsoft.com/office/word/2010/wordprocessingDrawing" xmlns:v="urn:schemas-microsoft-com:vml" xmlns:o="urn:schemas-microsoft-com:office:office" xmlns:am3d="http://schemas.microsoft.com/office/drawing/2017/model3d" xmlns:aink="http://schemas.microsoft.com/office/drawing/2016/ink" xmlns:mc="http://schemas.openxmlformats.org/markup-compatibility/2006" xmlns:cx8="http://schemas.microsoft.com/office/drawing/2016/5/14/chartex" xmlns:cx7="http://schemas.microsoft.com/office/drawing/2016/5/13/chartex" xmlns:cx6="http://schemas.microsoft.com/office/drawing/2016/5/12/chartex" xmlns:cx5="http://schemas.microsoft.com/office/drawing/2016/5/11/chartex" xmlns:cx4="http://schemas.microsoft.com/office/drawing/2016/5/10/chartex" xmlns:cx3="http://schemas.microsoft.com/office/drawing/2016/5/9/chartex" xmlns:cx2="http://schemas.microsoft.com/office/drawing/2015/10/21/chartex" xmlns:cx1="http://schemas.microsoft.com/office/drawing/2015/9/8/chartex" xmlns:cx="http://schemas.microsoft.com/office/drawing/2014/chartex" xmlns:wpc="http://schemas.microsoft.com/office/word/2010/wordprocessingCanvas" xmlns="" id="{F3554289-F346-4871-B7CB-D87B5D2B2C72}"/>
                         </a:ext>
                       </a:extLst>
                     </pic:cNvPr>
@@ -4650,7 +4752,7 @@
                     <a:blip r:embed="rId12" cstate="print">
                       <a:extLst>
                         <a:ext uri="{28A0092B-C50C-407E-A947-70E740481C1C}">
-                          <a14:useLocalDpi xmlns="" xmlns:wpc="http://schemas.microsoft.com/office/word/2010/wordprocessingCanvas" xmlns:cx="http://schemas.microsoft.com/office/drawing/2014/chartex" xmlns:cx1="http://schemas.microsoft.com/office/drawing/2015/9/8/chartex" xmlns:cx2="http://schemas.microsoft.com/office/drawing/2015/10/21/chartex" xmlns:cx3="http://schemas.microsoft.com/office/drawing/2016/5/9/chartex" xmlns:cx4="http://schemas.microsoft.com/office/drawing/2016/5/10/chartex" xmlns:cx5="http://schemas.microsoft.com/office/drawing/2016/5/11/chartex" xmlns:cx6="http://schemas.microsoft.com/office/drawing/2016/5/12/chartex" xmlns:cx7="http://schemas.microsoft.com/office/drawing/2016/5/13/chartex" xmlns:cx8="http://schemas.microsoft.com/office/drawing/2016/5/14/chartex" xmlns:mc="http://schemas.openxmlformats.org/markup-compatibility/2006" xmlns:aink="http://schemas.microsoft.com/office/drawing/2016/ink" xmlns:am3d="http://schemas.microsoft.com/office/drawing/2017/model3d" xmlns:o="urn:schemas-microsoft-com:office:office" xmlns:v="urn:schemas-microsoft-com:vml" xmlns:wp14="http://schemas.microsoft.com/office/word/2010/wordprocessingDrawing" xmlns:w10="urn:schemas-microsoft-com:office:word" xmlns:w="http://schemas.openxmlformats.org/wordprocessingml/2006/main" xmlns:w14="http://schemas.microsoft.com/office/word/2010/wordml" xmlns:w15="http://schemas.microsoft.com/office/word/2012/wordml" xmlns:w16cid="http://schemas.microsoft.com/office/word/2016/wordml/cid" xmlns:w16se="http://schemas.microsoft.com/office/word/2015/wordml/symex" xmlns:wpg="http://schemas.microsoft.com/office/word/2010/wordprocessingGroup" xmlns:wpi="http://schemas.microsoft.com/office/word/2010/wordprocessingInk" xmlns:wps="http://schemas.microsoft.com/office/word/2010/wordprocessingShape" xmlns:a14="http://schemas.microsoft.com/office/drawing/2010/main" val="0"/>
+                          <a14:useLocalDpi xmlns:a14="http://schemas.microsoft.com/office/drawing/2010/main" xmlns:wps="http://schemas.microsoft.com/office/word/2010/wordprocessingShape" xmlns:wpi="http://schemas.microsoft.com/office/word/2010/wordprocessingInk" xmlns:wpg="http://schemas.microsoft.com/office/word/2010/wordprocessingGroup" xmlns:w16se="http://schemas.microsoft.com/office/word/2015/wordml/symex" xmlns:w16cid="http://schemas.microsoft.com/office/word/2016/wordml/cid" xmlns:w15="http://schemas.microsoft.com/office/word/2012/wordml" xmlns:w14="http://schemas.microsoft.com/office/word/2010/wordml" xmlns:w="http://schemas.openxmlformats.org/wordprocessingml/2006/main" xmlns:w10="urn:schemas-microsoft-com:office:word" xmlns:wp14="http://schemas.microsoft.com/office/word/2010/wordprocessingDrawing" xmlns:v="urn:schemas-microsoft-com:vml" xmlns:o="urn:schemas-microsoft-com:office:office" xmlns:am3d="http://schemas.microsoft.com/office/drawing/2017/model3d" xmlns:aink="http://schemas.microsoft.com/office/drawing/2016/ink" xmlns:mc="http://schemas.openxmlformats.org/markup-compatibility/2006" xmlns:cx8="http://schemas.microsoft.com/office/drawing/2016/5/14/chartex" xmlns:cx7="http://schemas.microsoft.com/office/drawing/2016/5/13/chartex" xmlns:cx6="http://schemas.microsoft.com/office/drawing/2016/5/12/chartex" xmlns:cx5="http://schemas.microsoft.com/office/drawing/2016/5/11/chartex" xmlns:cx4="http://schemas.microsoft.com/office/drawing/2016/5/10/chartex" xmlns:cx3="http://schemas.microsoft.com/office/drawing/2016/5/9/chartex" xmlns:cx2="http://schemas.microsoft.com/office/drawing/2015/10/21/chartex" xmlns:cx1="http://schemas.microsoft.com/office/drawing/2015/9/8/chartex" xmlns:cx="http://schemas.microsoft.com/office/drawing/2014/chartex" xmlns:wpc="http://schemas.microsoft.com/office/word/2010/wordprocessingCanvas" xmlns="" val="0"/>
                         </a:ext>
                       </a:extLst>
                     </a:blip>
@@ -4738,7 +4840,7 @@
             <wp:docPr id="13" name="Picture 12">
               <a:extLst xmlns:a="http://schemas.openxmlformats.org/drawingml/2006/main">
                 <a:ext uri="{FF2B5EF4-FFF2-40B4-BE49-F238E27FC236}">
-                  <a16:creationId xmlns="" xmlns:wpc="http://schemas.microsoft.com/office/word/2010/wordprocessingCanvas" xmlns:cx="http://schemas.microsoft.com/office/drawing/2014/chartex" xmlns:cx1="http://schemas.microsoft.com/office/drawing/2015/9/8/chartex" xmlns:cx2="http://schemas.microsoft.com/office/drawing/2015/10/21/chartex" xmlns:cx3="http://schemas.microsoft.com/office/drawing/2016/5/9/chartex" xmlns:cx4="http://schemas.microsoft.com/office/drawing/2016/5/10/chartex" xmlns:cx5="http://schemas.microsoft.com/office/drawing/2016/5/11/chartex" xmlns:cx6="http://schemas.microsoft.com/office/drawing/2016/5/12/chartex" xmlns:cx7="http://schemas.microsoft.com/office/drawing/2016/5/13/chartex" xmlns:cx8="http://schemas.microsoft.com/office/drawing/2016/5/14/chartex" xmlns:mc="http://schemas.openxmlformats.org/markup-compatibility/2006" xmlns:aink="http://schemas.microsoft.com/office/drawing/2016/ink" xmlns:am3d="http://schemas.microsoft.com/office/drawing/2017/model3d" xmlns:o="urn:schemas-microsoft-com:office:office" xmlns:v="urn:schemas-microsoft-com:vml" xmlns:wp14="http://schemas.microsoft.com/office/word/2010/wordprocessingDrawing" xmlns:w10="urn:schemas-microsoft-com:office:word" xmlns:w="http://schemas.openxmlformats.org/wordprocessingml/2006/main" xmlns:w14="http://schemas.microsoft.com/office/word/2010/wordml" xmlns:w15="http://schemas.microsoft.com/office/word/2012/wordml" xmlns:w16cid="http://schemas.microsoft.com/office/word/2016/wordml/cid" xmlns:w16se="http://schemas.microsoft.com/office/word/2015/wordml/symex" xmlns:wpg="http://schemas.microsoft.com/office/word/2010/wordprocessingGroup" xmlns:wpi="http://schemas.microsoft.com/office/word/2010/wordprocessingInk" xmlns:wps="http://schemas.microsoft.com/office/word/2010/wordprocessingShape" xmlns:a16="http://schemas.microsoft.com/office/drawing/2014/main" id="{7094883E-DB49-4B81-BCFB-A3FD1C25EE39}"/>
+                  <a16:creationId xmlns:a16="http://schemas.microsoft.com/office/drawing/2014/main" xmlns:wps="http://schemas.microsoft.com/office/word/2010/wordprocessingShape" xmlns:wpi="http://schemas.microsoft.com/office/word/2010/wordprocessingInk" xmlns:wpg="http://schemas.microsoft.com/office/word/2010/wordprocessingGroup" xmlns:w16se="http://schemas.microsoft.com/office/word/2015/wordml/symex" xmlns:w16cid="http://schemas.microsoft.com/office/word/2016/wordml/cid" xmlns:w15="http://schemas.microsoft.com/office/word/2012/wordml" xmlns:w14="http://schemas.microsoft.com/office/word/2010/wordml" xmlns:w="http://schemas.openxmlformats.org/wordprocessingml/2006/main" xmlns:w10="urn:schemas-microsoft-com:office:word" xmlns:wp14="http://schemas.microsoft.com/office/word/2010/wordprocessingDrawing" xmlns:v="urn:schemas-microsoft-com:vml" xmlns:o="urn:schemas-microsoft-com:office:office" xmlns:am3d="http://schemas.microsoft.com/office/drawing/2017/model3d" xmlns:aink="http://schemas.microsoft.com/office/drawing/2016/ink" xmlns:mc="http://schemas.openxmlformats.org/markup-compatibility/2006" xmlns:cx8="http://schemas.microsoft.com/office/drawing/2016/5/14/chartex" xmlns:cx7="http://schemas.microsoft.com/office/drawing/2016/5/13/chartex" xmlns:cx6="http://schemas.microsoft.com/office/drawing/2016/5/12/chartex" xmlns:cx5="http://schemas.microsoft.com/office/drawing/2016/5/11/chartex" xmlns:cx4="http://schemas.microsoft.com/office/drawing/2016/5/10/chartex" xmlns:cx3="http://schemas.microsoft.com/office/drawing/2016/5/9/chartex" xmlns:cx2="http://schemas.microsoft.com/office/drawing/2015/10/21/chartex" xmlns:cx1="http://schemas.microsoft.com/office/drawing/2015/9/8/chartex" xmlns:cx="http://schemas.microsoft.com/office/drawing/2014/chartex" xmlns:wpc="http://schemas.microsoft.com/office/word/2010/wordprocessingCanvas" xmlns="" id="{7094883E-DB49-4B81-BCFB-A3FD1C25EE39}"/>
                 </a:ext>
               </a:extLst>
             </wp:docPr>
@@ -4752,7 +4854,7 @@
                     <pic:cNvPr id="13" name="Picture 12">
                       <a:extLst>
                         <a:ext uri="{FF2B5EF4-FFF2-40B4-BE49-F238E27FC236}">
-                          <a16:creationId xmlns="" xmlns:wpc="http://schemas.microsoft.com/office/word/2010/wordprocessingCanvas" xmlns:cx="http://schemas.microsoft.com/office/drawing/2014/chartex" xmlns:cx1="http://schemas.microsoft.com/office/drawing/2015/9/8/chartex" xmlns:cx2="http://schemas.microsoft.com/office/drawing/2015/10/21/chartex" xmlns:cx3="http://schemas.microsoft.com/office/drawing/2016/5/9/chartex" xmlns:cx4="http://schemas.microsoft.com/office/drawing/2016/5/10/chartex" xmlns:cx5="http://schemas.microsoft.com/office/drawing/2016/5/11/chartex" xmlns:cx6="http://schemas.microsoft.com/office/drawing/2016/5/12/chartex" xmlns:cx7="http://schemas.microsoft.com/office/drawing/2016/5/13/chartex" xmlns:cx8="http://schemas.microsoft.com/office/drawing/2016/5/14/chartex" xmlns:mc="http://schemas.openxmlformats.org/markup-compatibility/2006" xmlns:aink="http://schemas.microsoft.com/office/drawing/2016/ink" xmlns:am3d="http://schemas.microsoft.com/office/drawing/2017/model3d" xmlns:o="urn:schemas-microsoft-com:office:office" xmlns:v="urn:schemas-microsoft-com:vml" xmlns:wp14="http://schemas.microsoft.com/office/word/2010/wordprocessingDrawing" xmlns:w10="urn:schemas-microsoft-com:office:word" xmlns:w="http://schemas.openxmlformats.org/wordprocessingml/2006/main" xmlns:w14="http://schemas.microsoft.com/office/word/2010/wordml" xmlns:w15="http://schemas.microsoft.com/office/word/2012/wordml" xmlns:w16cid="http://schemas.microsoft.com/office/word/2016/wordml/cid" xmlns:w16se="http://schemas.microsoft.com/office/word/2015/wordml/symex" xmlns:wpg="http://schemas.microsoft.com/office/word/2010/wordprocessingGroup" xmlns:wpi="http://schemas.microsoft.com/office/word/2010/wordprocessingInk" xmlns:wps="http://schemas.microsoft.com/office/word/2010/wordprocessingShape" xmlns:a16="http://schemas.microsoft.com/office/drawing/2014/main" id="{7094883E-DB49-4B81-BCFB-A3FD1C25EE39}"/>
+                          <a16:creationId xmlns:a16="http://schemas.microsoft.com/office/drawing/2014/main" xmlns:wps="http://schemas.microsoft.com/office/word/2010/wordprocessingShape" xmlns:wpi="http://schemas.microsoft.com/office/word/2010/wordprocessingInk" xmlns:wpg="http://schemas.microsoft.com/office/word/2010/wordprocessingGroup" xmlns:w16se="http://schemas.microsoft.com/office/word/2015/wordml/symex" xmlns:w16cid="http://schemas.microsoft.com/office/word/2016/wordml/cid" xmlns:w15="http://schemas.microsoft.com/office/word/2012/wordml" xmlns:w14="http://schemas.microsoft.com/office/word/2010/wordml" xmlns:w="http://schemas.openxmlformats.org/wordprocessingml/2006/main" xmlns:w10="urn:schemas-microsoft-com:office:word" xmlns:wp14="http://schemas.microsoft.com/office/word/2010/wordprocessingDrawing" xmlns:v="urn:schemas-microsoft-com:vml" xmlns:o="urn:schemas-microsoft-com:office:office" xmlns:am3d="http://schemas.microsoft.com/office/drawing/2017/model3d" xmlns:aink="http://schemas.microsoft.com/office/drawing/2016/ink" xmlns:mc="http://schemas.openxmlformats.org/markup-compatibility/2006" xmlns:cx8="http://schemas.microsoft.com/office/drawing/2016/5/14/chartex" xmlns:cx7="http://schemas.microsoft.com/office/drawing/2016/5/13/chartex" xmlns:cx6="http://schemas.microsoft.com/office/drawing/2016/5/12/chartex" xmlns:cx5="http://schemas.microsoft.com/office/drawing/2016/5/11/chartex" xmlns:cx4="http://schemas.microsoft.com/office/drawing/2016/5/10/chartex" xmlns:cx3="http://schemas.microsoft.com/office/drawing/2016/5/9/chartex" xmlns:cx2="http://schemas.microsoft.com/office/drawing/2015/10/21/chartex" xmlns:cx1="http://schemas.microsoft.com/office/drawing/2015/9/8/chartex" xmlns:cx="http://schemas.microsoft.com/office/drawing/2014/chartex" xmlns:wpc="http://schemas.microsoft.com/office/word/2010/wordprocessingCanvas" xmlns="" id="{7094883E-DB49-4B81-BCFB-A3FD1C25EE39}"/>
                         </a:ext>
                       </a:extLst>
                     </pic:cNvPr>
@@ -4764,7 +4866,7 @@
                     <a:blip r:embed="rId13" cstate="print">
                       <a:extLst>
                         <a:ext uri="{28A0092B-C50C-407E-A947-70E740481C1C}">
-                          <a14:useLocalDpi xmlns="" xmlns:wpc="http://schemas.microsoft.com/office/word/2010/wordprocessingCanvas" xmlns:cx="http://schemas.microsoft.com/office/drawing/2014/chartex" xmlns:cx1="http://schemas.microsoft.com/office/drawing/2015/9/8/chartex" xmlns:cx2="http://schemas.microsoft.com/office/drawing/2015/10/21/chartex" xmlns:cx3="http://schemas.microsoft.com/office/drawing/2016/5/9/chartex" xmlns:cx4="http://schemas.microsoft.com/office/drawing/2016/5/10/chartex" xmlns:cx5="http://schemas.microsoft.com/office/drawing/2016/5/11/chartex" xmlns:cx6="http://schemas.microsoft.com/office/drawing/2016/5/12/chartex" xmlns:cx7="http://schemas.microsoft.com/office/drawing/2016/5/13/chartex" xmlns:cx8="http://schemas.microsoft.com/office/drawing/2016/5/14/chartex" xmlns:mc="http://schemas.openxmlformats.org/markup-compatibility/2006" xmlns:aink="http://schemas.microsoft.com/office/drawing/2016/ink" xmlns:am3d="http://schemas.microsoft.com/office/drawing/2017/model3d" xmlns:o="urn:schemas-microsoft-com:office:office" xmlns:v="urn:schemas-microsoft-com:vml" xmlns:wp14="http://schemas.microsoft.com/office/word/2010/wordprocessingDrawing" xmlns:w10="urn:schemas-microsoft-com:office:word" xmlns:w="http://schemas.openxmlformats.org/wordprocessingml/2006/main" xmlns:w14="http://schemas.microsoft.com/office/word/2010/wordml" xmlns:w15="http://schemas.microsoft.com/office/word/2012/wordml" xmlns:w16cid="http://schemas.microsoft.com/office/word/2016/wordml/cid" xmlns:w16se="http://schemas.microsoft.com/office/word/2015/wordml/symex" xmlns:wpg="http://schemas.microsoft.com/office/word/2010/wordprocessingGroup" xmlns:wpi="http://schemas.microsoft.com/office/word/2010/wordprocessingInk" xmlns:wps="http://schemas.microsoft.com/office/word/2010/wordprocessingShape" xmlns:a14="http://schemas.microsoft.com/office/drawing/2010/main" val="0"/>
+                          <a14:useLocalDpi xmlns:a14="http://schemas.microsoft.com/office/drawing/2010/main" xmlns:wps="http://schemas.microsoft.com/office/word/2010/wordprocessingShape" xmlns:wpi="http://schemas.microsoft.com/office/word/2010/wordprocessingInk" xmlns:wpg="http://schemas.microsoft.com/office/word/2010/wordprocessingGroup" xmlns:w16se="http://schemas.microsoft.com/office/word/2015/wordml/symex" xmlns:w16cid="http://schemas.microsoft.com/office/word/2016/wordml/cid" xmlns:w15="http://schemas.microsoft.com/office/word/2012/wordml" xmlns:w14="http://schemas.microsoft.com/office/word/2010/wordml" xmlns:w="http://schemas.openxmlformats.org/wordprocessingml/2006/main" xmlns:w10="urn:schemas-microsoft-com:office:word" xmlns:wp14="http://schemas.microsoft.com/office/word/2010/wordprocessingDrawing" xmlns:v="urn:schemas-microsoft-com:vml" xmlns:o="urn:schemas-microsoft-com:office:office" xmlns:am3d="http://schemas.microsoft.com/office/drawing/2017/model3d" xmlns:aink="http://schemas.microsoft.com/office/drawing/2016/ink" xmlns:mc="http://schemas.openxmlformats.org/markup-compatibility/2006" xmlns:cx8="http://schemas.microsoft.com/office/drawing/2016/5/14/chartex" xmlns:cx7="http://schemas.microsoft.com/office/drawing/2016/5/13/chartex" xmlns:cx6="http://schemas.microsoft.com/office/drawing/2016/5/12/chartex" xmlns:cx5="http://schemas.microsoft.com/office/drawing/2016/5/11/chartex" xmlns:cx4="http://schemas.microsoft.com/office/drawing/2016/5/10/chartex" xmlns:cx3="http://schemas.microsoft.com/office/drawing/2016/5/9/chartex" xmlns:cx2="http://schemas.microsoft.com/office/drawing/2015/10/21/chartex" xmlns:cx1="http://schemas.microsoft.com/office/drawing/2015/9/8/chartex" xmlns:cx="http://schemas.microsoft.com/office/drawing/2014/chartex" xmlns:wpc="http://schemas.microsoft.com/office/word/2010/wordprocessingCanvas" xmlns="" val="0"/>
                         </a:ext>
                       </a:extLst>
                     </a:blip>
@@ -4960,7 +5062,7 @@
                     <a:blip r:embed="rId14" cstate="print">
                       <a:extLst>
                         <a:ext uri="{28A0092B-C50C-407E-A947-70E740481C1C}">
-                          <a14:useLocalDpi xmlns="" xmlns:wpc="http://schemas.microsoft.com/office/word/2010/wordprocessingCanvas" xmlns:cx="http://schemas.microsoft.com/office/drawing/2014/chartex" xmlns:cx1="http://schemas.microsoft.com/office/drawing/2015/9/8/chartex" xmlns:cx2="http://schemas.microsoft.com/office/drawing/2015/10/21/chartex" xmlns:cx3="http://schemas.microsoft.com/office/drawing/2016/5/9/chartex" xmlns:cx4="http://schemas.microsoft.com/office/drawing/2016/5/10/chartex" xmlns:cx5="http://schemas.microsoft.com/office/drawing/2016/5/11/chartex" xmlns:cx6="http://schemas.microsoft.com/office/drawing/2016/5/12/chartex" xmlns:cx7="http://schemas.microsoft.com/office/drawing/2016/5/13/chartex" xmlns:cx8="http://schemas.microsoft.com/office/drawing/2016/5/14/chartex" xmlns:mc="http://schemas.openxmlformats.org/markup-compatibility/2006" xmlns:aink="http://schemas.microsoft.com/office/drawing/2016/ink" xmlns:am3d="http://schemas.microsoft.com/office/drawing/2017/model3d" xmlns:o="urn:schemas-microsoft-com:office:office" xmlns:v="urn:schemas-microsoft-com:vml" xmlns:wp14="http://schemas.microsoft.com/office/word/2010/wordprocessingDrawing" xmlns:w10="urn:schemas-microsoft-com:office:word" xmlns:w="http://schemas.openxmlformats.org/wordprocessingml/2006/main" xmlns:w14="http://schemas.microsoft.com/office/word/2010/wordml" xmlns:w15="http://schemas.microsoft.com/office/word/2012/wordml" xmlns:w16cid="http://schemas.microsoft.com/office/word/2016/wordml/cid" xmlns:w16se="http://schemas.microsoft.com/office/word/2015/wordml/symex" xmlns:wpg="http://schemas.microsoft.com/office/word/2010/wordprocessingGroup" xmlns:wpi="http://schemas.microsoft.com/office/word/2010/wordprocessingInk" xmlns:wps="http://schemas.microsoft.com/office/word/2010/wordprocessingShape" xmlns:a14="http://schemas.microsoft.com/office/drawing/2010/main" val="0"/>
+                          <a14:useLocalDpi xmlns:a14="http://schemas.microsoft.com/office/drawing/2010/main" xmlns:wps="http://schemas.microsoft.com/office/word/2010/wordprocessingShape" xmlns:wpi="http://schemas.microsoft.com/office/word/2010/wordprocessingInk" xmlns:wpg="http://schemas.microsoft.com/office/word/2010/wordprocessingGroup" xmlns:w16se="http://schemas.microsoft.com/office/word/2015/wordml/symex" xmlns:w16cid="http://schemas.microsoft.com/office/word/2016/wordml/cid" xmlns:w15="http://schemas.microsoft.com/office/word/2012/wordml" xmlns:w14="http://schemas.microsoft.com/office/word/2010/wordml" xmlns:w="http://schemas.openxmlformats.org/wordprocessingml/2006/main" xmlns:w10="urn:schemas-microsoft-com:office:word" xmlns:wp14="http://schemas.microsoft.com/office/word/2010/wordprocessingDrawing" xmlns:v="urn:schemas-microsoft-com:vml" xmlns:o="urn:schemas-microsoft-com:office:office" xmlns:am3d="http://schemas.microsoft.com/office/drawing/2017/model3d" xmlns:aink="http://schemas.microsoft.com/office/drawing/2016/ink" xmlns:mc="http://schemas.openxmlformats.org/markup-compatibility/2006" xmlns:cx8="http://schemas.microsoft.com/office/drawing/2016/5/14/chartex" xmlns:cx7="http://schemas.microsoft.com/office/drawing/2016/5/13/chartex" xmlns:cx6="http://schemas.microsoft.com/office/drawing/2016/5/12/chartex" xmlns:cx5="http://schemas.microsoft.com/office/drawing/2016/5/11/chartex" xmlns:cx4="http://schemas.microsoft.com/office/drawing/2016/5/10/chartex" xmlns:cx3="http://schemas.microsoft.com/office/drawing/2016/5/9/chartex" xmlns:cx2="http://schemas.microsoft.com/office/drawing/2015/10/21/chartex" xmlns:cx1="http://schemas.microsoft.com/office/drawing/2015/9/8/chartex" xmlns:cx="http://schemas.microsoft.com/office/drawing/2014/chartex" xmlns:wpc="http://schemas.microsoft.com/office/word/2010/wordprocessingCanvas" xmlns="" val="0"/>
                         </a:ext>
                       </a:extLst>
                     </a:blip>
@@ -5097,7 +5199,7 @@
                     <a:blip r:embed="rId15" cstate="print">
                       <a:extLst>
                         <a:ext uri="{28A0092B-C50C-407E-A947-70E740481C1C}">
-                          <a14:useLocalDpi xmlns="" xmlns:wpc="http://schemas.microsoft.com/office/word/2010/wordprocessingCanvas" xmlns:cx="http://schemas.microsoft.com/office/drawing/2014/chartex" xmlns:cx1="http://schemas.microsoft.com/office/drawing/2015/9/8/chartex" xmlns:cx2="http://schemas.microsoft.com/office/drawing/2015/10/21/chartex" xmlns:cx3="http://schemas.microsoft.com/office/drawing/2016/5/9/chartex" xmlns:cx4="http://schemas.microsoft.com/office/drawing/2016/5/10/chartex" xmlns:cx5="http://schemas.microsoft.com/office/drawing/2016/5/11/chartex" xmlns:cx6="http://schemas.microsoft.com/office/drawing/2016/5/12/chartex" xmlns:cx7="http://schemas.microsoft.com/office/drawing/2016/5/13/chartex" xmlns:cx8="http://schemas.microsoft.com/office/drawing/2016/5/14/chartex" xmlns:mc="http://schemas.openxmlformats.org/markup-compatibility/2006" xmlns:aink="http://schemas.microsoft.com/office/drawing/2016/ink" xmlns:am3d="http://schemas.microsoft.com/office/drawing/2017/model3d" xmlns:o="urn:schemas-microsoft-com:office:office" xmlns:v="urn:schemas-microsoft-com:vml" xmlns:wp14="http://schemas.microsoft.com/office/word/2010/wordprocessingDrawing" xmlns:w10="urn:schemas-microsoft-com:office:word" xmlns:w="http://schemas.openxmlformats.org/wordprocessingml/2006/main" xmlns:w14="http://schemas.microsoft.com/office/word/2010/wordml" xmlns:w15="http://schemas.microsoft.com/office/word/2012/wordml" xmlns:w16cid="http://schemas.microsoft.com/office/word/2016/wordml/cid" xmlns:w16se="http://schemas.microsoft.com/office/word/2015/wordml/symex" xmlns:wpg="http://schemas.microsoft.com/office/word/2010/wordprocessingGroup" xmlns:wpi="http://schemas.microsoft.com/office/word/2010/wordprocessingInk" xmlns:wps="http://schemas.microsoft.com/office/word/2010/wordprocessingShape" xmlns:a14="http://schemas.microsoft.com/office/drawing/2010/main" val="0"/>
+                          <a14:useLocalDpi xmlns:a14="http://schemas.microsoft.com/office/drawing/2010/main" xmlns:wps="http://schemas.microsoft.com/office/word/2010/wordprocessingShape" xmlns:wpi="http://schemas.microsoft.com/office/word/2010/wordprocessingInk" xmlns:wpg="http://schemas.microsoft.com/office/word/2010/wordprocessingGroup" xmlns:w16se="http://schemas.microsoft.com/office/word/2015/wordml/symex" xmlns:w16cid="http://schemas.microsoft.com/office/word/2016/wordml/cid" xmlns:w15="http://schemas.microsoft.com/office/word/2012/wordml" xmlns:w14="http://schemas.microsoft.com/office/word/2010/wordml" xmlns:w="http://schemas.openxmlformats.org/wordprocessingml/2006/main" xmlns:w10="urn:schemas-microsoft-com:office:word" xmlns:wp14="http://schemas.microsoft.com/office/word/2010/wordprocessingDrawing" xmlns:v="urn:schemas-microsoft-com:vml" xmlns:o="urn:schemas-microsoft-com:office:office" xmlns:am3d="http://schemas.microsoft.com/office/drawing/2017/model3d" xmlns:aink="http://schemas.microsoft.com/office/drawing/2016/ink" xmlns:mc="http://schemas.openxmlformats.org/markup-compatibility/2006" xmlns:cx8="http://schemas.microsoft.com/office/drawing/2016/5/14/chartex" xmlns:cx7="http://schemas.microsoft.com/office/drawing/2016/5/13/chartex" xmlns:cx6="http://schemas.microsoft.com/office/drawing/2016/5/12/chartex" xmlns:cx5="http://schemas.microsoft.com/office/drawing/2016/5/11/chartex" xmlns:cx4="http://schemas.microsoft.com/office/drawing/2016/5/10/chartex" xmlns:cx3="http://schemas.microsoft.com/office/drawing/2016/5/9/chartex" xmlns:cx2="http://schemas.microsoft.com/office/drawing/2015/10/21/chartex" xmlns:cx1="http://schemas.microsoft.com/office/drawing/2015/9/8/chartex" xmlns:cx="http://schemas.microsoft.com/office/drawing/2014/chartex" xmlns:wpc="http://schemas.microsoft.com/office/word/2010/wordprocessingCanvas" xmlns="" val="0"/>
                         </a:ext>
                       </a:extLst>
                     </a:blip>
@@ -5182,30 +5284,25 @@
         <w:t xml:space="preserve"> </w:t>
       </w:r>
     </w:p>
-    <w:p/>
-    <w:p>
-      <w:pPr>
-        <w:pStyle w:val="Size15"/>
-      </w:pPr>
-      <w:bookmarkStart w:id="16" w:name="_Toc509057189"/>
+    <w:p>
       <w:r>
         <w:rPr>
           <w:noProof/>
         </w:rPr>
         <w:lastRenderedPageBreak/>
         <w:drawing>
-          <wp:anchor distT="0" distB="0" distL="114300" distR="114300" simplePos="0" relativeHeight="251697152" behindDoc="0" locked="0" layoutInCell="1" allowOverlap="1">
+          <wp:anchor distT="0" distB="0" distL="114300" distR="114300" simplePos="0" relativeHeight="251738112" behindDoc="0" locked="0" layoutInCell="1" allowOverlap="1">
             <wp:simplePos x="0" y="0"/>
             <wp:positionH relativeFrom="column">
-              <wp:posOffset>2012315</wp:posOffset>
+              <wp:posOffset>2009775</wp:posOffset>
             </wp:positionH>
             <wp:positionV relativeFrom="paragraph">
-              <wp:posOffset>105410</wp:posOffset>
+              <wp:posOffset>220980</wp:posOffset>
             </wp:positionV>
-            <wp:extent cx="4958080" cy="3338830"/>
-            <wp:effectExtent l="114300" t="57150" r="52070" b="109220"/>
+            <wp:extent cx="4914900" cy="2697480"/>
+            <wp:effectExtent l="76200" t="19050" r="57150" b="83820"/>
             <wp:wrapSquare wrapText="bothSides"/>
-            <wp:docPr id="12" name="Picture 12" descr="C:\Users\SK\AppData\Local\Microsoft\Windows\INetCache\Content.Word\2.jpg"/>
+            <wp:docPr id="11" name="Picture 11" descr="C:\Users\SK\AppData\Local\Microsoft\Windows\INetCache\Content.Word\ADD BUsiness.jpg"/>
             <wp:cNvGraphicFramePr>
               <a:graphicFrameLocks xmlns:a="http://schemas.openxmlformats.org/drawingml/2006/main" noChangeAspect="1"/>
             </wp:cNvGraphicFramePr>
@@ -5213,7 +5310,7 @@
               <a:graphicData uri="http://schemas.openxmlformats.org/drawingml/2006/picture">
                 <pic:pic xmlns:pic="http://schemas.openxmlformats.org/drawingml/2006/picture">
                   <pic:nvPicPr>
-                    <pic:cNvPr id="0" name="Picture 3" descr="C:\Users\SK\AppData\Local\Microsoft\Windows\INetCache\Content.Word\2.jpg"/>
+                    <pic:cNvPr id="0" name="Picture 1" descr="C:\Users\SK\AppData\Local\Microsoft\Windows\INetCache\Content.Word\ADD BUsiness.jpg"/>
                     <pic:cNvPicPr>
                       <a:picLocks noChangeAspect="1" noChangeArrowheads="1"/>
                     </pic:cNvPicPr>
@@ -5222,7 +5319,7 @@
                     <a:blip r:embed="rId16" cstate="print">
                       <a:extLst>
                         <a:ext uri="{28A0092B-C50C-407E-A947-70E740481C1C}">
-                          <a14:useLocalDpi xmlns="" xmlns:wpc="http://schemas.microsoft.com/office/word/2010/wordprocessingCanvas" xmlns:cx="http://schemas.microsoft.com/office/drawing/2014/chartex" xmlns:cx1="http://schemas.microsoft.com/office/drawing/2015/9/8/chartex" xmlns:cx2="http://schemas.microsoft.com/office/drawing/2015/10/21/chartex" xmlns:cx3="http://schemas.microsoft.com/office/drawing/2016/5/9/chartex" xmlns:cx4="http://schemas.microsoft.com/office/drawing/2016/5/10/chartex" xmlns:cx5="http://schemas.microsoft.com/office/drawing/2016/5/11/chartex" xmlns:cx6="http://schemas.microsoft.com/office/drawing/2016/5/12/chartex" xmlns:cx7="http://schemas.microsoft.com/office/drawing/2016/5/13/chartex" xmlns:cx8="http://schemas.microsoft.com/office/drawing/2016/5/14/chartex" xmlns:mc="http://schemas.openxmlformats.org/markup-compatibility/2006" xmlns:aink="http://schemas.microsoft.com/office/drawing/2016/ink" xmlns:am3d="http://schemas.microsoft.com/office/drawing/2017/model3d" xmlns:o="urn:schemas-microsoft-com:office:office" xmlns:v="urn:schemas-microsoft-com:vml" xmlns:wp14="http://schemas.microsoft.com/office/word/2010/wordprocessingDrawing" xmlns:w10="urn:schemas-microsoft-com:office:word" xmlns:w="http://schemas.openxmlformats.org/wordprocessingml/2006/main" xmlns:w14="http://schemas.microsoft.com/office/word/2010/wordml" xmlns:w15="http://schemas.microsoft.com/office/word/2012/wordml" xmlns:w16cid="http://schemas.microsoft.com/office/word/2016/wordml/cid" xmlns:w16se="http://schemas.microsoft.com/office/word/2015/wordml/symex" xmlns:wpg="http://schemas.microsoft.com/office/word/2010/wordprocessingGroup" xmlns:wpi="http://schemas.microsoft.com/office/word/2010/wordprocessingInk" xmlns:wps="http://schemas.microsoft.com/office/word/2010/wordprocessingShape" xmlns:a14="http://schemas.microsoft.com/office/drawing/2010/main" val="0"/>
+                          <a14:useLocalDpi xmlns:a14="http://schemas.microsoft.com/office/drawing/2010/main" xmlns:wps="http://schemas.microsoft.com/office/word/2010/wordprocessingShape" xmlns:wpi="http://schemas.microsoft.com/office/word/2010/wordprocessingInk" xmlns:wpg="http://schemas.microsoft.com/office/word/2010/wordprocessingGroup" xmlns:w16se="http://schemas.microsoft.com/office/word/2015/wordml/symex" xmlns:w16cid="http://schemas.microsoft.com/office/word/2016/wordml/cid" xmlns:w15="http://schemas.microsoft.com/office/word/2012/wordml" xmlns:w14="http://schemas.microsoft.com/office/word/2010/wordml" xmlns:w="http://schemas.openxmlformats.org/wordprocessingml/2006/main" xmlns:w10="urn:schemas-microsoft-com:office:word" xmlns:wp14="http://schemas.microsoft.com/office/word/2010/wordprocessingDrawing" xmlns:v="urn:schemas-microsoft-com:vml" xmlns:o="urn:schemas-microsoft-com:office:office" xmlns:am3d="http://schemas.microsoft.com/office/drawing/2017/model3d" xmlns:aink="http://schemas.microsoft.com/office/drawing/2016/ink" xmlns:mc="http://schemas.openxmlformats.org/markup-compatibility/2006" xmlns:cx8="http://schemas.microsoft.com/office/drawing/2016/5/14/chartex" xmlns:cx7="http://schemas.microsoft.com/office/drawing/2016/5/13/chartex" xmlns:cx6="http://schemas.microsoft.com/office/drawing/2016/5/12/chartex" xmlns:cx5="http://schemas.microsoft.com/office/drawing/2016/5/11/chartex" xmlns:cx4="http://schemas.microsoft.com/office/drawing/2016/5/10/chartex" xmlns:cx3="http://schemas.microsoft.com/office/drawing/2016/5/9/chartex" xmlns:cx2="http://schemas.microsoft.com/office/drawing/2015/10/21/chartex" xmlns:cx1="http://schemas.microsoft.com/office/drawing/2015/9/8/chartex" xmlns:cx="http://schemas.microsoft.com/office/drawing/2014/chartex" xmlns:wpc="http://schemas.microsoft.com/office/word/2010/wordprocessingCanvas" xmlns="" val="0"/>
                         </a:ext>
                       </a:extLst>
                     </a:blip>
@@ -5234,7 +5331,7 @@
                   <pic:spPr bwMode="auto">
                     <a:xfrm>
                       <a:off x="0" y="0"/>
-                      <a:ext cx="4958080" cy="3338830"/>
+                      <a:ext cx="4914900" cy="2697480"/>
                     </a:xfrm>
                     <a:prstGeom prst="rect">
                       <a:avLst/>
@@ -5261,6 +5358,12 @@
           </wp:anchor>
         </w:drawing>
       </w:r>
+    </w:p>
+    <w:p>
+      <w:pPr>
+        <w:pStyle w:val="Size15"/>
+      </w:pPr>
+      <w:bookmarkStart w:id="16" w:name="_Toc509057189"/>
       <w:r>
         <w:t>3. Views</w:t>
       </w:r>
@@ -5466,7 +5569,7 @@
                     <a:blip r:embed="rId17" cstate="print">
                       <a:extLst>
                         <a:ext uri="{28A0092B-C50C-407E-A947-70E740481C1C}">
-                          <a14:useLocalDpi xmlns="" xmlns:wpc="http://schemas.microsoft.com/office/word/2010/wordprocessingCanvas" xmlns:cx="http://schemas.microsoft.com/office/drawing/2014/chartex" xmlns:cx1="http://schemas.microsoft.com/office/drawing/2015/9/8/chartex" xmlns:cx2="http://schemas.microsoft.com/office/drawing/2015/10/21/chartex" xmlns:cx3="http://schemas.microsoft.com/office/drawing/2016/5/9/chartex" xmlns:cx4="http://schemas.microsoft.com/office/drawing/2016/5/10/chartex" xmlns:cx5="http://schemas.microsoft.com/office/drawing/2016/5/11/chartex" xmlns:cx6="http://schemas.microsoft.com/office/drawing/2016/5/12/chartex" xmlns:cx7="http://schemas.microsoft.com/office/drawing/2016/5/13/chartex" xmlns:cx8="http://schemas.microsoft.com/office/drawing/2016/5/14/chartex" xmlns:mc="http://schemas.openxmlformats.org/markup-compatibility/2006" xmlns:aink="http://schemas.microsoft.com/office/drawing/2016/ink" xmlns:am3d="http://schemas.microsoft.com/office/drawing/2017/model3d" xmlns:o="urn:schemas-microsoft-com:office:office" xmlns:v="urn:schemas-microsoft-com:vml" xmlns:wp14="http://schemas.microsoft.com/office/word/2010/wordprocessingDrawing" xmlns:w10="urn:schemas-microsoft-com:office:word" xmlns:w="http://schemas.openxmlformats.org/wordprocessingml/2006/main" xmlns:w14="http://schemas.microsoft.com/office/word/2010/wordml" xmlns:w15="http://schemas.microsoft.com/office/word/2012/wordml" xmlns:w16cid="http://schemas.microsoft.com/office/word/2016/wordml/cid" xmlns:w16se="http://schemas.microsoft.com/office/word/2015/wordml/symex" xmlns:wpg="http://schemas.microsoft.com/office/word/2010/wordprocessingGroup" xmlns:wpi="http://schemas.microsoft.com/office/word/2010/wordprocessingInk" xmlns:wps="http://schemas.microsoft.com/office/word/2010/wordprocessingShape" xmlns:a14="http://schemas.microsoft.com/office/drawing/2010/main" val="0"/>
+                          <a14:useLocalDpi xmlns:a14="http://schemas.microsoft.com/office/drawing/2010/main" xmlns:wps="http://schemas.microsoft.com/office/word/2010/wordprocessingShape" xmlns:wpi="http://schemas.microsoft.com/office/word/2010/wordprocessingInk" xmlns:wpg="http://schemas.microsoft.com/office/word/2010/wordprocessingGroup" xmlns:w16se="http://schemas.microsoft.com/office/word/2015/wordml/symex" xmlns:w16cid="http://schemas.microsoft.com/office/word/2016/wordml/cid" xmlns:w15="http://schemas.microsoft.com/office/word/2012/wordml" xmlns:w14="http://schemas.microsoft.com/office/word/2010/wordml" xmlns:w="http://schemas.openxmlformats.org/wordprocessingml/2006/main" xmlns:w10="urn:schemas-microsoft-com:office:word" xmlns:wp14="http://schemas.microsoft.com/office/word/2010/wordprocessingDrawing" xmlns:v="urn:schemas-microsoft-com:vml" xmlns:o="urn:schemas-microsoft-com:office:office" xmlns:am3d="http://schemas.microsoft.com/office/drawing/2017/model3d" xmlns:aink="http://schemas.microsoft.com/office/drawing/2016/ink" xmlns:mc="http://schemas.openxmlformats.org/markup-compatibility/2006" xmlns:cx8="http://schemas.microsoft.com/office/drawing/2016/5/14/chartex" xmlns:cx7="http://schemas.microsoft.com/office/drawing/2016/5/13/chartex" xmlns:cx6="http://schemas.microsoft.com/office/drawing/2016/5/12/chartex" xmlns:cx5="http://schemas.microsoft.com/office/drawing/2016/5/11/chartex" xmlns:cx4="http://schemas.microsoft.com/office/drawing/2016/5/10/chartex" xmlns:cx3="http://schemas.microsoft.com/office/drawing/2016/5/9/chartex" xmlns:cx2="http://schemas.microsoft.com/office/drawing/2015/10/21/chartex" xmlns:cx1="http://schemas.microsoft.com/office/drawing/2015/9/8/chartex" xmlns:cx="http://schemas.microsoft.com/office/drawing/2014/chartex" xmlns:wpc="http://schemas.microsoft.com/office/word/2010/wordprocessingCanvas" xmlns="" val="0"/>
                         </a:ext>
                       </a:extLst>
                     </a:blip>
@@ -5648,7 +5751,7 @@
           <w:sz w:val="22"/>
           <w:szCs w:val="22"/>
         </w:rPr>
-        <w:t xml:space="preserve">They can also upload photos, document </w:t>
+        <w:t xml:space="preserve">They can also upload </w:t>
       </w:r>
       <w:r>
         <w:rPr>
@@ -5656,7 +5759,23 @@
           <w:sz w:val="22"/>
           <w:szCs w:val="22"/>
         </w:rPr>
-        <w:t>and update as needed.</w:t>
+        <w:t xml:space="preserve">Inventory </w:t>
+      </w:r>
+      <w:r>
+        <w:rPr>
+          <w:rFonts w:asciiTheme="minorHAnsi" w:eastAsiaTheme="minorHAnsi" w:hAnsiTheme="minorHAnsi" w:cstheme="minorBidi"/>
+          <w:sz w:val="22"/>
+          <w:szCs w:val="22"/>
+        </w:rPr>
+        <w:t>photos</w:t>
+      </w:r>
+      <w:r>
+        <w:rPr>
+          <w:rFonts w:asciiTheme="minorHAnsi" w:eastAsiaTheme="minorHAnsi" w:hAnsiTheme="minorHAnsi" w:cstheme="minorBidi"/>
+          <w:sz w:val="22"/>
+          <w:szCs w:val="22"/>
+        </w:rPr>
+        <w:t xml:space="preserve"> or store photos using the Business Logo/Photos upload field. A pop up will appear where they can assign the name as well.</w:t>
       </w:r>
     </w:p>
     <w:p>
@@ -5678,7 +5797,23 @@
           <w:sz w:val="22"/>
           <w:szCs w:val="22"/>
         </w:rPr>
-        <w:t>They can update the registration documents by uploading in case they are near expiration.</w:t>
+        <w:t>They</w:t>
+      </w:r>
+      <w:r>
+        <w:rPr>
+          <w:rFonts w:asciiTheme="minorHAnsi" w:eastAsiaTheme="minorHAnsi" w:hAnsiTheme="minorHAnsi" w:cstheme="minorBidi"/>
+          <w:sz w:val="22"/>
+          <w:szCs w:val="22"/>
+        </w:rPr>
+        <w:t xml:space="preserve"> can update the registration doc</w:t>
+      </w:r>
+      <w:r>
+        <w:rPr>
+          <w:rFonts w:asciiTheme="minorHAnsi" w:eastAsiaTheme="minorHAnsi" w:hAnsiTheme="minorHAnsi" w:cstheme="minorBidi"/>
+          <w:sz w:val="22"/>
+          <w:szCs w:val="22"/>
+        </w:rPr>
+        <w:t>uments by uploading in case they are near expiration.</w:t>
       </w:r>
     </w:p>
     <w:p>
@@ -5761,7 +5896,7 @@
           <w:rFonts w:asciiTheme="minorHAnsi" w:hAnsiTheme="minorHAnsi" w:cstheme="minorHAnsi"/>
           <w:sz w:val="22"/>
         </w:rPr>
-        <w:t>My Product Discounts</w:t>
+        <w:t>My Rewards System</w:t>
       </w:r>
     </w:p>
     <w:p>
@@ -5777,7 +5912,7 @@
           <w:rFonts w:asciiTheme="minorHAnsi" w:hAnsiTheme="minorHAnsi" w:cstheme="minorHAnsi"/>
           <w:sz w:val="22"/>
         </w:rPr>
-        <w:t>My Rewards System</w:t>
+        <w:t>My Product Discounts</w:t>
       </w:r>
     </w:p>
     <w:p>
@@ -5809,602 +5944,39 @@
     </w:p>
     <w:p>
       <w:pPr>
-        <w:spacing w:after="0" w:line="240" w:lineRule="auto"/>
-        <w:rPr>
-          <w:b/>
-          <w:u w:val="single"/>
-        </w:rPr>
-      </w:pPr>
-      <w:r>
-        <w:rPr>
-          <w:b/>
-          <w:u w:val="single"/>
+        <w:pStyle w:val="ListParagraph"/>
+        <w:rPr>
+          <w:rFonts w:asciiTheme="minorHAnsi" w:hAnsiTheme="minorHAnsi" w:cstheme="minorHAnsi"/>
+          <w:sz w:val="22"/>
+        </w:rPr>
+      </w:pPr>
+    </w:p>
+    <w:p>
+      <w:pPr>
+        <w:pStyle w:val="ListParagraph"/>
+        <w:rPr>
+          <w:rFonts w:asciiTheme="minorHAnsi" w:hAnsiTheme="minorHAnsi" w:cstheme="minorHAnsi"/>
+          <w:sz w:val="22"/>
+        </w:rPr>
+      </w:pPr>
+      <w:r>
+        <w:rPr>
+          <w:noProof/>
         </w:rPr>
         <w:lastRenderedPageBreak/>
-        <w:t xml:space="preserve">My Product </w:t>
-      </w:r>
-      <w:r>
-        <w:rPr>
-          <w:b/>
-          <w:u w:val="single"/>
-        </w:rPr>
-        <w:t xml:space="preserve">Discounts: </w:t>
-      </w:r>
-    </w:p>
-    <w:p>
-      <w:pPr>
-        <w:pStyle w:val="ListParagraph"/>
-        <w:numPr>
-          <w:ilvl w:val="0"/>
-          <w:numId w:val="21"/>
-        </w:numPr>
-        <w:rPr>
-          <w:rFonts w:asciiTheme="minorHAnsi" w:eastAsiaTheme="minorHAnsi" w:hAnsiTheme="minorHAnsi" w:cstheme="minorBidi"/>
-          <w:sz w:val="22"/>
-          <w:szCs w:val="22"/>
-        </w:rPr>
-      </w:pPr>
-      <w:r>
-        <w:rPr>
-          <w:rFonts w:asciiTheme="minorHAnsi" w:eastAsiaTheme="minorHAnsi" w:hAnsiTheme="minorHAnsi" w:cstheme="minorBidi"/>
-          <w:sz w:val="22"/>
-          <w:szCs w:val="22"/>
-        </w:rPr>
-        <w:t>BO can make discounts optional to their business and can change /add/disable new discounts dynamically</w:t>
-      </w:r>
-      <w:r>
-        <w:rPr>
-          <w:rFonts w:asciiTheme="minorHAnsi" w:eastAsiaTheme="minorHAnsi" w:hAnsiTheme="minorHAnsi" w:cstheme="minorBidi"/>
-          <w:sz w:val="22"/>
-          <w:szCs w:val="22"/>
-        </w:rPr>
-        <w:t>.</w:t>
-      </w:r>
-    </w:p>
-    <w:p>
-      <w:pPr>
-        <w:pStyle w:val="ListParagraph"/>
-        <w:numPr>
-          <w:ilvl w:val="0"/>
-          <w:numId w:val="21"/>
-        </w:numPr>
-        <w:rPr>
-          <w:rFonts w:asciiTheme="minorHAnsi" w:eastAsiaTheme="minorHAnsi" w:hAnsiTheme="minorHAnsi" w:cstheme="minorBidi"/>
-          <w:sz w:val="22"/>
-          <w:szCs w:val="22"/>
-        </w:rPr>
-      </w:pPr>
-      <w:r>
-        <w:rPr>
-          <w:rFonts w:asciiTheme="minorHAnsi" w:eastAsiaTheme="minorHAnsi" w:hAnsiTheme="minorHAnsi" w:cstheme="minorBidi"/>
-          <w:sz w:val="22"/>
-          <w:szCs w:val="22"/>
-        </w:rPr>
-        <w:t xml:space="preserve">BO is </w:t>
-      </w:r>
-      <w:r>
-        <w:rPr>
-          <w:rFonts w:asciiTheme="minorHAnsi" w:eastAsiaTheme="minorHAnsi" w:hAnsiTheme="minorHAnsi" w:cstheme="minorBidi"/>
-          <w:sz w:val="22"/>
-          <w:szCs w:val="22"/>
-        </w:rPr>
-        <w:t>able to set minimum amount, maximum amount a</w:t>
-      </w:r>
-      <w:r>
-        <w:rPr>
-          <w:rFonts w:asciiTheme="minorHAnsi" w:eastAsiaTheme="minorHAnsi" w:hAnsiTheme="minorHAnsi" w:cstheme="minorBidi"/>
-          <w:sz w:val="22"/>
-          <w:szCs w:val="22"/>
-        </w:rPr>
-        <w:t>nd percentage of discounts. A BO</w:t>
-      </w:r>
-      <w:r>
-        <w:rPr>
-          <w:rFonts w:asciiTheme="minorHAnsi" w:eastAsiaTheme="minorHAnsi" w:hAnsiTheme="minorHAnsi" w:cstheme="minorBidi"/>
-          <w:sz w:val="22"/>
-          <w:szCs w:val="22"/>
-        </w:rPr>
-        <w:t xml:space="preserve"> can add multiple discounts</w:t>
-      </w:r>
-      <w:r>
-        <w:rPr>
-          <w:rFonts w:asciiTheme="minorHAnsi" w:eastAsiaTheme="minorHAnsi" w:hAnsiTheme="minorHAnsi" w:cstheme="minorBidi"/>
-          <w:sz w:val="22"/>
-          <w:szCs w:val="22"/>
-        </w:rPr>
-        <w:t xml:space="preserve"> by clicking on </w:t>
-      </w:r>
-      <w:r>
-        <w:rPr>
-          <w:rFonts w:asciiTheme="minorHAnsi" w:eastAsiaTheme="minorHAnsi" w:hAnsiTheme="minorHAnsi" w:cstheme="minorBidi"/>
-          <w:b/>
-          <w:sz w:val="22"/>
-          <w:szCs w:val="22"/>
-        </w:rPr>
-        <w:t>Add New</w:t>
-      </w:r>
-      <w:r>
-        <w:rPr>
-          <w:rFonts w:asciiTheme="minorHAnsi" w:eastAsiaTheme="minorHAnsi" w:hAnsiTheme="minorHAnsi" w:cstheme="minorBidi"/>
-          <w:sz w:val="22"/>
-          <w:szCs w:val="22"/>
-        </w:rPr>
-        <w:t>.</w:t>
-      </w:r>
-      <w:r>
-        <w:rPr>
-          <w:rFonts w:asciiTheme="minorHAnsi" w:eastAsiaTheme="minorHAnsi" w:hAnsiTheme="minorHAnsi" w:cstheme="minorBidi"/>
-          <w:sz w:val="22"/>
-          <w:szCs w:val="22"/>
-        </w:rPr>
-        <w:t xml:space="preserve"> </w:t>
-      </w:r>
-      <w:r>
-        <w:rPr>
-          <w:rFonts w:asciiTheme="minorHAnsi" w:eastAsiaTheme="minorHAnsi" w:hAnsiTheme="minorHAnsi" w:cstheme="minorBidi"/>
-          <w:sz w:val="22"/>
-          <w:szCs w:val="22"/>
-        </w:rPr>
-        <w:t>Based on customer invoice, the discounts get applied.</w:t>
-      </w:r>
-      <w:r>
-        <w:rPr>
-          <w:rFonts w:asciiTheme="minorHAnsi" w:eastAsiaTheme="minorHAnsi" w:hAnsiTheme="minorHAnsi" w:cstheme="minorBidi"/>
-          <w:sz w:val="22"/>
-          <w:szCs w:val="22"/>
-        </w:rPr>
-        <w:t xml:space="preserve"> </w:t>
-      </w:r>
-      <w:r>
-        <w:rPr>
-          <w:rFonts w:asciiTheme="minorHAnsi" w:eastAsiaTheme="minorHAnsi" w:hAnsiTheme="minorHAnsi" w:cstheme="minorBidi"/>
-          <w:sz w:val="22"/>
-          <w:szCs w:val="22"/>
-        </w:rPr>
-        <w:t>A BO can set end date to the discounts.</w:t>
-      </w:r>
-    </w:p>
-    <w:p/>
-    <w:p>
-      <w:pPr>
-        <w:spacing w:after="0" w:line="240" w:lineRule="auto"/>
-        <w:rPr>
-          <w:b/>
-          <w:u w:val="single"/>
-        </w:rPr>
-      </w:pPr>
-      <w:r>
-        <w:rPr>
-          <w:b/>
-          <w:u w:val="single"/>
-        </w:rPr>
-        <w:t xml:space="preserve">My </w:t>
-      </w:r>
-      <w:r>
-        <w:rPr>
-          <w:b/>
-          <w:u w:val="single"/>
-        </w:rPr>
-        <w:t>Rewards</w:t>
-      </w:r>
-      <w:r>
-        <w:rPr>
-          <w:b/>
-          <w:u w:val="single"/>
-        </w:rPr>
-        <w:t xml:space="preserve"> System</w:t>
-      </w:r>
-      <w:r>
-        <w:rPr>
-          <w:b/>
-          <w:u w:val="single"/>
-        </w:rPr>
-        <w:t>:</w:t>
-      </w:r>
-    </w:p>
-    <w:p>
-      <w:pPr>
-        <w:pStyle w:val="ListParagraph"/>
-        <w:numPr>
-          <w:ilvl w:val="0"/>
-          <w:numId w:val="22"/>
-        </w:numPr>
-        <w:rPr>
-          <w:rFonts w:asciiTheme="minorHAnsi" w:eastAsiaTheme="minorHAnsi" w:hAnsiTheme="minorHAnsi" w:cstheme="minorBidi"/>
-          <w:sz w:val="22"/>
-          <w:szCs w:val="22"/>
-        </w:rPr>
-      </w:pPr>
-      <w:r>
-        <w:rPr>
-          <w:rFonts w:asciiTheme="minorHAnsi" w:eastAsiaTheme="minorHAnsi" w:hAnsiTheme="minorHAnsi" w:cstheme="minorBidi"/>
-          <w:sz w:val="22"/>
-          <w:szCs w:val="22"/>
-        </w:rPr>
-        <w:t>BO can make rewards op</w:t>
-      </w:r>
-      <w:r>
-        <w:rPr>
-          <w:rFonts w:asciiTheme="minorHAnsi" w:eastAsiaTheme="minorHAnsi" w:hAnsiTheme="minorHAnsi" w:cstheme="minorBidi"/>
-          <w:sz w:val="22"/>
-          <w:szCs w:val="22"/>
-        </w:rPr>
-        <w:t xml:space="preserve">tional to business and they can </w:t>
-      </w:r>
-      <w:r>
-        <w:rPr>
-          <w:rFonts w:asciiTheme="minorHAnsi" w:eastAsiaTheme="minorHAnsi" w:hAnsiTheme="minorHAnsi" w:cstheme="minorBidi"/>
-          <w:sz w:val="22"/>
-          <w:szCs w:val="22"/>
-        </w:rPr>
-        <w:t>change/add/disable new rewards dynamically.</w:t>
-      </w:r>
-    </w:p>
-    <w:p>
-      <w:pPr>
-        <w:pStyle w:val="ListParagraph"/>
-        <w:numPr>
-          <w:ilvl w:val="0"/>
-          <w:numId w:val="22"/>
-        </w:numPr>
-        <w:rPr>
-          <w:rFonts w:asciiTheme="minorHAnsi" w:eastAsiaTheme="minorHAnsi" w:hAnsiTheme="minorHAnsi" w:cstheme="minorBidi"/>
-          <w:sz w:val="22"/>
-          <w:szCs w:val="22"/>
-        </w:rPr>
-      </w:pPr>
-      <w:r>
-        <w:rPr>
-          <w:rFonts w:asciiTheme="minorHAnsi" w:eastAsiaTheme="minorHAnsi" w:hAnsiTheme="minorHAnsi" w:cstheme="minorBidi"/>
-          <w:sz w:val="22"/>
-          <w:szCs w:val="22"/>
-        </w:rPr>
-        <w:t>BO can set amount if customer invoice is greater than set rewards, then customer will be eligible for the rewards.</w:t>
-      </w:r>
-    </w:p>
-    <w:p>
-      <w:pPr>
-        <w:pStyle w:val="ListParagraph"/>
-        <w:numPr>
-          <w:ilvl w:val="0"/>
-          <w:numId w:val="22"/>
-        </w:numPr>
-        <w:rPr>
-          <w:rFonts w:asciiTheme="minorHAnsi" w:eastAsiaTheme="minorHAnsi" w:hAnsiTheme="minorHAnsi" w:cstheme="minorBidi"/>
-          <w:sz w:val="22"/>
-          <w:szCs w:val="22"/>
-        </w:rPr>
-      </w:pPr>
-      <w:r>
-        <w:rPr>
-          <w:rFonts w:asciiTheme="minorHAnsi" w:eastAsiaTheme="minorHAnsi" w:hAnsiTheme="minorHAnsi" w:cstheme="minorBidi"/>
-          <w:sz w:val="22"/>
-          <w:szCs w:val="22"/>
-        </w:rPr>
-        <w:t>Reward Amount: Here the value of points against cash value is defined by BO</w:t>
-      </w:r>
-    </w:p>
-    <w:p>
-      <w:pPr>
-        <w:pStyle w:val="ListParagraph"/>
-        <w:numPr>
-          <w:ilvl w:val="0"/>
-          <w:numId w:val="22"/>
-        </w:numPr>
-        <w:rPr>
-          <w:rFonts w:asciiTheme="minorHAnsi" w:eastAsiaTheme="minorHAnsi" w:hAnsiTheme="minorHAnsi" w:cstheme="minorBidi"/>
-          <w:sz w:val="22"/>
-          <w:szCs w:val="22"/>
-        </w:rPr>
-      </w:pPr>
-      <w:r>
-        <w:rPr>
-          <w:rFonts w:asciiTheme="minorHAnsi" w:eastAsiaTheme="minorHAnsi" w:hAnsiTheme="minorHAnsi" w:cstheme="minorBidi"/>
-          <w:sz w:val="22"/>
-          <w:szCs w:val="22"/>
-        </w:rPr>
-        <w:t>Fixed 1 Reward: This will be fixed to 1 Reward.</w:t>
-      </w:r>
-    </w:p>
-    <w:p>
-      <w:pPr>
-        <w:pStyle w:val="ListParagraph"/>
-        <w:numPr>
-          <w:ilvl w:val="0"/>
-          <w:numId w:val="22"/>
-        </w:numPr>
-        <w:rPr>
-          <w:rFonts w:asciiTheme="minorHAnsi" w:eastAsiaTheme="minorHAnsi" w:hAnsiTheme="minorHAnsi" w:cstheme="minorBidi"/>
-          <w:sz w:val="22"/>
-          <w:szCs w:val="22"/>
-        </w:rPr>
-      </w:pPr>
-      <w:r>
-        <w:rPr>
-          <w:rFonts w:asciiTheme="minorHAnsi" w:eastAsiaTheme="minorHAnsi" w:hAnsiTheme="minorHAnsi" w:cstheme="minorBidi"/>
-          <w:sz w:val="22"/>
-          <w:szCs w:val="22"/>
-        </w:rPr>
-        <w:t xml:space="preserve">End Date: SBO can set End Date to rewards. From that date rewards </w:t>
-      </w:r>
-      <w:proofErr w:type="spellStart"/>
-      <w:r>
-        <w:rPr>
-          <w:rFonts w:asciiTheme="minorHAnsi" w:eastAsiaTheme="minorHAnsi" w:hAnsiTheme="minorHAnsi" w:cstheme="minorBidi"/>
-          <w:sz w:val="22"/>
-          <w:szCs w:val="22"/>
-        </w:rPr>
-        <w:t>rewards</w:t>
-      </w:r>
-      <w:proofErr w:type="spellEnd"/>
-      <w:r>
-        <w:rPr>
-          <w:rFonts w:asciiTheme="minorHAnsi" w:eastAsiaTheme="minorHAnsi" w:hAnsiTheme="minorHAnsi" w:cstheme="minorBidi"/>
-          <w:sz w:val="22"/>
-          <w:szCs w:val="22"/>
-        </w:rPr>
-        <w:t xml:space="preserve"> will not be given on purchase. Note: Redemption of rewards date is different.</w:t>
-      </w:r>
-    </w:p>
-    <w:p>
-      <w:pPr>
-        <w:pStyle w:val="ListParagraph"/>
-        <w:numPr>
-          <w:ilvl w:val="0"/>
-          <w:numId w:val="22"/>
-        </w:numPr>
-        <w:rPr>
-          <w:rFonts w:asciiTheme="minorHAnsi" w:eastAsiaTheme="minorHAnsi" w:hAnsiTheme="minorHAnsi" w:cstheme="minorBidi"/>
-          <w:sz w:val="22"/>
-          <w:szCs w:val="22"/>
-        </w:rPr>
-      </w:pPr>
-      <w:r>
-        <w:rPr>
-          <w:rFonts w:asciiTheme="minorHAnsi" w:eastAsiaTheme="minorHAnsi" w:hAnsiTheme="minorHAnsi" w:cstheme="minorBidi"/>
-          <w:sz w:val="22"/>
-          <w:szCs w:val="22"/>
-        </w:rPr>
-        <w:t>Additionally, MBO can reuse existing rewards system of one business to other different businesses.</w:t>
-      </w:r>
-    </w:p>
-    <w:p>
-      <w:pPr>
-        <w:pStyle w:val="ListParagraph"/>
-        <w:numPr>
-          <w:ilvl w:val="0"/>
-          <w:numId w:val="22"/>
-        </w:numPr>
-        <w:rPr>
-          <w:rFonts w:asciiTheme="minorHAnsi" w:eastAsiaTheme="minorHAnsi" w:hAnsiTheme="minorHAnsi" w:cstheme="minorBidi"/>
-          <w:sz w:val="22"/>
-          <w:szCs w:val="22"/>
-        </w:rPr>
-      </w:pPr>
-      <w:r>
-        <w:rPr>
-          <w:rFonts w:asciiTheme="minorHAnsi" w:eastAsiaTheme="minorHAnsi" w:hAnsiTheme="minorHAnsi" w:cstheme="minorBidi"/>
-          <w:sz w:val="22"/>
-          <w:szCs w:val="22"/>
-        </w:rPr>
-        <w:t xml:space="preserve">With an option of Apply to: from dropdown, they can select multiple businesses and apply. So </w:t>
-      </w:r>
-      <w:proofErr w:type="gramStart"/>
-      <w:r>
-        <w:rPr>
-          <w:rFonts w:asciiTheme="minorHAnsi" w:eastAsiaTheme="minorHAnsi" w:hAnsiTheme="minorHAnsi" w:cstheme="minorBidi"/>
-          <w:sz w:val="22"/>
-          <w:szCs w:val="22"/>
-        </w:rPr>
-        <w:t>same  rewards</w:t>
-      </w:r>
-      <w:proofErr w:type="gramEnd"/>
-      <w:r>
-        <w:rPr>
-          <w:rFonts w:asciiTheme="minorHAnsi" w:eastAsiaTheme="minorHAnsi" w:hAnsiTheme="minorHAnsi" w:cstheme="minorBidi"/>
-          <w:sz w:val="22"/>
-          <w:szCs w:val="22"/>
-        </w:rPr>
-        <w:t xml:space="preserve"> can be applied to selected business.</w:t>
-      </w:r>
-    </w:p>
-    <w:p>
-      <w:pPr>
-        <w:pStyle w:val="ListParagraph"/>
-        <w:numPr>
-          <w:ilvl w:val="0"/>
-          <w:numId w:val="22"/>
-        </w:numPr>
-        <w:rPr>
-          <w:rFonts w:asciiTheme="minorHAnsi" w:eastAsiaTheme="minorHAnsi" w:hAnsiTheme="minorHAnsi" w:cstheme="minorBidi"/>
-          <w:sz w:val="22"/>
-          <w:szCs w:val="22"/>
-        </w:rPr>
-      </w:pPr>
-      <w:r>
-        <w:rPr>
-          <w:rFonts w:asciiTheme="minorHAnsi" w:eastAsiaTheme="minorHAnsi" w:hAnsiTheme="minorHAnsi" w:cstheme="minorBidi"/>
-          <w:sz w:val="22"/>
-          <w:szCs w:val="22"/>
-        </w:rPr>
-        <w:t>Here the BO can add new discounts based on their requirement that they can offer to EC.</w:t>
-      </w:r>
-    </w:p>
-    <w:p>
-      <w:pPr>
-        <w:pStyle w:val="ListParagraph"/>
-        <w:numPr>
-          <w:ilvl w:val="0"/>
-          <w:numId w:val="22"/>
-        </w:numPr>
-        <w:rPr>
-          <w:rFonts w:asciiTheme="minorHAnsi" w:eastAsiaTheme="minorHAnsi" w:hAnsiTheme="minorHAnsi" w:cstheme="minorBidi"/>
-          <w:sz w:val="22"/>
-          <w:szCs w:val="22"/>
-        </w:rPr>
-      </w:pPr>
-      <w:r>
-        <w:rPr>
-          <w:rFonts w:asciiTheme="minorHAnsi" w:eastAsiaTheme="minorHAnsi" w:hAnsiTheme="minorHAnsi" w:cstheme="minorBidi"/>
-          <w:sz w:val="22"/>
-          <w:szCs w:val="22"/>
-        </w:rPr>
-        <w:t xml:space="preserve">Both the Amount and Discount % are free </w:t>
-      </w:r>
-      <w:proofErr w:type="spellStart"/>
-      <w:r>
-        <w:rPr>
-          <w:rFonts w:asciiTheme="minorHAnsi" w:eastAsiaTheme="minorHAnsi" w:hAnsiTheme="minorHAnsi" w:cstheme="minorBidi"/>
-          <w:sz w:val="22"/>
-          <w:szCs w:val="22"/>
-        </w:rPr>
-        <w:t>form</w:t>
-      </w:r>
-      <w:proofErr w:type="spellEnd"/>
-      <w:r>
-        <w:rPr>
-          <w:rFonts w:asciiTheme="minorHAnsi" w:eastAsiaTheme="minorHAnsi" w:hAnsiTheme="minorHAnsi" w:cstheme="minorBidi"/>
-          <w:sz w:val="22"/>
-          <w:szCs w:val="22"/>
-        </w:rPr>
-        <w:t xml:space="preserve"> fields.</w:t>
-      </w:r>
-    </w:p>
-    <w:p>
-      <w:pPr>
-        <w:pStyle w:val="ListParagraph"/>
-        <w:numPr>
-          <w:ilvl w:val="0"/>
-          <w:numId w:val="22"/>
-        </w:numPr>
-        <w:rPr>
-          <w:rFonts w:asciiTheme="minorHAnsi" w:eastAsiaTheme="minorHAnsi" w:hAnsiTheme="minorHAnsi" w:cstheme="minorBidi"/>
-          <w:sz w:val="22"/>
-          <w:szCs w:val="22"/>
-        </w:rPr>
-      </w:pPr>
-      <w:r>
-        <w:rPr>
-          <w:rFonts w:asciiTheme="minorHAnsi" w:eastAsiaTheme="minorHAnsi" w:hAnsiTheme="minorHAnsi" w:cstheme="minorBidi"/>
-          <w:sz w:val="22"/>
-          <w:szCs w:val="22"/>
-        </w:rPr>
-        <w:t>The logic works in the manner if for example the purchase amount is more than 20000 then automatically a 5% discount is applied to the Invoice.</w:t>
-      </w:r>
-    </w:p>
-    <w:p>
-      <w:pPr>
-        <w:pStyle w:val="ListParagraph"/>
-        <w:numPr>
-          <w:ilvl w:val="0"/>
-          <w:numId w:val="22"/>
-        </w:numPr>
-        <w:rPr>
-          <w:rFonts w:asciiTheme="minorHAnsi" w:eastAsiaTheme="minorHAnsi" w:hAnsiTheme="minorHAnsi" w:cstheme="minorBidi"/>
-          <w:sz w:val="22"/>
-          <w:szCs w:val="22"/>
-        </w:rPr>
-      </w:pPr>
-      <w:r>
-        <w:rPr>
-          <w:rFonts w:asciiTheme="minorHAnsi" w:eastAsiaTheme="minorHAnsi" w:hAnsiTheme="minorHAnsi" w:cstheme="minorBidi"/>
-          <w:sz w:val="22"/>
-          <w:szCs w:val="22"/>
-        </w:rPr>
-        <w:t>The screen also contains enable/disable switch where in the BO can activate or deactivate a specific discount offering</w:t>
-      </w:r>
-    </w:p>
-    <w:p>
-      <w:pPr>
-        <w:pStyle w:val="ListParagraph"/>
-        <w:numPr>
-          <w:ilvl w:val="0"/>
-          <w:numId w:val="22"/>
-        </w:numPr>
-        <w:rPr>
-          <w:rFonts w:asciiTheme="minorHAnsi" w:eastAsiaTheme="minorHAnsi" w:hAnsiTheme="minorHAnsi" w:cstheme="minorBidi"/>
-          <w:sz w:val="22"/>
-          <w:szCs w:val="22"/>
-        </w:rPr>
-      </w:pPr>
-      <w:r>
-        <w:rPr>
-          <w:rFonts w:asciiTheme="minorHAnsi" w:eastAsiaTheme="minorHAnsi" w:hAnsiTheme="minorHAnsi" w:cstheme="minorBidi"/>
-          <w:sz w:val="22"/>
-          <w:szCs w:val="22"/>
-        </w:rPr>
-        <w:t>Likewise, the BO can also add new discounts by using the Add New button.</w:t>
-      </w:r>
-    </w:p>
-    <w:p>
-      <w:pPr>
-        <w:pStyle w:val="ListParagraph"/>
-        <w:numPr>
-          <w:ilvl w:val="0"/>
-          <w:numId w:val="22"/>
-        </w:numPr>
-        <w:rPr>
-          <w:rFonts w:asciiTheme="minorHAnsi" w:eastAsiaTheme="minorHAnsi" w:hAnsiTheme="minorHAnsi" w:cstheme="minorBidi"/>
-          <w:sz w:val="22"/>
-          <w:szCs w:val="22"/>
-        </w:rPr>
-      </w:pPr>
-      <w:r>
-        <w:rPr>
-          <w:rFonts w:asciiTheme="minorHAnsi" w:eastAsiaTheme="minorHAnsi" w:hAnsiTheme="minorHAnsi" w:cstheme="minorBidi"/>
-          <w:sz w:val="22"/>
-          <w:szCs w:val="22"/>
-        </w:rPr>
-        <w:t>Sign up bonus rewards can be used to give points to a new customer.</w:t>
-      </w:r>
-    </w:p>
-    <w:p>
-      <w:pPr>
-        <w:pStyle w:val="ListParagraph"/>
-        <w:numPr>
-          <w:ilvl w:val="0"/>
-          <w:numId w:val="22"/>
-        </w:numPr>
-      </w:pPr>
-      <w:r>
-        <w:rPr>
-          <w:rFonts w:asciiTheme="minorHAnsi" w:eastAsiaTheme="minorHAnsi" w:hAnsiTheme="minorHAnsi" w:cstheme="minorBidi"/>
-          <w:sz w:val="22"/>
-          <w:szCs w:val="22"/>
-        </w:rPr>
-        <w:t>Reward points bonus range can be used to define a purchase amount price range to give bonus points for more loyal customers.</w:t>
-      </w:r>
-    </w:p>
-    <w:p>
-      <w:pPr>
-        <w:pStyle w:val="ListParagraph"/>
-      </w:pPr>
-    </w:p>
-    <w:p>
-      <w:pPr>
-        <w:spacing w:after="0" w:line="240" w:lineRule="auto"/>
-        <w:rPr>
-          <w:b/>
-          <w:u w:val="single"/>
-        </w:rPr>
-      </w:pPr>
-      <w:r>
-        <w:rPr>
-          <w:noProof/>
-        </w:rPr>
         <w:drawing>
-          <wp:anchor distT="0" distB="0" distL="114300" distR="114300" simplePos="0" relativeHeight="251706368" behindDoc="0" locked="0" layoutInCell="1" allowOverlap="1">
+          <wp:anchor distT="0" distB="0" distL="114300" distR="114300" simplePos="0" relativeHeight="251719680" behindDoc="0" locked="0" layoutInCell="1" allowOverlap="1">
             <wp:simplePos x="0" y="0"/>
             <wp:positionH relativeFrom="column">
-              <wp:posOffset>255981</wp:posOffset>
+              <wp:posOffset>2147997</wp:posOffset>
             </wp:positionH>
             <wp:positionV relativeFrom="paragraph">
-              <wp:posOffset>259080</wp:posOffset>
+              <wp:posOffset>96551</wp:posOffset>
             </wp:positionV>
-            <wp:extent cx="6350635" cy="4077970"/>
-            <wp:effectExtent l="114300" t="57150" r="50165" b="113030"/>
+            <wp:extent cx="4821555" cy="2851785"/>
+            <wp:effectExtent l="114300" t="57150" r="55245" b="120015"/>
             <wp:wrapSquare wrapText="bothSides"/>
-            <wp:docPr id="17" name="Picture 17" descr="C:\Users\SK\AppData\Local\Microsoft\Windows\INetCache\Content.Word\New REw.jpg"/>
+            <wp:docPr id="19" name="Picture 19" descr="C:\Users\SK\AppData\Local\Microsoft\Windows\INetCache\Content.Word\2 REwards.jpg"/>
             <wp:cNvGraphicFramePr>
               <a:graphicFrameLocks xmlns:a="http://schemas.openxmlformats.org/drawingml/2006/main" noChangeAspect="1"/>
             </wp:cNvGraphicFramePr>
@@ -6412,7 +5984,7 @@
               <a:graphicData uri="http://schemas.openxmlformats.org/drawingml/2006/picture">
                 <pic:pic xmlns:pic="http://schemas.openxmlformats.org/drawingml/2006/picture">
                   <pic:nvPicPr>
-                    <pic:cNvPr id="0" name="Picture 7" descr="C:\Users\SK\AppData\Local\Microsoft\Windows\INetCache\Content.Word\New REw.jpg"/>
+                    <pic:cNvPr id="0" name="Picture 3" descr="C:\Users\SK\AppData\Local\Microsoft\Windows\INetCache\Content.Word\2 REwards.jpg"/>
                     <pic:cNvPicPr>
                       <a:picLocks noChangeAspect="1" noChangeArrowheads="1"/>
                     </pic:cNvPicPr>
@@ -6421,7 +5993,7 @@
                     <a:blip r:embed="rId18" cstate="print">
                       <a:extLst>
                         <a:ext uri="{28A0092B-C50C-407E-A947-70E740481C1C}">
-                          <a14:useLocalDpi xmlns="" xmlns:wpc="http://schemas.microsoft.com/office/word/2010/wordprocessingCanvas" xmlns:cx="http://schemas.microsoft.com/office/drawing/2014/chartex" xmlns:cx1="http://schemas.microsoft.com/office/drawing/2015/9/8/chartex" xmlns:cx2="http://schemas.microsoft.com/office/drawing/2015/10/21/chartex" xmlns:cx3="http://schemas.microsoft.com/office/drawing/2016/5/9/chartex" xmlns:cx4="http://schemas.microsoft.com/office/drawing/2016/5/10/chartex" xmlns:cx5="http://schemas.microsoft.com/office/drawing/2016/5/11/chartex" xmlns:cx6="http://schemas.microsoft.com/office/drawing/2016/5/12/chartex" xmlns:cx7="http://schemas.microsoft.com/office/drawing/2016/5/13/chartex" xmlns:cx8="http://schemas.microsoft.com/office/drawing/2016/5/14/chartex" xmlns:mc="http://schemas.openxmlformats.org/markup-compatibility/2006" xmlns:aink="http://schemas.microsoft.com/office/drawing/2016/ink" xmlns:am3d="http://schemas.microsoft.com/office/drawing/2017/model3d" xmlns:o="urn:schemas-microsoft-com:office:office" xmlns:v="urn:schemas-microsoft-com:vml" xmlns:wp14="http://schemas.microsoft.com/office/word/2010/wordprocessingDrawing" xmlns:w10="urn:schemas-microsoft-com:office:word" xmlns:w="http://schemas.openxmlformats.org/wordprocessingml/2006/main" xmlns:w14="http://schemas.microsoft.com/office/word/2010/wordml" xmlns:w15="http://schemas.microsoft.com/office/word/2012/wordml" xmlns:w16cid="http://schemas.microsoft.com/office/word/2016/wordml/cid" xmlns:w16se="http://schemas.microsoft.com/office/word/2015/wordml/symex" xmlns:wpg="http://schemas.microsoft.com/office/word/2010/wordprocessingGroup" xmlns:wpi="http://schemas.microsoft.com/office/word/2010/wordprocessingInk" xmlns:wps="http://schemas.microsoft.com/office/word/2010/wordprocessingShape" xmlns:a14="http://schemas.microsoft.com/office/drawing/2010/main" val="0"/>
+                          <a14:useLocalDpi xmlns:a14="http://schemas.microsoft.com/office/drawing/2010/main" xmlns:wps="http://schemas.microsoft.com/office/word/2010/wordprocessingShape" xmlns:wpi="http://schemas.microsoft.com/office/word/2010/wordprocessingInk" xmlns:wpg="http://schemas.microsoft.com/office/word/2010/wordprocessingGroup" xmlns:w16se="http://schemas.microsoft.com/office/word/2015/wordml/symex" xmlns:w16cid="http://schemas.microsoft.com/office/word/2016/wordml/cid" xmlns:w15="http://schemas.microsoft.com/office/word/2012/wordml" xmlns:w14="http://schemas.microsoft.com/office/word/2010/wordml" xmlns:w="http://schemas.openxmlformats.org/wordprocessingml/2006/main" xmlns:w10="urn:schemas-microsoft-com:office:word" xmlns:wp14="http://schemas.microsoft.com/office/word/2010/wordprocessingDrawing" xmlns:v="urn:schemas-microsoft-com:vml" xmlns:o="urn:schemas-microsoft-com:office:office" xmlns:am3d="http://schemas.microsoft.com/office/drawing/2017/model3d" xmlns:aink="http://schemas.microsoft.com/office/drawing/2016/ink" xmlns:mc="http://schemas.openxmlformats.org/markup-compatibility/2006" xmlns:cx8="http://schemas.microsoft.com/office/drawing/2016/5/14/chartex" xmlns:cx7="http://schemas.microsoft.com/office/drawing/2016/5/13/chartex" xmlns:cx6="http://schemas.microsoft.com/office/drawing/2016/5/12/chartex" xmlns:cx5="http://schemas.microsoft.com/office/drawing/2016/5/11/chartex" xmlns:cx4="http://schemas.microsoft.com/office/drawing/2016/5/10/chartex" xmlns:cx3="http://schemas.microsoft.com/office/drawing/2016/5/9/chartex" xmlns:cx2="http://schemas.microsoft.com/office/drawing/2015/10/21/chartex" xmlns:cx1="http://schemas.microsoft.com/office/drawing/2015/9/8/chartex" xmlns:cx="http://schemas.microsoft.com/office/drawing/2014/chartex" xmlns:wpc="http://schemas.microsoft.com/office/word/2010/wordprocessingCanvas" xmlns="" val="0"/>
                         </a:ext>
                       </a:extLst>
                     </a:blip>
@@ -6433,7 +6005,7 @@
                   <pic:spPr bwMode="auto">
                     <a:xfrm>
                       <a:off x="0" y="0"/>
-                      <a:ext cx="6350635" cy="4077970"/>
+                      <a:ext cx="4821555" cy="2851785"/>
                     </a:xfrm>
                     <a:prstGeom prst="rect">
                       <a:avLst/>
@@ -6469,30 +6041,26 @@
           <w:u w:val="single"/>
         </w:rPr>
       </w:pPr>
-      <w:bookmarkStart w:id="20" w:name="_GoBack"/>
-      <w:bookmarkEnd w:id="20"/>
-    </w:p>
-    <w:p>
-      <w:pPr>
-        <w:spacing w:after="0" w:line="240" w:lineRule="auto"/>
+      <w:r>
         <w:rPr>
           <w:b/>
           <w:u w:val="single"/>
         </w:rPr>
-      </w:pPr>
+        <w:t xml:space="preserve">My </w:t>
+      </w:r>
       <w:r>
         <w:rPr>
           <w:b/>
           <w:u w:val="single"/>
         </w:rPr>
-        <w:t>Invoice</w:t>
+        <w:t>Rewards</w:t>
       </w:r>
       <w:r>
         <w:rPr>
           <w:b/>
           <w:u w:val="single"/>
         </w:rPr>
-        <w:t xml:space="preserve"> Design Samples</w:t>
+        <w:t xml:space="preserve"> System</w:t>
       </w:r>
       <w:r>
         <w:rPr>
@@ -6521,7 +6089,7 @@
           <w:sz w:val="22"/>
           <w:szCs w:val="22"/>
         </w:rPr>
-        <w:t>SBO has to select mandatory one type of invoice out of three</w:t>
+        <w:t>BO can make rewards op</w:t>
       </w:r>
       <w:r>
         <w:rPr>
@@ -6529,7 +6097,15 @@
           <w:sz w:val="22"/>
           <w:szCs w:val="22"/>
         </w:rPr>
-        <w:t xml:space="preserve">. </w:t>
+        <w:t xml:space="preserve">tional to business and they can </w:t>
+      </w:r>
+      <w:r>
+        <w:rPr>
+          <w:rFonts w:asciiTheme="minorHAnsi" w:eastAsiaTheme="minorHAnsi" w:hAnsiTheme="minorHAnsi" w:cstheme="minorBidi"/>
+          <w:sz w:val="22"/>
+          <w:szCs w:val="22"/>
+        </w:rPr>
+        <w:t>change/add/disable new rewards dynamically.</w:t>
       </w:r>
     </w:p>
     <w:p>
@@ -6548,23 +6124,325 @@
       <w:r>
         <w:rPr>
           <w:rFonts w:asciiTheme="minorHAnsi" w:eastAsiaTheme="minorHAnsi" w:hAnsiTheme="minorHAnsi" w:cstheme="minorBidi"/>
+          <w:sz w:val="22"/>
+          <w:szCs w:val="22"/>
+        </w:rPr>
+        <w:t>BO can set amount if customer invoice is greater than set rewards, then customer will be eligible for the rewards.</w:t>
+      </w:r>
+    </w:p>
+    <w:p>
+      <w:pPr>
+        <w:pStyle w:val="ListParagraph"/>
+        <w:numPr>
+          <w:ilvl w:val="0"/>
+          <w:numId w:val="22"/>
+        </w:numPr>
+        <w:rPr>
+          <w:rFonts w:asciiTheme="minorHAnsi" w:eastAsiaTheme="minorHAnsi" w:hAnsiTheme="minorHAnsi" w:cstheme="minorBidi"/>
+          <w:sz w:val="22"/>
+          <w:szCs w:val="22"/>
+        </w:rPr>
+      </w:pPr>
+      <w:r>
+        <w:rPr>
+          <w:rFonts w:asciiTheme="minorHAnsi" w:eastAsiaTheme="minorHAnsi" w:hAnsiTheme="minorHAnsi" w:cstheme="minorBidi"/>
+          <w:sz w:val="22"/>
+          <w:szCs w:val="22"/>
+        </w:rPr>
+        <w:t>Reward Amount: Here the value of points against cash value is defined by BO</w:t>
+      </w:r>
+    </w:p>
+    <w:p>
+      <w:pPr>
+        <w:pStyle w:val="ListParagraph"/>
+        <w:numPr>
+          <w:ilvl w:val="0"/>
+          <w:numId w:val="22"/>
+        </w:numPr>
+        <w:rPr>
+          <w:rFonts w:asciiTheme="minorHAnsi" w:eastAsiaTheme="minorHAnsi" w:hAnsiTheme="minorHAnsi" w:cstheme="minorBidi"/>
+          <w:sz w:val="22"/>
+          <w:szCs w:val="22"/>
+        </w:rPr>
+      </w:pPr>
+      <w:r>
+        <w:rPr>
+          <w:rFonts w:asciiTheme="minorHAnsi" w:eastAsiaTheme="minorHAnsi" w:hAnsiTheme="minorHAnsi" w:cstheme="minorBidi"/>
+          <w:sz w:val="22"/>
+          <w:szCs w:val="22"/>
+        </w:rPr>
+        <w:t>Fixed 1 Reward: This will be fixed to 1 Reward.</w:t>
+      </w:r>
+    </w:p>
+    <w:p>
+      <w:pPr>
+        <w:pStyle w:val="ListParagraph"/>
+        <w:numPr>
+          <w:ilvl w:val="0"/>
+          <w:numId w:val="22"/>
+        </w:numPr>
+        <w:rPr>
+          <w:rFonts w:asciiTheme="minorHAnsi" w:eastAsiaTheme="minorHAnsi" w:hAnsiTheme="minorHAnsi" w:cstheme="minorBidi"/>
+          <w:sz w:val="22"/>
+          <w:szCs w:val="22"/>
+        </w:rPr>
+      </w:pPr>
+      <w:r>
+        <w:rPr>
+          <w:rFonts w:asciiTheme="minorHAnsi" w:eastAsiaTheme="minorHAnsi" w:hAnsiTheme="minorHAnsi" w:cstheme="minorBidi"/>
+          <w:sz w:val="22"/>
+          <w:szCs w:val="22"/>
+        </w:rPr>
+        <w:t>End Date: SBO can set End Date to rewards. From that date rewards will not be given on purchase. Note: Redemption of rewards date is different.</w:t>
+      </w:r>
+    </w:p>
+    <w:p>
+      <w:pPr>
+        <w:pStyle w:val="ListParagraph"/>
+        <w:numPr>
+          <w:ilvl w:val="0"/>
+          <w:numId w:val="22"/>
+        </w:numPr>
+        <w:rPr>
+          <w:rFonts w:asciiTheme="minorHAnsi" w:eastAsiaTheme="minorHAnsi" w:hAnsiTheme="minorHAnsi" w:cstheme="minorBidi"/>
+          <w:sz w:val="22"/>
+          <w:szCs w:val="22"/>
+        </w:rPr>
+      </w:pPr>
+      <w:r>
+        <w:rPr>
+          <w:rFonts w:asciiTheme="minorHAnsi" w:eastAsiaTheme="minorHAnsi" w:hAnsiTheme="minorHAnsi" w:cstheme="minorBidi"/>
+          <w:sz w:val="22"/>
+          <w:szCs w:val="22"/>
+        </w:rPr>
+        <w:t>Additionally, MBO can reuse existing rewards system of one business to other different businesses.</w:t>
+      </w:r>
+    </w:p>
+    <w:p>
+      <w:pPr>
+        <w:pStyle w:val="ListParagraph"/>
+        <w:numPr>
+          <w:ilvl w:val="0"/>
+          <w:numId w:val="22"/>
+        </w:numPr>
+        <w:rPr>
+          <w:rFonts w:asciiTheme="minorHAnsi" w:eastAsiaTheme="minorHAnsi" w:hAnsiTheme="minorHAnsi" w:cstheme="minorBidi"/>
+          <w:sz w:val="22"/>
+          <w:szCs w:val="22"/>
+        </w:rPr>
+      </w:pPr>
+      <w:r>
+        <w:rPr>
+          <w:rFonts w:asciiTheme="minorHAnsi" w:eastAsiaTheme="minorHAnsi" w:hAnsiTheme="minorHAnsi" w:cstheme="minorBidi"/>
+          <w:sz w:val="22"/>
+          <w:szCs w:val="22"/>
+        </w:rPr>
+        <w:t xml:space="preserve">With an option of Apply to: from dropdown, they can select multiple businesses and apply. So </w:t>
+      </w:r>
+      <w:proofErr w:type="gramStart"/>
+      <w:r>
+        <w:rPr>
+          <w:rFonts w:asciiTheme="minorHAnsi" w:eastAsiaTheme="minorHAnsi" w:hAnsiTheme="minorHAnsi" w:cstheme="minorBidi"/>
+          <w:sz w:val="22"/>
+          <w:szCs w:val="22"/>
+        </w:rPr>
+        <w:t>same  rewards</w:t>
+      </w:r>
+      <w:proofErr w:type="gramEnd"/>
+      <w:r>
+        <w:rPr>
+          <w:rFonts w:asciiTheme="minorHAnsi" w:eastAsiaTheme="minorHAnsi" w:hAnsiTheme="minorHAnsi" w:cstheme="minorBidi"/>
+          <w:sz w:val="22"/>
+          <w:szCs w:val="22"/>
+        </w:rPr>
+        <w:t xml:space="preserve"> can be applied to selected business.</w:t>
+      </w:r>
+    </w:p>
+    <w:p>
+      <w:pPr>
+        <w:pStyle w:val="ListParagraph"/>
+        <w:numPr>
+          <w:ilvl w:val="0"/>
+          <w:numId w:val="22"/>
+        </w:numPr>
+        <w:rPr>
+          <w:rFonts w:asciiTheme="minorHAnsi" w:eastAsiaTheme="minorHAnsi" w:hAnsiTheme="minorHAnsi" w:cstheme="minorBidi"/>
+          <w:sz w:val="22"/>
+          <w:szCs w:val="22"/>
+        </w:rPr>
+      </w:pPr>
+      <w:r>
+        <w:rPr>
+          <w:rFonts w:asciiTheme="minorHAnsi" w:eastAsiaTheme="minorHAnsi" w:hAnsiTheme="minorHAnsi" w:cstheme="minorBidi"/>
+          <w:sz w:val="22"/>
+          <w:szCs w:val="22"/>
+        </w:rPr>
+        <w:t>Here the BO can add new discounts based on their requirement that they can offer to EC.</w:t>
+      </w:r>
+    </w:p>
+    <w:p>
+      <w:pPr>
+        <w:pStyle w:val="ListParagraph"/>
+        <w:numPr>
+          <w:ilvl w:val="0"/>
+          <w:numId w:val="22"/>
+        </w:numPr>
+        <w:rPr>
+          <w:rFonts w:asciiTheme="minorHAnsi" w:eastAsiaTheme="minorHAnsi" w:hAnsiTheme="minorHAnsi" w:cstheme="minorBidi"/>
+          <w:sz w:val="22"/>
+          <w:szCs w:val="22"/>
+        </w:rPr>
+      </w:pPr>
+      <w:r>
+        <w:rPr>
+          <w:rFonts w:asciiTheme="minorHAnsi" w:eastAsiaTheme="minorHAnsi" w:hAnsiTheme="minorHAnsi" w:cstheme="minorBidi"/>
+          <w:sz w:val="22"/>
+          <w:szCs w:val="22"/>
+        </w:rPr>
+        <w:t xml:space="preserve">Both the Amount and Discount % are free </w:t>
+      </w:r>
+      <w:proofErr w:type="spellStart"/>
+      <w:r>
+        <w:rPr>
+          <w:rFonts w:asciiTheme="minorHAnsi" w:eastAsiaTheme="minorHAnsi" w:hAnsiTheme="minorHAnsi" w:cstheme="minorBidi"/>
+          <w:sz w:val="22"/>
+          <w:szCs w:val="22"/>
+        </w:rPr>
+        <w:t>form</w:t>
+      </w:r>
+      <w:proofErr w:type="spellEnd"/>
+      <w:r>
+        <w:rPr>
+          <w:rFonts w:asciiTheme="minorHAnsi" w:eastAsiaTheme="minorHAnsi" w:hAnsiTheme="minorHAnsi" w:cstheme="minorBidi"/>
+          <w:sz w:val="22"/>
+          <w:szCs w:val="22"/>
+        </w:rPr>
+        <w:t xml:space="preserve"> fields.</w:t>
+      </w:r>
+    </w:p>
+    <w:p>
+      <w:pPr>
+        <w:pStyle w:val="ListParagraph"/>
+        <w:numPr>
+          <w:ilvl w:val="0"/>
+          <w:numId w:val="22"/>
+        </w:numPr>
+        <w:rPr>
+          <w:rFonts w:asciiTheme="minorHAnsi" w:eastAsiaTheme="minorHAnsi" w:hAnsiTheme="minorHAnsi" w:cstheme="minorBidi"/>
+          <w:sz w:val="22"/>
+          <w:szCs w:val="22"/>
+        </w:rPr>
+      </w:pPr>
+      <w:r>
+        <w:rPr>
+          <w:rFonts w:asciiTheme="minorHAnsi" w:eastAsiaTheme="minorHAnsi" w:hAnsiTheme="minorHAnsi" w:cstheme="minorBidi"/>
+          <w:sz w:val="22"/>
+          <w:szCs w:val="22"/>
+        </w:rPr>
+        <w:t>The logic works in the manner if for example the purchase amount is more than 20000 then automatically a 5% discount is applied to the Invoice.</w:t>
+      </w:r>
+    </w:p>
+    <w:p>
+      <w:pPr>
+        <w:pStyle w:val="ListParagraph"/>
+        <w:numPr>
+          <w:ilvl w:val="0"/>
+          <w:numId w:val="22"/>
+        </w:numPr>
+        <w:rPr>
+          <w:rFonts w:asciiTheme="minorHAnsi" w:eastAsiaTheme="minorHAnsi" w:hAnsiTheme="minorHAnsi" w:cstheme="minorBidi"/>
+          <w:sz w:val="22"/>
+          <w:szCs w:val="22"/>
+        </w:rPr>
+      </w:pPr>
+      <w:r>
+        <w:rPr>
+          <w:rFonts w:asciiTheme="minorHAnsi" w:eastAsiaTheme="minorHAnsi" w:hAnsiTheme="minorHAnsi" w:cstheme="minorBidi"/>
+          <w:sz w:val="22"/>
+          <w:szCs w:val="22"/>
+        </w:rPr>
+        <w:t>The screen also contains enable/disable switch where in the BO can activate or deactivate a specific discount offering</w:t>
+      </w:r>
+    </w:p>
+    <w:p>
+      <w:pPr>
+        <w:pStyle w:val="ListParagraph"/>
+        <w:numPr>
+          <w:ilvl w:val="0"/>
+          <w:numId w:val="22"/>
+        </w:numPr>
+        <w:rPr>
+          <w:rFonts w:asciiTheme="minorHAnsi" w:eastAsiaTheme="minorHAnsi" w:hAnsiTheme="minorHAnsi" w:cstheme="minorBidi"/>
+          <w:sz w:val="22"/>
+          <w:szCs w:val="22"/>
+        </w:rPr>
+      </w:pPr>
+      <w:r>
+        <w:rPr>
+          <w:rFonts w:asciiTheme="minorHAnsi" w:eastAsiaTheme="minorHAnsi" w:hAnsiTheme="minorHAnsi" w:cstheme="minorBidi"/>
+          <w:sz w:val="22"/>
+          <w:szCs w:val="22"/>
+        </w:rPr>
+        <w:t>Likewise, the BO can also add new discounts by using the Add New button.</w:t>
+      </w:r>
+    </w:p>
+    <w:p>
+      <w:pPr>
+        <w:pStyle w:val="ListParagraph"/>
+        <w:numPr>
+          <w:ilvl w:val="0"/>
+          <w:numId w:val="22"/>
+        </w:numPr>
+        <w:rPr>
+          <w:rFonts w:asciiTheme="minorHAnsi" w:eastAsiaTheme="minorHAnsi" w:hAnsiTheme="minorHAnsi" w:cstheme="minorBidi"/>
+          <w:sz w:val="22"/>
+          <w:szCs w:val="22"/>
+        </w:rPr>
+      </w:pPr>
+      <w:r>
+        <w:rPr>
+          <w:rFonts w:asciiTheme="minorHAnsi" w:eastAsiaTheme="minorHAnsi" w:hAnsiTheme="minorHAnsi" w:cstheme="minorBidi"/>
+          <w:sz w:val="22"/>
+          <w:szCs w:val="22"/>
+        </w:rPr>
+        <w:t>Sign up bonus rewards can be used to give points to a new customer.</w:t>
+      </w:r>
+    </w:p>
+    <w:p>
+      <w:pPr>
+        <w:pStyle w:val="ListParagraph"/>
+        <w:numPr>
+          <w:ilvl w:val="0"/>
+          <w:numId w:val="22"/>
+        </w:numPr>
+      </w:pPr>
+      <w:r>
+        <w:rPr>
+          <w:rFonts w:asciiTheme="minorHAnsi" w:eastAsiaTheme="minorHAnsi" w:hAnsiTheme="minorHAnsi" w:cstheme="minorBidi"/>
+          <w:sz w:val="22"/>
+          <w:szCs w:val="22"/>
+        </w:rPr>
+        <w:t>Reward points bonus range can be used to define a purchase amount price range to give bonus points for more loyal customers.</w:t>
+      </w:r>
+    </w:p>
+    <w:p>
+      <w:r>
+        <w:rPr>
           <w:noProof/>
-          <w:sz w:val="22"/>
-          <w:szCs w:val="22"/>
         </w:rPr>
         <w:drawing>
-          <wp:anchor distT="0" distB="0" distL="114300" distR="114300" simplePos="0" relativeHeight="251704320" behindDoc="0" locked="0" layoutInCell="1" allowOverlap="1">
+          <wp:anchor distT="0" distB="0" distL="114300" distR="114300" simplePos="0" relativeHeight="251720704" behindDoc="0" locked="0" layoutInCell="1" allowOverlap="1">
             <wp:simplePos x="0" y="0"/>
             <wp:positionH relativeFrom="column">
-              <wp:posOffset>1899285</wp:posOffset>
+              <wp:posOffset>2360930</wp:posOffset>
             </wp:positionH>
             <wp:positionV relativeFrom="paragraph">
-              <wp:posOffset>114935</wp:posOffset>
+              <wp:posOffset>24130</wp:posOffset>
             </wp:positionV>
-            <wp:extent cx="5073650" cy="2743200"/>
-            <wp:effectExtent l="114300" t="57150" r="50800" b="114300"/>
+            <wp:extent cx="4545965" cy="3020695"/>
+            <wp:effectExtent l="114300" t="57150" r="64135" b="122555"/>
             <wp:wrapSquare wrapText="bothSides"/>
-            <wp:docPr id="24" name="Picture 24" descr="C:\Users\SK\AppData\Local\Microsoft\Windows\INetCache\Content.Word\5.jpg"/>
+            <wp:docPr id="25" name="Picture 25" descr="C:\Users\SK\AppData\Local\Microsoft\Windows\INetCache\Content.Word\3 Discounts.jpg"/>
             <wp:cNvGraphicFramePr>
               <a:graphicFrameLocks xmlns:a="http://schemas.openxmlformats.org/drawingml/2006/main" noChangeAspect="1"/>
             </wp:cNvGraphicFramePr>
@@ -6572,7 +6450,7 @@
               <a:graphicData uri="http://schemas.openxmlformats.org/drawingml/2006/picture">
                 <pic:pic xmlns:pic="http://schemas.openxmlformats.org/drawingml/2006/picture">
                   <pic:nvPicPr>
-                    <pic:cNvPr id="0" name="Picture 9" descr="C:\Users\SK\AppData\Local\Microsoft\Windows\INetCache\Content.Word\5.jpg"/>
+                    <pic:cNvPr id="0" name="Picture 5" descr="C:\Users\SK\AppData\Local\Microsoft\Windows\INetCache\Content.Word\3 Discounts.jpg"/>
                     <pic:cNvPicPr>
                       <a:picLocks noChangeAspect="1" noChangeArrowheads="1"/>
                     </pic:cNvPicPr>
@@ -6581,7 +6459,7 @@
                     <a:blip r:embed="rId19" cstate="print">
                       <a:extLst>
                         <a:ext uri="{28A0092B-C50C-407E-A947-70E740481C1C}">
-                          <a14:useLocalDpi xmlns="" xmlns:wpc="http://schemas.microsoft.com/office/word/2010/wordprocessingCanvas" xmlns:cx="http://schemas.microsoft.com/office/drawing/2014/chartex" xmlns:cx1="http://schemas.microsoft.com/office/drawing/2015/9/8/chartex" xmlns:cx2="http://schemas.microsoft.com/office/drawing/2015/10/21/chartex" xmlns:cx3="http://schemas.microsoft.com/office/drawing/2016/5/9/chartex" xmlns:cx4="http://schemas.microsoft.com/office/drawing/2016/5/10/chartex" xmlns:cx5="http://schemas.microsoft.com/office/drawing/2016/5/11/chartex" xmlns:cx6="http://schemas.microsoft.com/office/drawing/2016/5/12/chartex" xmlns:cx7="http://schemas.microsoft.com/office/drawing/2016/5/13/chartex" xmlns:cx8="http://schemas.microsoft.com/office/drawing/2016/5/14/chartex" xmlns:mc="http://schemas.openxmlformats.org/markup-compatibility/2006" xmlns:aink="http://schemas.microsoft.com/office/drawing/2016/ink" xmlns:am3d="http://schemas.microsoft.com/office/drawing/2017/model3d" xmlns:o="urn:schemas-microsoft-com:office:office" xmlns:v="urn:schemas-microsoft-com:vml" xmlns:wp14="http://schemas.microsoft.com/office/word/2010/wordprocessingDrawing" xmlns:w10="urn:schemas-microsoft-com:office:word" xmlns:w="http://schemas.openxmlformats.org/wordprocessingml/2006/main" xmlns:w14="http://schemas.microsoft.com/office/word/2010/wordml" xmlns:w15="http://schemas.microsoft.com/office/word/2012/wordml" xmlns:w16cid="http://schemas.microsoft.com/office/word/2016/wordml/cid" xmlns:w16se="http://schemas.microsoft.com/office/word/2015/wordml/symex" xmlns:wpg="http://schemas.microsoft.com/office/word/2010/wordprocessingGroup" xmlns:wpi="http://schemas.microsoft.com/office/word/2010/wordprocessingInk" xmlns:wps="http://schemas.microsoft.com/office/word/2010/wordprocessingShape" xmlns:a14="http://schemas.microsoft.com/office/drawing/2010/main" val="0"/>
+                          <a14:useLocalDpi xmlns:a14="http://schemas.microsoft.com/office/drawing/2010/main" xmlns:wps="http://schemas.microsoft.com/office/word/2010/wordprocessingShape" xmlns:wpi="http://schemas.microsoft.com/office/word/2010/wordprocessingInk" xmlns:wpg="http://schemas.microsoft.com/office/word/2010/wordprocessingGroup" xmlns:w16se="http://schemas.microsoft.com/office/word/2015/wordml/symex" xmlns:w16cid="http://schemas.microsoft.com/office/word/2016/wordml/cid" xmlns:w15="http://schemas.microsoft.com/office/word/2012/wordml" xmlns:w14="http://schemas.microsoft.com/office/word/2010/wordml" xmlns:w="http://schemas.openxmlformats.org/wordprocessingml/2006/main" xmlns:w10="urn:schemas-microsoft-com:office:word" xmlns:wp14="http://schemas.microsoft.com/office/word/2010/wordprocessingDrawing" xmlns:v="urn:schemas-microsoft-com:vml" xmlns:o="urn:schemas-microsoft-com:office:office" xmlns:am3d="http://schemas.microsoft.com/office/drawing/2017/model3d" xmlns:aink="http://schemas.microsoft.com/office/drawing/2016/ink" xmlns:mc="http://schemas.openxmlformats.org/markup-compatibility/2006" xmlns:cx8="http://schemas.microsoft.com/office/drawing/2016/5/14/chartex" xmlns:cx7="http://schemas.microsoft.com/office/drawing/2016/5/13/chartex" xmlns:cx6="http://schemas.microsoft.com/office/drawing/2016/5/12/chartex" xmlns:cx5="http://schemas.microsoft.com/office/drawing/2016/5/11/chartex" xmlns:cx4="http://schemas.microsoft.com/office/drawing/2016/5/10/chartex" xmlns:cx3="http://schemas.microsoft.com/office/drawing/2016/5/9/chartex" xmlns:cx2="http://schemas.microsoft.com/office/drawing/2015/10/21/chartex" xmlns:cx1="http://schemas.microsoft.com/office/drawing/2015/9/8/chartex" xmlns:cx="http://schemas.microsoft.com/office/drawing/2014/chartex" xmlns:wpc="http://schemas.microsoft.com/office/word/2010/wordprocessingCanvas" xmlns="" val="0"/>
                         </a:ext>
                       </a:extLst>
                     </a:blip>
@@ -6593,7 +6471,7 @@
                   <pic:spPr bwMode="auto">
                     <a:xfrm>
                       <a:off x="0" y="0"/>
-                      <a:ext cx="5073650" cy="2743200"/>
+                      <a:ext cx="4545965" cy="3020695"/>
                     </a:xfrm>
                     <a:prstGeom prst="rect">
                       <a:avLst/>
@@ -6620,13 +6498,301 @@
           </wp:anchor>
         </w:drawing>
       </w:r>
-      <w:r>
+    </w:p>
+    <w:p>
+      <w:pPr>
+        <w:spacing w:after="0" w:line="240" w:lineRule="auto"/>
+        <w:rPr>
+          <w:b/>
+          <w:u w:val="single"/>
+        </w:rPr>
+      </w:pPr>
+      <w:r>
+        <w:rPr>
+          <w:b/>
+          <w:u w:val="single"/>
+        </w:rPr>
+        <w:t xml:space="preserve">My Product Discounts: </w:t>
+      </w:r>
+    </w:p>
+    <w:p>
+      <w:pPr>
+        <w:pStyle w:val="ListParagraph"/>
+        <w:numPr>
+          <w:ilvl w:val="0"/>
+          <w:numId w:val="21"/>
+        </w:numPr>
         <w:rPr>
           <w:rFonts w:asciiTheme="minorHAnsi" w:eastAsiaTheme="minorHAnsi" w:hAnsiTheme="minorHAnsi" w:cstheme="minorBidi"/>
           <w:sz w:val="22"/>
           <w:szCs w:val="22"/>
         </w:rPr>
-        <w:t>The selected invoice will be displayed in Invoice as per GST page.</w:t>
+      </w:pPr>
+      <w:r>
+        <w:rPr>
+          <w:rFonts w:asciiTheme="minorHAnsi" w:eastAsiaTheme="minorHAnsi" w:hAnsiTheme="minorHAnsi" w:cstheme="minorBidi"/>
+          <w:sz w:val="22"/>
+          <w:szCs w:val="22"/>
+        </w:rPr>
+        <w:t>BO can make discounts optional to their business and can change /add/disable new discounts dynamically</w:t>
+      </w:r>
+      <w:r>
+        <w:rPr>
+          <w:rFonts w:asciiTheme="minorHAnsi" w:eastAsiaTheme="minorHAnsi" w:hAnsiTheme="minorHAnsi" w:cstheme="minorBidi"/>
+          <w:sz w:val="22"/>
+          <w:szCs w:val="22"/>
+        </w:rPr>
+        <w:t>.</w:t>
+      </w:r>
+    </w:p>
+    <w:p>
+      <w:pPr>
+        <w:pStyle w:val="ListParagraph"/>
+        <w:numPr>
+          <w:ilvl w:val="0"/>
+          <w:numId w:val="21"/>
+        </w:numPr>
+        <w:rPr>
+          <w:rFonts w:asciiTheme="minorHAnsi" w:eastAsiaTheme="minorHAnsi" w:hAnsiTheme="minorHAnsi" w:cstheme="minorBidi"/>
+          <w:sz w:val="22"/>
+          <w:szCs w:val="22"/>
+        </w:rPr>
+      </w:pPr>
+      <w:r>
+        <w:rPr>
+          <w:rFonts w:asciiTheme="minorHAnsi" w:eastAsiaTheme="minorHAnsi" w:hAnsiTheme="minorHAnsi" w:cstheme="minorBidi"/>
+          <w:sz w:val="22"/>
+          <w:szCs w:val="22"/>
+        </w:rPr>
+        <w:t xml:space="preserve">BO is </w:t>
+      </w:r>
+      <w:r>
+        <w:rPr>
+          <w:rFonts w:asciiTheme="minorHAnsi" w:eastAsiaTheme="minorHAnsi" w:hAnsiTheme="minorHAnsi" w:cstheme="minorBidi"/>
+          <w:sz w:val="22"/>
+          <w:szCs w:val="22"/>
+        </w:rPr>
+        <w:t>able to set minimum amount, maximum amount a</w:t>
+      </w:r>
+      <w:r>
+        <w:rPr>
+          <w:rFonts w:asciiTheme="minorHAnsi" w:eastAsiaTheme="minorHAnsi" w:hAnsiTheme="minorHAnsi" w:cstheme="minorBidi"/>
+          <w:sz w:val="22"/>
+          <w:szCs w:val="22"/>
+        </w:rPr>
+        <w:t>nd percentage of discounts. A BO</w:t>
+      </w:r>
+      <w:r>
+        <w:rPr>
+          <w:rFonts w:asciiTheme="minorHAnsi" w:eastAsiaTheme="minorHAnsi" w:hAnsiTheme="minorHAnsi" w:cstheme="minorBidi"/>
+          <w:sz w:val="22"/>
+          <w:szCs w:val="22"/>
+        </w:rPr>
+        <w:t xml:space="preserve"> can add multiple discounts</w:t>
+      </w:r>
+      <w:r>
+        <w:rPr>
+          <w:rFonts w:asciiTheme="minorHAnsi" w:eastAsiaTheme="minorHAnsi" w:hAnsiTheme="minorHAnsi" w:cstheme="minorBidi"/>
+          <w:sz w:val="22"/>
+          <w:szCs w:val="22"/>
+        </w:rPr>
+        <w:t xml:space="preserve"> by clicking on </w:t>
+      </w:r>
+      <w:r>
+        <w:rPr>
+          <w:rFonts w:asciiTheme="minorHAnsi" w:eastAsiaTheme="minorHAnsi" w:hAnsiTheme="minorHAnsi" w:cstheme="minorBidi"/>
+          <w:b/>
+          <w:sz w:val="22"/>
+          <w:szCs w:val="22"/>
+        </w:rPr>
+        <w:t>Add New</w:t>
+      </w:r>
+      <w:r>
+        <w:rPr>
+          <w:rFonts w:asciiTheme="minorHAnsi" w:eastAsiaTheme="minorHAnsi" w:hAnsiTheme="minorHAnsi" w:cstheme="minorBidi"/>
+          <w:sz w:val="22"/>
+          <w:szCs w:val="22"/>
+        </w:rPr>
+        <w:t>.</w:t>
+      </w:r>
+      <w:r>
+        <w:rPr>
+          <w:rFonts w:asciiTheme="minorHAnsi" w:eastAsiaTheme="minorHAnsi" w:hAnsiTheme="minorHAnsi" w:cstheme="minorBidi"/>
+          <w:sz w:val="22"/>
+          <w:szCs w:val="22"/>
+        </w:rPr>
+        <w:t xml:space="preserve"> </w:t>
+      </w:r>
+      <w:r>
+        <w:rPr>
+          <w:rFonts w:asciiTheme="minorHAnsi" w:eastAsiaTheme="minorHAnsi" w:hAnsiTheme="minorHAnsi" w:cstheme="minorBidi"/>
+          <w:sz w:val="22"/>
+          <w:szCs w:val="22"/>
+        </w:rPr>
+        <w:t>Based on customer invoice, the discounts get applied.</w:t>
+      </w:r>
+      <w:r>
+        <w:rPr>
+          <w:rFonts w:asciiTheme="minorHAnsi" w:eastAsiaTheme="minorHAnsi" w:hAnsiTheme="minorHAnsi" w:cstheme="minorBidi"/>
+          <w:sz w:val="22"/>
+          <w:szCs w:val="22"/>
+        </w:rPr>
+        <w:t xml:space="preserve"> </w:t>
+      </w:r>
+      <w:r>
+        <w:rPr>
+          <w:rFonts w:asciiTheme="minorHAnsi" w:eastAsiaTheme="minorHAnsi" w:hAnsiTheme="minorHAnsi" w:cstheme="minorBidi"/>
+          <w:sz w:val="22"/>
+          <w:szCs w:val="22"/>
+        </w:rPr>
+        <w:t>A BO can set end date to the discounts.</w:t>
+      </w:r>
+    </w:p>
+    <w:p/>
+    <w:p>
+      <w:pPr>
+        <w:spacing w:after="0" w:line="240" w:lineRule="auto"/>
+        <w:rPr>
+          <w:b/>
+          <w:u w:val="single"/>
+        </w:rPr>
+      </w:pPr>
+    </w:p>
+    <w:p>
+      <w:pPr>
+        <w:spacing w:after="0" w:line="240" w:lineRule="auto"/>
+        <w:rPr>
+          <w:b/>
+          <w:u w:val="single"/>
+        </w:rPr>
+      </w:pPr>
+    </w:p>
+    <w:p>
+      <w:pPr>
+        <w:spacing w:after="0" w:line="240" w:lineRule="auto"/>
+        <w:rPr>
+          <w:b/>
+          <w:u w:val="single"/>
+        </w:rPr>
+      </w:pPr>
+    </w:p>
+    <w:p>
+      <w:pPr>
+        <w:spacing w:after="0" w:line="240" w:lineRule="auto"/>
+        <w:rPr>
+          <w:b/>
+          <w:u w:val="single"/>
+        </w:rPr>
+      </w:pPr>
+    </w:p>
+    <w:p>
+      <w:pPr>
+        <w:spacing w:after="0" w:line="240" w:lineRule="auto"/>
+        <w:rPr>
+          <w:b/>
+          <w:u w:val="single"/>
+        </w:rPr>
+      </w:pPr>
+      <w:r>
+        <w:rPr>
+          <w:noProof/>
+        </w:rPr>
+        <w:lastRenderedPageBreak/>
+        <w:drawing>
+          <wp:anchor distT="0" distB="0" distL="114300" distR="114300" simplePos="0" relativeHeight="251721728" behindDoc="0" locked="0" layoutInCell="1" allowOverlap="1">
+            <wp:simplePos x="0" y="0"/>
+            <wp:positionH relativeFrom="column">
+              <wp:posOffset>2347595</wp:posOffset>
+            </wp:positionH>
+            <wp:positionV relativeFrom="paragraph">
+              <wp:posOffset>168910</wp:posOffset>
+            </wp:positionV>
+            <wp:extent cx="4622800" cy="2566035"/>
+            <wp:effectExtent l="114300" t="57150" r="63500" b="120015"/>
+            <wp:wrapSquare wrapText="bothSides"/>
+            <wp:docPr id="26" name="Picture 26" descr="C:\Users\SK\AppData\Local\Microsoft\Windows\INetCache\Content.Word\3 Invoice.jpg"/>
+            <wp:cNvGraphicFramePr>
+              <a:graphicFrameLocks xmlns:a="http://schemas.openxmlformats.org/drawingml/2006/main" noChangeAspect="1"/>
+            </wp:cNvGraphicFramePr>
+            <a:graphic xmlns:a="http://schemas.openxmlformats.org/drawingml/2006/main">
+              <a:graphicData uri="http://schemas.openxmlformats.org/drawingml/2006/picture">
+                <pic:pic xmlns:pic="http://schemas.openxmlformats.org/drawingml/2006/picture">
+                  <pic:nvPicPr>
+                    <pic:cNvPr id="0" name="Picture 7" descr="C:\Users\SK\AppData\Local\Microsoft\Windows\INetCache\Content.Word\3 Invoice.jpg"/>
+                    <pic:cNvPicPr>
+                      <a:picLocks noChangeAspect="1" noChangeArrowheads="1"/>
+                    </pic:cNvPicPr>
+                  </pic:nvPicPr>
+                  <pic:blipFill>
+                    <a:blip r:embed="rId20" cstate="print">
+                      <a:extLst>
+                        <a:ext uri="{28A0092B-C50C-407E-A947-70E740481C1C}">
+                          <a14:useLocalDpi xmlns:a14="http://schemas.microsoft.com/office/drawing/2010/main" xmlns:wps="http://schemas.microsoft.com/office/word/2010/wordprocessingShape" xmlns:wpi="http://schemas.microsoft.com/office/word/2010/wordprocessingInk" xmlns:wpg="http://schemas.microsoft.com/office/word/2010/wordprocessingGroup" xmlns:w16se="http://schemas.microsoft.com/office/word/2015/wordml/symex" xmlns:w16cid="http://schemas.microsoft.com/office/word/2016/wordml/cid" xmlns:w15="http://schemas.microsoft.com/office/word/2012/wordml" xmlns:w14="http://schemas.microsoft.com/office/word/2010/wordml" xmlns:w="http://schemas.openxmlformats.org/wordprocessingml/2006/main" xmlns:w10="urn:schemas-microsoft-com:office:word" xmlns:wp14="http://schemas.microsoft.com/office/word/2010/wordprocessingDrawing" xmlns:v="urn:schemas-microsoft-com:vml" xmlns:o="urn:schemas-microsoft-com:office:office" xmlns:am3d="http://schemas.microsoft.com/office/drawing/2017/model3d" xmlns:aink="http://schemas.microsoft.com/office/drawing/2016/ink" xmlns:mc="http://schemas.openxmlformats.org/markup-compatibility/2006" xmlns:cx8="http://schemas.microsoft.com/office/drawing/2016/5/14/chartex" xmlns:cx7="http://schemas.microsoft.com/office/drawing/2016/5/13/chartex" xmlns:cx6="http://schemas.microsoft.com/office/drawing/2016/5/12/chartex" xmlns:cx5="http://schemas.microsoft.com/office/drawing/2016/5/11/chartex" xmlns:cx4="http://schemas.microsoft.com/office/drawing/2016/5/10/chartex" xmlns:cx3="http://schemas.microsoft.com/office/drawing/2016/5/9/chartex" xmlns:cx2="http://schemas.microsoft.com/office/drawing/2015/10/21/chartex" xmlns:cx1="http://schemas.microsoft.com/office/drawing/2015/9/8/chartex" xmlns:cx="http://schemas.microsoft.com/office/drawing/2014/chartex" xmlns:wpc="http://schemas.microsoft.com/office/word/2010/wordprocessingCanvas" xmlns="" val="0"/>
+                        </a:ext>
+                      </a:extLst>
+                    </a:blip>
+                    <a:srcRect/>
+                    <a:stretch>
+                      <a:fillRect/>
+                    </a:stretch>
+                  </pic:blipFill>
+                  <pic:spPr bwMode="auto">
+                    <a:xfrm>
+                      <a:off x="0" y="0"/>
+                      <a:ext cx="4622800" cy="2566035"/>
+                    </a:xfrm>
+                    <a:prstGeom prst="rect">
+                      <a:avLst/>
+                    </a:prstGeom>
+                    <a:noFill/>
+                    <a:ln w="15875">
+                      <a:solidFill>
+                        <a:schemeClr val="accent1">
+                          <a:lumMod val="75000"/>
+                        </a:schemeClr>
+                      </a:solidFill>
+                    </a:ln>
+                    <a:effectLst>
+                      <a:outerShdw blurRad="50800" dist="38100" dir="8100000" algn="tr" rotWithShape="0">
+                        <a:prstClr val="black">
+                          <a:alpha val="40000"/>
+                        </a:prstClr>
+                      </a:outerShdw>
+                    </a:effectLst>
+                  </pic:spPr>
+                </pic:pic>
+              </a:graphicData>
+            </a:graphic>
+          </wp:anchor>
+        </w:drawing>
+      </w:r>
+      <w:r>
+        <w:rPr>
+          <w:b/>
+          <w:u w:val="single"/>
+        </w:rPr>
+        <w:t>Invoice</w:t>
+      </w:r>
+      <w:r>
+        <w:rPr>
+          <w:b/>
+          <w:u w:val="single"/>
+        </w:rPr>
+        <w:t xml:space="preserve"> Design Samples</w:t>
+      </w:r>
+      <w:r>
+        <w:rPr>
+          <w:b/>
+          <w:u w:val="single"/>
+        </w:rPr>
+        <w:t>:</w:t>
+      </w:r>
+      <w:r>
+        <w:rPr>
+          <w:b/>
+          <w:u w:val="single"/>
+        </w:rPr>
+        <w:t xml:space="preserve"> </w:t>
       </w:r>
     </w:p>
     <w:p>
@@ -6648,7 +6814,15 @@
           <w:sz w:val="22"/>
           <w:szCs w:val="22"/>
         </w:rPr>
-        <w:t>Note: MBO can select different invoice designs to their different businesses.</w:t>
+        <w:t>SBO has to select mandatory one type of invoice out of three</w:t>
+      </w:r>
+      <w:r>
+        <w:rPr>
+          <w:rFonts w:asciiTheme="minorHAnsi" w:eastAsiaTheme="minorHAnsi" w:hAnsiTheme="minorHAnsi" w:cstheme="minorBidi"/>
+          <w:sz w:val="22"/>
+          <w:szCs w:val="22"/>
+        </w:rPr>
+        <w:t xml:space="preserve">. </w:t>
       </w:r>
     </w:p>
     <w:p>
@@ -6670,7 +6844,7 @@
           <w:sz w:val="22"/>
           <w:szCs w:val="22"/>
         </w:rPr>
-        <w:t>This view contains 3 preset design templates.</w:t>
+        <w:t>The selected invoice will be displayed in Invoice as per GST page.</w:t>
       </w:r>
     </w:p>
     <w:p>
@@ -6692,7 +6866,7 @@
           <w:sz w:val="22"/>
           <w:szCs w:val="22"/>
         </w:rPr>
-        <w:t>BO can select one and save by using the Save Changes button.</w:t>
+        <w:t>Note: MBO can select different invoice designs to their different businesses.</w:t>
       </w:r>
     </w:p>
     <w:p>
@@ -6714,10 +6888,262 @@
           <w:sz w:val="22"/>
           <w:szCs w:val="22"/>
         </w:rPr>
+        <w:t>This view contains 3 preset design templates.</w:t>
+      </w:r>
+    </w:p>
+    <w:p>
+      <w:pPr>
+        <w:pStyle w:val="ListParagraph"/>
+        <w:numPr>
+          <w:ilvl w:val="0"/>
+          <w:numId w:val="22"/>
+        </w:numPr>
+        <w:rPr>
+          <w:rFonts w:asciiTheme="minorHAnsi" w:eastAsiaTheme="minorHAnsi" w:hAnsiTheme="minorHAnsi" w:cstheme="minorBidi"/>
+          <w:sz w:val="22"/>
+          <w:szCs w:val="22"/>
+        </w:rPr>
+      </w:pPr>
+      <w:r>
+        <w:rPr>
+          <w:rFonts w:asciiTheme="minorHAnsi" w:eastAsiaTheme="minorHAnsi" w:hAnsiTheme="minorHAnsi" w:cstheme="minorBidi"/>
+          <w:sz w:val="22"/>
+          <w:szCs w:val="22"/>
+        </w:rPr>
+        <w:t>BO can select one and save by using the Save Changes button.</w:t>
+      </w:r>
+    </w:p>
+    <w:p>
+      <w:pPr>
+        <w:pStyle w:val="ListParagraph"/>
+        <w:numPr>
+          <w:ilvl w:val="0"/>
+          <w:numId w:val="22"/>
+        </w:numPr>
+        <w:rPr>
+          <w:rFonts w:asciiTheme="minorHAnsi" w:eastAsiaTheme="minorHAnsi" w:hAnsiTheme="minorHAnsi" w:cstheme="minorBidi"/>
+          <w:sz w:val="22"/>
+          <w:szCs w:val="22"/>
+        </w:rPr>
+      </w:pPr>
+      <w:r>
+        <w:rPr>
+          <w:rFonts w:asciiTheme="minorHAnsi" w:eastAsiaTheme="minorHAnsi" w:hAnsiTheme="minorHAnsi" w:cstheme="minorBidi"/>
+          <w:sz w:val="22"/>
+          <w:szCs w:val="22"/>
+        </w:rPr>
         <w:t>When BO attempts to generate an invoice from the Invoice Tab, the invoice is printed with the design layout that was selected from here.</w:t>
       </w:r>
     </w:p>
     <w:p/>
+    <w:p/>
+    <w:p>
+      <w:r>
+        <w:t>Invoice 1 Manual entry Item quantity amount.</w:t>
+      </w:r>
+      <w:bookmarkStart w:id="20" w:name="_GoBack"/>
+      <w:bookmarkEnd w:id="20"/>
+    </w:p>
+    <w:p/>
+    <w:p>
+      <w:pPr>
+        <w:jc w:val="right"/>
+      </w:pPr>
+      <w:r>
+        <w:rPr>
+          <w:noProof/>
+        </w:rPr>
+        <w:drawing>
+          <wp:inline distT="0" distB="0" distL="0" distR="0">
+            <wp:extent cx="4981575" cy="2105025"/>
+            <wp:effectExtent l="19050" t="0" r="9525" b="0"/>
+            <wp:docPr id="3" name="Picture 1"/>
+            <wp:cNvGraphicFramePr>
+              <a:graphicFrameLocks xmlns:a="http://schemas.openxmlformats.org/drawingml/2006/main" noChangeAspect="1"/>
+            </wp:cNvGraphicFramePr>
+            <a:graphic xmlns:a="http://schemas.openxmlformats.org/drawingml/2006/main">
+              <a:graphicData uri="http://schemas.openxmlformats.org/drawingml/2006/picture">
+                <pic:pic xmlns:pic="http://schemas.openxmlformats.org/drawingml/2006/picture">
+                  <pic:nvPicPr>
+                    <pic:cNvPr id="0" name="Picture 1"/>
+                    <pic:cNvPicPr>
+                      <a:picLocks noChangeAspect="1" noChangeArrowheads="1"/>
+                    </pic:cNvPicPr>
+                  </pic:nvPicPr>
+                  <pic:blipFill>
+                    <a:blip r:embed="rId21" cstate="print"/>
+                    <a:srcRect/>
+                    <a:stretch>
+                      <a:fillRect/>
+                    </a:stretch>
+                  </pic:blipFill>
+                  <pic:spPr bwMode="auto">
+                    <a:xfrm>
+                      <a:off x="0" y="0"/>
+                      <a:ext cx="4981575" cy="2105025"/>
+                    </a:xfrm>
+                    <a:prstGeom prst="rect">
+                      <a:avLst/>
+                    </a:prstGeom>
+                    <a:noFill/>
+                    <a:ln w="9525">
+                      <a:noFill/>
+                      <a:miter lim="800000"/>
+                      <a:headEnd/>
+                      <a:tailEnd/>
+                    </a:ln>
+                  </pic:spPr>
+                </pic:pic>
+              </a:graphicData>
+            </a:graphic>
+          </wp:inline>
+        </w:drawing>
+      </w:r>
+    </w:p>
+    <w:p/>
+    <w:p>
+      <w:r>
+        <w:rPr>
+          <w:noProof/>
+        </w:rPr>
+        <w:drawing>
+          <wp:anchor distT="0" distB="0" distL="114300" distR="114300" simplePos="0" relativeHeight="251736064" behindDoc="0" locked="0" layoutInCell="1" allowOverlap="1">
+            <wp:simplePos x="0" y="0"/>
+            <wp:positionH relativeFrom="column">
+              <wp:posOffset>3495675</wp:posOffset>
+            </wp:positionH>
+            <wp:positionV relativeFrom="paragraph">
+              <wp:posOffset>231140</wp:posOffset>
+            </wp:positionV>
+            <wp:extent cx="3326130" cy="1615440"/>
+            <wp:effectExtent l="19050" t="0" r="7620" b="0"/>
+            <wp:wrapSquare wrapText="bothSides"/>
+            <wp:docPr id="34" name="Picture 34" descr="C:\Users\SK\AppData\Local\Microsoft\Windows\INetCache\Content.Word\inv4.jpg"/>
+            <wp:cNvGraphicFramePr>
+              <a:graphicFrameLocks xmlns:a="http://schemas.openxmlformats.org/drawingml/2006/main" noChangeAspect="1"/>
+            </wp:cNvGraphicFramePr>
+            <a:graphic xmlns:a="http://schemas.openxmlformats.org/drawingml/2006/main">
+              <a:graphicData uri="http://schemas.openxmlformats.org/drawingml/2006/picture">
+                <pic:pic xmlns:pic="http://schemas.openxmlformats.org/drawingml/2006/picture">
+                  <pic:nvPicPr>
+                    <pic:cNvPr id="0" name="Picture 19" descr="C:\Users\SK\AppData\Local\Microsoft\Windows\INetCache\Content.Word\inv4.jpg"/>
+                    <pic:cNvPicPr>
+                      <a:picLocks noChangeAspect="1" noChangeArrowheads="1"/>
+                    </pic:cNvPicPr>
+                  </pic:nvPicPr>
+                  <pic:blipFill>
+                    <a:blip r:embed="rId22" cstate="print">
+                      <a:extLst>
+                        <a:ext uri="{28A0092B-C50C-407E-A947-70E740481C1C}">
+                          <a14:useLocalDpi xmlns:a14="http://schemas.microsoft.com/office/drawing/2010/main" xmlns:wps="http://schemas.microsoft.com/office/word/2010/wordprocessingShape" xmlns:wpi="http://schemas.microsoft.com/office/word/2010/wordprocessingInk" xmlns:wpg="http://schemas.microsoft.com/office/word/2010/wordprocessingGroup" xmlns:w16se="http://schemas.microsoft.com/office/word/2015/wordml/symex" xmlns:w16cid="http://schemas.microsoft.com/office/word/2016/wordml/cid" xmlns:w15="http://schemas.microsoft.com/office/word/2012/wordml" xmlns:w14="http://schemas.microsoft.com/office/word/2010/wordml" xmlns:w="http://schemas.openxmlformats.org/wordprocessingml/2006/main" xmlns:w10="urn:schemas-microsoft-com:office:word" xmlns:wp14="http://schemas.microsoft.com/office/word/2010/wordprocessingDrawing" xmlns:v="urn:schemas-microsoft-com:vml" xmlns:o="urn:schemas-microsoft-com:office:office" xmlns:am3d="http://schemas.microsoft.com/office/drawing/2017/model3d" xmlns:aink="http://schemas.microsoft.com/office/drawing/2016/ink" xmlns:mc="http://schemas.openxmlformats.org/markup-compatibility/2006" xmlns:cx8="http://schemas.microsoft.com/office/drawing/2016/5/14/chartex" xmlns:cx7="http://schemas.microsoft.com/office/drawing/2016/5/13/chartex" xmlns:cx6="http://schemas.microsoft.com/office/drawing/2016/5/12/chartex" xmlns:cx5="http://schemas.microsoft.com/office/drawing/2016/5/11/chartex" xmlns:cx4="http://schemas.microsoft.com/office/drawing/2016/5/10/chartex" xmlns:cx3="http://schemas.microsoft.com/office/drawing/2016/5/9/chartex" xmlns:cx2="http://schemas.microsoft.com/office/drawing/2015/10/21/chartex" xmlns:cx1="http://schemas.microsoft.com/office/drawing/2015/9/8/chartex" xmlns:cx="http://schemas.microsoft.com/office/drawing/2014/chartex" xmlns:wpc="http://schemas.microsoft.com/office/word/2010/wordprocessingCanvas" xmlns="" val="0"/>
+                        </a:ext>
+                      </a:extLst>
+                    </a:blip>
+                    <a:srcRect/>
+                    <a:stretch>
+                      <a:fillRect/>
+                    </a:stretch>
+                  </pic:blipFill>
+                  <pic:spPr bwMode="auto">
+                    <a:xfrm>
+                      <a:off x="0" y="0"/>
+                      <a:ext cx="3326130" cy="1615440"/>
+                    </a:xfrm>
+                    <a:prstGeom prst="rect">
+                      <a:avLst/>
+                    </a:prstGeom>
+                    <a:noFill/>
+                    <a:ln>
+                      <a:noFill/>
+                    </a:ln>
+                  </pic:spPr>
+                </pic:pic>
+              </a:graphicData>
+            </a:graphic>
+          </wp:anchor>
+        </w:drawing>
+      </w:r>
+      <w:r>
+        <w:t>Invoice 2</w:t>
+      </w:r>
+    </w:p>
+    <w:p/>
+    <w:p/>
+    <w:p/>
+    <w:p/>
+    <w:p/>
+    <w:p/>
+    <w:p/>
+    <w:p/>
+    <w:p/>
+    <w:p>
+      <w:r>
+        <w:t>Invoice 3</w:t>
+      </w:r>
+    </w:p>
+    <w:p>
+      <w:r>
+        <w:rPr>
+          <w:noProof/>
+        </w:rPr>
+        <w:drawing>
+          <wp:anchor distT="0" distB="0" distL="114300" distR="114300" simplePos="0" relativeHeight="251735040" behindDoc="0" locked="0" layoutInCell="1" allowOverlap="1">
+            <wp:simplePos x="0" y="0"/>
+            <wp:positionH relativeFrom="column">
+              <wp:posOffset>3623945</wp:posOffset>
+            </wp:positionH>
+            <wp:positionV relativeFrom="paragraph">
+              <wp:posOffset>51435</wp:posOffset>
+            </wp:positionV>
+            <wp:extent cx="3344545" cy="1828800"/>
+            <wp:effectExtent l="0" t="0" r="8255" b="0"/>
+            <wp:wrapSquare wrapText="bothSides"/>
+            <wp:docPr id="33" name="Picture 33" descr="C:\Users\SK\AppData\Local\Microsoft\Windows\INetCache\Content.Word\inv1.jpg"/>
+            <wp:cNvGraphicFramePr>
+              <a:graphicFrameLocks xmlns:a="http://schemas.openxmlformats.org/drawingml/2006/main" noChangeAspect="1"/>
+            </wp:cNvGraphicFramePr>
+            <a:graphic xmlns:a="http://schemas.openxmlformats.org/drawingml/2006/main">
+              <a:graphicData uri="http://schemas.openxmlformats.org/drawingml/2006/picture">
+                <pic:pic xmlns:pic="http://schemas.openxmlformats.org/drawingml/2006/picture">
+                  <pic:nvPicPr>
+                    <pic:cNvPr id="0" name="Picture 17" descr="C:\Users\SK\AppData\Local\Microsoft\Windows\INetCache\Content.Word\inv1.jpg"/>
+                    <pic:cNvPicPr>
+                      <a:picLocks noChangeAspect="1" noChangeArrowheads="1"/>
+                    </pic:cNvPicPr>
+                  </pic:nvPicPr>
+                  <pic:blipFill>
+                    <a:blip r:embed="rId23" cstate="print">
+                      <a:extLst>
+                        <a:ext uri="{28A0092B-C50C-407E-A947-70E740481C1C}">
+                          <a14:useLocalDpi xmlns:a14="http://schemas.microsoft.com/office/drawing/2010/main" xmlns:wps="http://schemas.microsoft.com/office/word/2010/wordprocessingShape" xmlns:wpi="http://schemas.microsoft.com/office/word/2010/wordprocessingInk" xmlns:wpg="http://schemas.microsoft.com/office/word/2010/wordprocessingGroup" xmlns:w16se="http://schemas.microsoft.com/office/word/2015/wordml/symex" xmlns:w16cid="http://schemas.microsoft.com/office/word/2016/wordml/cid" xmlns:w15="http://schemas.microsoft.com/office/word/2012/wordml" xmlns:w14="http://schemas.microsoft.com/office/word/2010/wordml" xmlns:w="http://schemas.openxmlformats.org/wordprocessingml/2006/main" xmlns:w10="urn:schemas-microsoft-com:office:word" xmlns:wp14="http://schemas.microsoft.com/office/word/2010/wordprocessingDrawing" xmlns:v="urn:schemas-microsoft-com:vml" xmlns:o="urn:schemas-microsoft-com:office:office" xmlns:am3d="http://schemas.microsoft.com/office/drawing/2017/model3d" xmlns:aink="http://schemas.microsoft.com/office/drawing/2016/ink" xmlns:mc="http://schemas.openxmlformats.org/markup-compatibility/2006" xmlns:cx8="http://schemas.microsoft.com/office/drawing/2016/5/14/chartex" xmlns:cx7="http://schemas.microsoft.com/office/drawing/2016/5/13/chartex" xmlns:cx6="http://schemas.microsoft.com/office/drawing/2016/5/12/chartex" xmlns:cx5="http://schemas.microsoft.com/office/drawing/2016/5/11/chartex" xmlns:cx4="http://schemas.microsoft.com/office/drawing/2016/5/10/chartex" xmlns:cx3="http://schemas.microsoft.com/office/drawing/2016/5/9/chartex" xmlns:cx2="http://schemas.microsoft.com/office/drawing/2015/10/21/chartex" xmlns:cx1="http://schemas.microsoft.com/office/drawing/2015/9/8/chartex" xmlns:cx="http://schemas.microsoft.com/office/drawing/2014/chartex" xmlns:wpc="http://schemas.microsoft.com/office/word/2010/wordprocessingCanvas" xmlns="" val="0"/>
+                        </a:ext>
+                      </a:extLst>
+                    </a:blip>
+                    <a:srcRect/>
+                    <a:stretch>
+                      <a:fillRect/>
+                    </a:stretch>
+                  </pic:blipFill>
+                  <pic:spPr bwMode="auto">
+                    <a:xfrm>
+                      <a:off x="0" y="0"/>
+                      <a:ext cx="3344545" cy="1828800"/>
+                    </a:xfrm>
+                    <a:prstGeom prst="rect">
+                      <a:avLst/>
+                    </a:prstGeom>
+                    <a:noFill/>
+                    <a:ln>
+                      <a:noFill/>
+                    </a:ln>
+                  </pic:spPr>
+                </pic:pic>
+              </a:graphicData>
+            </a:graphic>
+          </wp:anchor>
+        </w:drawing>
+      </w:r>
+    </w:p>
     <w:p>
       <w:r>
         <w:br w:type="page"/>
@@ -6784,10 +7210,10 @@
                     </pic:cNvPicPr>
                   </pic:nvPicPr>
                   <pic:blipFill>
-                    <a:blip r:embed="rId20" cstate="print">
+                    <a:blip r:embed="rId24" cstate="print">
                       <a:extLst>
                         <a:ext uri="{28A0092B-C50C-407E-A947-70E740481C1C}">
-                          <a14:useLocalDpi xmlns="" xmlns:wpc="http://schemas.microsoft.com/office/word/2010/wordprocessingCanvas" xmlns:cx="http://schemas.microsoft.com/office/drawing/2014/chartex" xmlns:cx1="http://schemas.microsoft.com/office/drawing/2015/9/8/chartex" xmlns:cx2="http://schemas.microsoft.com/office/drawing/2015/10/21/chartex" xmlns:cx3="http://schemas.microsoft.com/office/drawing/2016/5/9/chartex" xmlns:cx4="http://schemas.microsoft.com/office/drawing/2016/5/10/chartex" xmlns:cx5="http://schemas.microsoft.com/office/drawing/2016/5/11/chartex" xmlns:cx6="http://schemas.microsoft.com/office/drawing/2016/5/12/chartex" xmlns:cx7="http://schemas.microsoft.com/office/drawing/2016/5/13/chartex" xmlns:cx8="http://schemas.microsoft.com/office/drawing/2016/5/14/chartex" xmlns:mc="http://schemas.openxmlformats.org/markup-compatibility/2006" xmlns:aink="http://schemas.microsoft.com/office/drawing/2016/ink" xmlns:am3d="http://schemas.microsoft.com/office/drawing/2017/model3d" xmlns:o="urn:schemas-microsoft-com:office:office" xmlns:v="urn:schemas-microsoft-com:vml" xmlns:wp14="http://schemas.microsoft.com/office/word/2010/wordprocessingDrawing" xmlns:w10="urn:schemas-microsoft-com:office:word" xmlns:w="http://schemas.openxmlformats.org/wordprocessingml/2006/main" xmlns:w14="http://schemas.microsoft.com/office/word/2010/wordml" xmlns:w15="http://schemas.microsoft.com/office/word/2012/wordml" xmlns:w16cid="http://schemas.microsoft.com/office/word/2016/wordml/cid" xmlns:w16se="http://schemas.microsoft.com/office/word/2015/wordml/symex" xmlns:wpg="http://schemas.microsoft.com/office/word/2010/wordprocessingGroup" xmlns:wpi="http://schemas.microsoft.com/office/word/2010/wordprocessingInk" xmlns:wps="http://schemas.microsoft.com/office/word/2010/wordprocessingShape" xmlns:a14="http://schemas.microsoft.com/office/drawing/2010/main" val="0"/>
+                          <a14:useLocalDpi xmlns:a14="http://schemas.microsoft.com/office/drawing/2010/main" xmlns:wps="http://schemas.microsoft.com/office/word/2010/wordprocessingShape" xmlns:wpi="http://schemas.microsoft.com/office/word/2010/wordprocessingInk" xmlns:wpg="http://schemas.microsoft.com/office/word/2010/wordprocessingGroup" xmlns:w16se="http://schemas.microsoft.com/office/word/2015/wordml/symex" xmlns:w16cid="http://schemas.microsoft.com/office/word/2016/wordml/cid" xmlns:w15="http://schemas.microsoft.com/office/word/2012/wordml" xmlns:w14="http://schemas.microsoft.com/office/word/2010/wordml" xmlns:w="http://schemas.openxmlformats.org/wordprocessingml/2006/main" xmlns:w10="urn:schemas-microsoft-com:office:word" xmlns:wp14="http://schemas.microsoft.com/office/word/2010/wordprocessingDrawing" xmlns:v="urn:schemas-microsoft-com:vml" xmlns:o="urn:schemas-microsoft-com:office:office" xmlns:am3d="http://schemas.microsoft.com/office/drawing/2017/model3d" xmlns:aink="http://schemas.microsoft.com/office/drawing/2016/ink" xmlns:mc="http://schemas.openxmlformats.org/markup-compatibility/2006" xmlns:cx8="http://schemas.microsoft.com/office/drawing/2016/5/14/chartex" xmlns:cx7="http://schemas.microsoft.com/office/drawing/2016/5/13/chartex" xmlns:cx6="http://schemas.microsoft.com/office/drawing/2016/5/12/chartex" xmlns:cx5="http://schemas.microsoft.com/office/drawing/2016/5/11/chartex" xmlns:cx4="http://schemas.microsoft.com/office/drawing/2016/5/10/chartex" xmlns:cx3="http://schemas.microsoft.com/office/drawing/2016/5/9/chartex" xmlns:cx2="http://schemas.microsoft.com/office/drawing/2015/10/21/chartex" xmlns:cx1="http://schemas.microsoft.com/office/drawing/2015/9/8/chartex" xmlns:cx="http://schemas.microsoft.com/office/drawing/2014/chartex" xmlns:wpc="http://schemas.microsoft.com/office/word/2010/wordprocessingCanvas" xmlns="" val="0"/>
                         </a:ext>
                       </a:extLst>
                     </a:blip>
@@ -7102,6 +7528,29 @@
       </w:pPr>
       <w:bookmarkStart w:id="25" w:name="_Toc509057197"/>
       <w:r>
+        <w:t>a) View 1: Default view</w:t>
+      </w:r>
+      <w:bookmarkEnd w:id="25"/>
+    </w:p>
+    <w:p>
+      <w:pPr>
+        <w:pStyle w:val="ListParagraph"/>
+        <w:numPr>
+          <w:ilvl w:val="0"/>
+          <w:numId w:val="2"/>
+        </w:numPr>
+        <w:rPr>
+          <w:rFonts w:asciiTheme="minorHAnsi" w:hAnsi="Calibri" w:cstheme="minorBidi"/>
+          <w:color w:val="000000" w:themeColor="text1"/>
+          <w:kern w:val="24"/>
+          <w:sz w:val="22"/>
+          <w:szCs w:val="22"/>
+        </w:rPr>
+      </w:pPr>
+      <w:r>
+        <w:rPr>
+          <w:noProof/>
+        </w:rPr>
         <w:drawing>
           <wp:anchor distT="0" distB="0" distL="114300" distR="114300" simplePos="0" relativeHeight="251702272" behindDoc="0" locked="0" layoutInCell="1" allowOverlap="1">
             <wp:simplePos x="0" y="0"/>
@@ -7109,7 +7558,7 @@
               <wp:posOffset>2584450</wp:posOffset>
             </wp:positionH>
             <wp:positionV relativeFrom="paragraph">
-              <wp:posOffset>59055</wp:posOffset>
+              <wp:posOffset>16510</wp:posOffset>
             </wp:positionV>
             <wp:extent cx="4373880" cy="2921000"/>
             <wp:effectExtent l="114300" t="57150" r="64770" b="107950"/>
@@ -7128,10 +7577,10 @@
                     </pic:cNvPicPr>
                   </pic:nvPicPr>
                   <pic:blipFill>
-                    <a:blip r:embed="rId21" cstate="print">
+                    <a:blip r:embed="rId25" cstate="print">
                       <a:extLst>
                         <a:ext uri="{28A0092B-C50C-407E-A947-70E740481C1C}">
-                          <a14:useLocalDpi xmlns="" xmlns:wpc="http://schemas.microsoft.com/office/word/2010/wordprocessingCanvas" xmlns:cx="http://schemas.microsoft.com/office/drawing/2014/chartex" xmlns:cx1="http://schemas.microsoft.com/office/drawing/2015/9/8/chartex" xmlns:cx2="http://schemas.microsoft.com/office/drawing/2015/10/21/chartex" xmlns:cx3="http://schemas.microsoft.com/office/drawing/2016/5/9/chartex" xmlns:cx4="http://schemas.microsoft.com/office/drawing/2016/5/10/chartex" xmlns:cx5="http://schemas.microsoft.com/office/drawing/2016/5/11/chartex" xmlns:cx6="http://schemas.microsoft.com/office/drawing/2016/5/12/chartex" xmlns:cx7="http://schemas.microsoft.com/office/drawing/2016/5/13/chartex" xmlns:cx8="http://schemas.microsoft.com/office/drawing/2016/5/14/chartex" xmlns:mc="http://schemas.openxmlformats.org/markup-compatibility/2006" xmlns:aink="http://schemas.microsoft.com/office/drawing/2016/ink" xmlns:am3d="http://schemas.microsoft.com/office/drawing/2017/model3d" xmlns:o="urn:schemas-microsoft-com:office:office" xmlns:v="urn:schemas-microsoft-com:vml" xmlns:wp14="http://schemas.microsoft.com/office/word/2010/wordprocessingDrawing" xmlns:w10="urn:schemas-microsoft-com:office:word" xmlns:w="http://schemas.openxmlformats.org/wordprocessingml/2006/main" xmlns:w14="http://schemas.microsoft.com/office/word/2010/wordml" xmlns:w15="http://schemas.microsoft.com/office/word/2012/wordml" xmlns:w16cid="http://schemas.microsoft.com/office/word/2016/wordml/cid" xmlns:w16se="http://schemas.microsoft.com/office/word/2015/wordml/symex" xmlns:wpg="http://schemas.microsoft.com/office/word/2010/wordprocessingGroup" xmlns:wpi="http://schemas.microsoft.com/office/word/2010/wordprocessingInk" xmlns:wps="http://schemas.microsoft.com/office/word/2010/wordprocessingShape" xmlns:a14="http://schemas.microsoft.com/office/drawing/2010/main" val="0"/>
+                          <a14:useLocalDpi xmlns:a14="http://schemas.microsoft.com/office/drawing/2010/main" xmlns:wps="http://schemas.microsoft.com/office/word/2010/wordprocessingShape" xmlns:wpi="http://schemas.microsoft.com/office/word/2010/wordprocessingInk" xmlns:wpg="http://schemas.microsoft.com/office/word/2010/wordprocessingGroup" xmlns:w16se="http://schemas.microsoft.com/office/word/2015/wordml/symex" xmlns:w16cid="http://schemas.microsoft.com/office/word/2016/wordml/cid" xmlns:w15="http://schemas.microsoft.com/office/word/2012/wordml" xmlns:w14="http://schemas.microsoft.com/office/word/2010/wordml" xmlns:w="http://schemas.openxmlformats.org/wordprocessingml/2006/main" xmlns:w10="urn:schemas-microsoft-com:office:word" xmlns:wp14="http://schemas.microsoft.com/office/word/2010/wordprocessingDrawing" xmlns:v="urn:schemas-microsoft-com:vml" xmlns:o="urn:schemas-microsoft-com:office:office" xmlns:am3d="http://schemas.microsoft.com/office/drawing/2017/model3d" xmlns:aink="http://schemas.microsoft.com/office/drawing/2016/ink" xmlns:mc="http://schemas.openxmlformats.org/markup-compatibility/2006" xmlns:cx8="http://schemas.microsoft.com/office/drawing/2016/5/14/chartex" xmlns:cx7="http://schemas.microsoft.com/office/drawing/2016/5/13/chartex" xmlns:cx6="http://schemas.microsoft.com/office/drawing/2016/5/12/chartex" xmlns:cx5="http://schemas.microsoft.com/office/drawing/2016/5/11/chartex" xmlns:cx4="http://schemas.microsoft.com/office/drawing/2016/5/10/chartex" xmlns:cx3="http://schemas.microsoft.com/office/drawing/2016/5/9/chartex" xmlns:cx2="http://schemas.microsoft.com/office/drawing/2015/10/21/chartex" xmlns:cx1="http://schemas.microsoft.com/office/drawing/2015/9/8/chartex" xmlns:cx="http://schemas.microsoft.com/office/drawing/2014/chartex" xmlns:wpc="http://schemas.microsoft.com/office/word/2010/wordprocessingCanvas" xmlns="" val="0"/>
                         </a:ext>
                       </a:extLst>
                     </a:blip>
@@ -7171,9 +7620,15 @@
         </w:drawing>
       </w:r>
       <w:r>
-        <w:t>a) View 1: Default view</w:t>
-      </w:r>
-      <w:bookmarkEnd w:id="25"/>
+        <w:rPr>
+          <w:rFonts w:asciiTheme="minorHAnsi" w:hAnsi="Calibri" w:cstheme="minorBidi"/>
+          <w:color w:val="000000" w:themeColor="text1"/>
+          <w:kern w:val="24"/>
+          <w:sz w:val="22"/>
+          <w:szCs w:val="22"/>
+        </w:rPr>
+        <w:t>This is the default view when BO comes to the Invoice tab.</w:t>
+      </w:r>
     </w:p>
     <w:p>
       <w:pPr>
@@ -7198,7 +7653,58 @@
           <w:sz w:val="22"/>
           <w:szCs w:val="22"/>
         </w:rPr>
-        <w:t>This is the default view when BO comes to the Invoice tab.</w:t>
+        <w:t xml:space="preserve">A BO can search for EC by </w:t>
+      </w:r>
+      <w:r>
+        <w:rPr>
+          <w:rFonts w:asciiTheme="minorHAnsi" w:hAnsi="Calibri" w:cstheme="minorBidi"/>
+          <w:color w:val="000000" w:themeColor="text1"/>
+          <w:kern w:val="24"/>
+          <w:sz w:val="22"/>
+          <w:szCs w:val="22"/>
+        </w:rPr>
+        <w:t xml:space="preserve">entering </w:t>
+      </w:r>
+      <w:r>
+        <w:rPr>
+          <w:rFonts w:asciiTheme="minorHAnsi" w:hAnsi="Calibri" w:cstheme="minorBidi"/>
+          <w:color w:val="000000" w:themeColor="text1"/>
+          <w:kern w:val="24"/>
+          <w:sz w:val="22"/>
+          <w:szCs w:val="22"/>
+        </w:rPr>
+        <w:t>their phone number</w:t>
+      </w:r>
+      <w:r>
+        <w:rPr>
+          <w:rFonts w:asciiTheme="minorHAnsi" w:hAnsi="Calibri" w:cstheme="minorBidi"/>
+          <w:color w:val="000000" w:themeColor="text1"/>
+          <w:kern w:val="24"/>
+          <w:sz w:val="22"/>
+          <w:szCs w:val="22"/>
+        </w:rPr>
+        <w:t xml:space="preserve"> in </w:t>
+      </w:r>
+      <w:r>
+        <w:rPr>
+          <w:rFonts w:asciiTheme="minorHAnsi" w:hAnsi="Calibri" w:cstheme="minorBidi"/>
+          <w:b/>
+          <w:color w:val="000000" w:themeColor="text1"/>
+          <w:kern w:val="24"/>
+          <w:sz w:val="22"/>
+          <w:szCs w:val="22"/>
+        </w:rPr>
+        <w:t>Search by mobile number field</w:t>
+      </w:r>
+      <w:r>
+        <w:rPr>
+          <w:rFonts w:asciiTheme="minorHAnsi" w:hAnsi="Calibri" w:cstheme="minorBidi"/>
+          <w:color w:val="000000" w:themeColor="text1"/>
+          <w:kern w:val="24"/>
+          <w:sz w:val="22"/>
+          <w:szCs w:val="22"/>
+        </w:rPr>
+        <w:t>.</w:t>
       </w:r>
     </w:p>
     <w:p>
@@ -7224,7 +7730,7 @@
           <w:sz w:val="22"/>
           <w:szCs w:val="22"/>
         </w:rPr>
-        <w:t xml:space="preserve">A BO can search for EC by </w:t>
+        <w:t>The page dynamically creates fields</w:t>
       </w:r>
       <w:r>
         <w:rPr>
@@ -7234,7 +7740,7 @@
           <w:sz w:val="22"/>
           <w:szCs w:val="22"/>
         </w:rPr>
-        <w:t xml:space="preserve">entering </w:t>
+        <w:t xml:space="preserve"> based on search </w:t>
       </w:r>
       <w:r>
         <w:rPr>
@@ -7244,28 +7750,7 @@
           <w:sz w:val="22"/>
           <w:szCs w:val="22"/>
         </w:rPr>
-        <w:t>their phone number</w:t>
-      </w:r>
-      <w:r>
-        <w:rPr>
-          <w:rFonts w:asciiTheme="minorHAnsi" w:hAnsi="Calibri" w:cstheme="minorBidi"/>
-          <w:color w:val="000000" w:themeColor="text1"/>
-          <w:kern w:val="24"/>
-          <w:sz w:val="22"/>
-          <w:szCs w:val="22"/>
-        </w:rPr>
-        <w:t xml:space="preserve"> in </w:t>
-      </w:r>
-      <w:r>
-        <w:rPr>
-          <w:rFonts w:asciiTheme="minorHAnsi" w:hAnsi="Calibri" w:cstheme="minorBidi"/>
-          <w:b/>
-          <w:color w:val="000000" w:themeColor="text1"/>
-          <w:kern w:val="24"/>
-          <w:sz w:val="22"/>
-          <w:szCs w:val="22"/>
-        </w:rPr>
-        <w:t>Search by mobile number field</w:t>
+        <w:t>result</w:t>
       </w:r>
       <w:r>
         <w:rPr>
@@ -7301,37 +7786,7 @@
           <w:sz w:val="22"/>
           <w:szCs w:val="22"/>
         </w:rPr>
-        <w:t>The page dynamically creates fields</w:t>
-      </w:r>
-      <w:r>
-        <w:rPr>
-          <w:rFonts w:asciiTheme="minorHAnsi" w:hAnsi="Calibri" w:cstheme="minorBidi"/>
-          <w:color w:val="000000" w:themeColor="text1"/>
-          <w:kern w:val="24"/>
-          <w:sz w:val="22"/>
-          <w:szCs w:val="22"/>
-        </w:rPr>
-        <w:t xml:space="preserve"> based on search </w:t>
-      </w:r>
-      <w:r>
-        <w:rPr>
-          <w:rFonts w:asciiTheme="minorHAnsi" w:hAnsi="Calibri" w:cstheme="minorBidi"/>
-          <w:color w:val="000000" w:themeColor="text1"/>
-          <w:kern w:val="24"/>
-          <w:sz w:val="22"/>
-          <w:szCs w:val="22"/>
-        </w:rPr>
-        <w:t>result</w:t>
-      </w:r>
-      <w:r>
-        <w:rPr>
-          <w:rFonts w:asciiTheme="minorHAnsi" w:hAnsi="Calibri" w:cstheme="minorBidi"/>
-          <w:color w:val="000000" w:themeColor="text1"/>
-          <w:kern w:val="24"/>
-          <w:sz w:val="22"/>
-          <w:szCs w:val="22"/>
-        </w:rPr>
-        <w:t>.</w:t>
+        <w:t>Also in this view most recent transactions made in the current day are displayed.</w:t>
       </w:r>
     </w:p>
     <w:p>
@@ -7357,7 +7812,7 @@
           <w:sz w:val="22"/>
           <w:szCs w:val="22"/>
         </w:rPr>
-        <w:t>Also in this view most recent transactions made in the current day are displayed.</w:t>
+        <w:t>The latest transaction is showed on top followed by the rest.</w:t>
       </w:r>
     </w:p>
     <w:p>
@@ -7383,32 +7838,6 @@
           <w:sz w:val="22"/>
           <w:szCs w:val="22"/>
         </w:rPr>
-        <w:t>The latest transaction is showed on top followed by the rest.</w:t>
-      </w:r>
-    </w:p>
-    <w:p>
-      <w:pPr>
-        <w:pStyle w:val="ListParagraph"/>
-        <w:numPr>
-          <w:ilvl w:val="0"/>
-          <w:numId w:val="2"/>
-        </w:numPr>
-        <w:rPr>
-          <w:rFonts w:asciiTheme="minorHAnsi" w:hAnsi="Calibri" w:cstheme="minorBidi"/>
-          <w:color w:val="000000" w:themeColor="text1"/>
-          <w:kern w:val="24"/>
-          <w:sz w:val="22"/>
-          <w:szCs w:val="22"/>
-        </w:rPr>
-      </w:pPr>
-      <w:r>
-        <w:rPr>
-          <w:rFonts w:asciiTheme="minorHAnsi" w:hAnsi="Calibri" w:cstheme="minorBidi"/>
-          <w:color w:val="000000" w:themeColor="text1"/>
-          <w:kern w:val="24"/>
-          <w:sz w:val="22"/>
-          <w:szCs w:val="22"/>
-        </w:rPr>
         <w:t>The BO can view for quick reference and reprint the invoice if necessary.</w:t>
       </w:r>
     </w:p>
@@ -7442,52 +7871,19 @@
       </w:pPr>
       <w:bookmarkStart w:id="26" w:name="_Toc509057198"/>
       <w:r>
-        <w:rPr>
-          <w:rFonts w:eastAsia="Times New Roman"/>
-        </w:rPr>
-        <w:t xml:space="preserve">b) View 2: Customer number </w:t>
-      </w:r>
-      <w:r>
-        <w:rPr>
-          <w:rFonts w:eastAsia="Times New Roman"/>
-          <w:color w:val="C00000"/>
-        </w:rPr>
-        <w:t>not available</w:t>
-      </w:r>
-      <w:bookmarkEnd w:id="26"/>
-    </w:p>
-    <w:p>
-      <w:pPr>
-        <w:pStyle w:val="ListParagraph"/>
-        <w:numPr>
-          <w:ilvl w:val="0"/>
-          <w:numId w:val="2"/>
-        </w:numPr>
-        <w:rPr>
-          <w:rFonts w:asciiTheme="minorHAnsi" w:hAnsi="Calibri" w:cstheme="minorBidi"/>
-          <w:color w:val="000000" w:themeColor="text1"/>
-          <w:kern w:val="24"/>
-          <w:sz w:val="22"/>
-          <w:szCs w:val="22"/>
-        </w:rPr>
-      </w:pPr>
-      <w:r>
-        <w:rPr>
-          <w:noProof/>
-        </w:rPr>
         <w:drawing>
-          <wp:anchor distT="0" distB="0" distL="114300" distR="114300" simplePos="0" relativeHeight="251694080" behindDoc="0" locked="0" layoutInCell="1" allowOverlap="1">
+          <wp:anchor distT="0" distB="0" distL="114300" distR="114300" simplePos="0" relativeHeight="251709440" behindDoc="0" locked="0" layoutInCell="1" allowOverlap="1">
             <wp:simplePos x="0" y="0"/>
             <wp:positionH relativeFrom="column">
-              <wp:posOffset>2660015</wp:posOffset>
+              <wp:posOffset>2546350</wp:posOffset>
             </wp:positionH>
             <wp:positionV relativeFrom="paragraph">
-              <wp:posOffset>62230</wp:posOffset>
+              <wp:posOffset>291465</wp:posOffset>
             </wp:positionV>
-            <wp:extent cx="4243705" cy="2576195"/>
-            <wp:effectExtent l="114300" t="57150" r="61595" b="109855"/>
+            <wp:extent cx="4408805" cy="2471420"/>
+            <wp:effectExtent l="114300" t="57150" r="48895" b="119380"/>
             <wp:wrapSquare wrapText="bothSides"/>
-            <wp:docPr id="10" name="Picture 10" descr="C:\Users\SK\AppData\Local\Microsoft\Windows\INetCache\Content.Word\NEW INV 2.jpg"/>
+            <wp:docPr id="15" name="Picture 15" descr="C:\Users\SK\AppData\Local\Microsoft\Windows\INetCache\Content.Word\4.jpg"/>
             <wp:cNvGraphicFramePr>
               <a:graphicFrameLocks xmlns:a="http://schemas.openxmlformats.org/drawingml/2006/main" noChangeAspect="1"/>
             </wp:cNvGraphicFramePr>
@@ -7495,16 +7891,16 @@
               <a:graphicData uri="http://schemas.openxmlformats.org/drawingml/2006/picture">
                 <pic:pic xmlns:pic="http://schemas.openxmlformats.org/drawingml/2006/picture">
                   <pic:nvPicPr>
-                    <pic:cNvPr id="0" name="Picture 3" descr="C:\Users\SK\AppData\Local\Microsoft\Windows\INetCache\Content.Word\NEW INV 2.jpg"/>
+                    <pic:cNvPr id="0" name="Picture 3" descr="C:\Users\SK\AppData\Local\Microsoft\Windows\INetCache\Content.Word\4.jpg"/>
                     <pic:cNvPicPr>
                       <a:picLocks noChangeAspect="1" noChangeArrowheads="1"/>
                     </pic:cNvPicPr>
                   </pic:nvPicPr>
                   <pic:blipFill>
-                    <a:blip r:embed="rId22" cstate="print">
+                    <a:blip r:embed="rId26" cstate="print">
                       <a:extLst>
                         <a:ext uri="{28A0092B-C50C-407E-A947-70E740481C1C}">
-                          <a14:useLocalDpi xmlns="" xmlns:wpc="http://schemas.microsoft.com/office/word/2010/wordprocessingCanvas" xmlns:cx="http://schemas.microsoft.com/office/drawing/2014/chartex" xmlns:cx1="http://schemas.microsoft.com/office/drawing/2015/9/8/chartex" xmlns:cx2="http://schemas.microsoft.com/office/drawing/2015/10/21/chartex" xmlns:cx3="http://schemas.microsoft.com/office/drawing/2016/5/9/chartex" xmlns:cx4="http://schemas.microsoft.com/office/drawing/2016/5/10/chartex" xmlns:cx5="http://schemas.microsoft.com/office/drawing/2016/5/11/chartex" xmlns:cx6="http://schemas.microsoft.com/office/drawing/2016/5/12/chartex" xmlns:cx7="http://schemas.microsoft.com/office/drawing/2016/5/13/chartex" xmlns:cx8="http://schemas.microsoft.com/office/drawing/2016/5/14/chartex" xmlns:mc="http://schemas.openxmlformats.org/markup-compatibility/2006" xmlns:aink="http://schemas.microsoft.com/office/drawing/2016/ink" xmlns:am3d="http://schemas.microsoft.com/office/drawing/2017/model3d" xmlns:o="urn:schemas-microsoft-com:office:office" xmlns:v="urn:schemas-microsoft-com:vml" xmlns:wp14="http://schemas.microsoft.com/office/word/2010/wordprocessingDrawing" xmlns:w10="urn:schemas-microsoft-com:office:word" xmlns:w="http://schemas.openxmlformats.org/wordprocessingml/2006/main" xmlns:w14="http://schemas.microsoft.com/office/word/2010/wordml" xmlns:w15="http://schemas.microsoft.com/office/word/2012/wordml" xmlns:w16cid="http://schemas.microsoft.com/office/word/2016/wordml/cid" xmlns:w16se="http://schemas.microsoft.com/office/word/2015/wordml/symex" xmlns:wpg="http://schemas.microsoft.com/office/word/2010/wordprocessingGroup" xmlns:wpi="http://schemas.microsoft.com/office/word/2010/wordprocessingInk" xmlns:wps="http://schemas.microsoft.com/office/word/2010/wordprocessingShape" xmlns:a14="http://schemas.microsoft.com/office/drawing/2010/main" val="0"/>
+                          <a14:useLocalDpi xmlns:a14="http://schemas.microsoft.com/office/drawing/2010/main" xmlns:wps="http://schemas.microsoft.com/office/word/2010/wordprocessingShape" xmlns:wpi="http://schemas.microsoft.com/office/word/2010/wordprocessingInk" xmlns:wpg="http://schemas.microsoft.com/office/word/2010/wordprocessingGroup" xmlns:w16se="http://schemas.microsoft.com/office/word/2015/wordml/symex" xmlns:w16cid="http://schemas.microsoft.com/office/word/2016/wordml/cid" xmlns:w15="http://schemas.microsoft.com/office/word/2012/wordml" xmlns:w14="http://schemas.microsoft.com/office/word/2010/wordml" xmlns:w="http://schemas.openxmlformats.org/wordprocessingml/2006/main" xmlns:w10="urn:schemas-microsoft-com:office:word" xmlns:wp14="http://schemas.microsoft.com/office/word/2010/wordprocessingDrawing" xmlns:v="urn:schemas-microsoft-com:vml" xmlns:o="urn:schemas-microsoft-com:office:office" xmlns:am3d="http://schemas.microsoft.com/office/drawing/2017/model3d" xmlns:aink="http://schemas.microsoft.com/office/drawing/2016/ink" xmlns:mc="http://schemas.openxmlformats.org/markup-compatibility/2006" xmlns:cx8="http://schemas.microsoft.com/office/drawing/2016/5/14/chartex" xmlns:cx7="http://schemas.microsoft.com/office/drawing/2016/5/13/chartex" xmlns:cx6="http://schemas.microsoft.com/office/drawing/2016/5/12/chartex" xmlns:cx5="http://schemas.microsoft.com/office/drawing/2016/5/11/chartex" xmlns:cx4="http://schemas.microsoft.com/office/drawing/2016/5/10/chartex" xmlns:cx3="http://schemas.microsoft.com/office/drawing/2016/5/9/chartex" xmlns:cx2="http://schemas.microsoft.com/office/drawing/2015/10/21/chartex" xmlns:cx1="http://schemas.microsoft.com/office/drawing/2015/9/8/chartex" xmlns:cx="http://schemas.microsoft.com/office/drawing/2014/chartex" xmlns:wpc="http://schemas.microsoft.com/office/word/2010/wordprocessingCanvas" xmlns="" val="0"/>
                         </a:ext>
                       </a:extLst>
                     </a:blip>
@@ -7516,7 +7912,7 @@
                   <pic:spPr bwMode="auto">
                     <a:xfrm>
                       <a:off x="0" y="0"/>
-                      <a:ext cx="4243705" cy="2576195"/>
+                      <a:ext cx="4408805" cy="2471420"/>
                     </a:xfrm>
                     <a:prstGeom prst="rect">
                       <a:avLst/>
@@ -7543,14 +7939,18 @@
       </w:r>
       <w:r>
         <w:rPr>
-          <w:rFonts w:asciiTheme="minorHAnsi" w:hAnsi="Calibri" w:cstheme="minorBidi"/>
-          <w:color w:val="000000" w:themeColor="text1"/>
-          <w:kern w:val="24"/>
-          <w:sz w:val="22"/>
-          <w:szCs w:val="22"/>
-        </w:rPr>
-        <w:t>BO enters customer number in and customer is not found.</w:t>
-      </w:r>
+          <w:rFonts w:eastAsia="Times New Roman"/>
+        </w:rPr>
+        <w:t xml:space="preserve">b) View 2: Customer number </w:t>
+      </w:r>
+      <w:r>
+        <w:rPr>
+          <w:rFonts w:eastAsia="Times New Roman"/>
+          <w:color w:val="C00000"/>
+        </w:rPr>
+        <w:t>not available</w:t>
+      </w:r>
+      <w:bookmarkEnd w:id="26"/>
     </w:p>
     <w:p>
       <w:pPr>
@@ -7575,71 +7975,7 @@
           <w:sz w:val="22"/>
           <w:szCs w:val="22"/>
         </w:rPr>
-        <w:t xml:space="preserve">This automatically creates 3 fields </w:t>
-      </w:r>
-      <w:r>
-        <w:rPr>
-          <w:rFonts w:asciiTheme="minorHAnsi" w:hAnsi="Calibri" w:cstheme="minorBidi"/>
-          <w:b/>
-          <w:color w:val="000000" w:themeColor="text1"/>
-          <w:kern w:val="24"/>
-          <w:sz w:val="22"/>
-          <w:szCs w:val="22"/>
-        </w:rPr>
-        <w:t>Name</w:t>
-      </w:r>
-      <w:r>
-        <w:rPr>
-          <w:rFonts w:asciiTheme="minorHAnsi" w:hAnsi="Calibri" w:cstheme="minorBidi"/>
-          <w:color w:val="000000" w:themeColor="text1"/>
-          <w:kern w:val="24"/>
-          <w:sz w:val="22"/>
-          <w:szCs w:val="22"/>
-        </w:rPr>
-        <w:t xml:space="preserve">, </w:t>
-      </w:r>
-      <w:r>
-        <w:rPr>
-          <w:rFonts w:asciiTheme="minorHAnsi" w:hAnsi="Calibri" w:cstheme="minorBidi"/>
-          <w:b/>
-          <w:color w:val="000000" w:themeColor="text1"/>
-          <w:kern w:val="24"/>
-          <w:sz w:val="22"/>
-          <w:szCs w:val="22"/>
-        </w:rPr>
-        <w:t>Email</w:t>
-      </w:r>
-      <w:r>
-        <w:rPr>
-          <w:rFonts w:asciiTheme="minorHAnsi" w:hAnsi="Calibri" w:cstheme="minorBidi"/>
-          <w:color w:val="000000" w:themeColor="text1"/>
-          <w:kern w:val="24"/>
-          <w:sz w:val="22"/>
-          <w:szCs w:val="22"/>
-        </w:rPr>
-        <w:t xml:space="preserve"> and </w:t>
-      </w:r>
-      <w:r>
-        <w:rPr>
-          <w:rFonts w:asciiTheme="minorHAnsi" w:hAnsi="Calibri" w:cstheme="minorBidi"/>
-          <w:b/>
-          <w:color w:val="000000" w:themeColor="text1"/>
-          <w:kern w:val="24"/>
-          <w:sz w:val="22"/>
-          <w:szCs w:val="22"/>
-        </w:rPr>
-        <w:t>Address</w:t>
-      </w:r>
-      <w:r>
-        <w:rPr>
-          <w:rFonts w:asciiTheme="minorHAnsi" w:hAnsi="Calibri" w:cstheme="minorBidi"/>
-          <w:b/>
-          <w:color w:val="000000" w:themeColor="text1"/>
-          <w:kern w:val="24"/>
-          <w:sz w:val="22"/>
-          <w:szCs w:val="22"/>
-        </w:rPr>
-        <w:t>.</w:t>
+        <w:t>BO enters customer number in and customer is not found.</w:t>
       </w:r>
     </w:p>
     <w:p>
@@ -7665,7 +8001,18 @@
           <w:sz w:val="22"/>
           <w:szCs w:val="22"/>
         </w:rPr>
-        <w:t>This implies that the customer data is not</w:t>
+        <w:t xml:space="preserve">This automatically creates 3 fields </w:t>
+      </w:r>
+      <w:r>
+        <w:rPr>
+          <w:rFonts w:asciiTheme="minorHAnsi" w:hAnsi="Calibri" w:cstheme="minorBidi"/>
+          <w:b/>
+          <w:color w:val="000000" w:themeColor="text1"/>
+          <w:kern w:val="24"/>
+          <w:sz w:val="22"/>
+          <w:szCs w:val="22"/>
+        </w:rPr>
+        <w:t>Name</w:t>
       </w:r>
       <w:r>
         <w:rPr>
@@ -7675,7 +8022,18 @@
           <w:sz w:val="22"/>
           <w:szCs w:val="22"/>
         </w:rPr>
-        <w:t xml:space="preserve"> already in the system and </w:t>
+        <w:t xml:space="preserve">, </w:t>
+      </w:r>
+      <w:r>
+        <w:rPr>
+          <w:rFonts w:asciiTheme="minorHAnsi" w:hAnsi="Calibri" w:cstheme="minorBidi"/>
+          <w:b/>
+          <w:color w:val="000000" w:themeColor="text1"/>
+          <w:kern w:val="24"/>
+          <w:sz w:val="22"/>
+          <w:szCs w:val="22"/>
+        </w:rPr>
+        <w:t>Email</w:t>
       </w:r>
       <w:r>
         <w:rPr>
@@ -7685,7 +8043,29 @@
           <w:sz w:val="22"/>
           <w:szCs w:val="22"/>
         </w:rPr>
-        <w:t>creates an opportunity for the BO to track this customer specific data going forward.</w:t>
+        <w:t xml:space="preserve"> and </w:t>
+      </w:r>
+      <w:r>
+        <w:rPr>
+          <w:rFonts w:asciiTheme="minorHAnsi" w:hAnsi="Calibri" w:cstheme="minorBidi"/>
+          <w:b/>
+          <w:color w:val="000000" w:themeColor="text1"/>
+          <w:kern w:val="24"/>
+          <w:sz w:val="22"/>
+          <w:szCs w:val="22"/>
+        </w:rPr>
+        <w:t>Address</w:t>
+      </w:r>
+      <w:r>
+        <w:rPr>
+          <w:rFonts w:asciiTheme="minorHAnsi" w:hAnsi="Calibri" w:cstheme="minorBidi"/>
+          <w:b/>
+          <w:color w:val="000000" w:themeColor="text1"/>
+          <w:kern w:val="24"/>
+          <w:sz w:val="22"/>
+          <w:szCs w:val="22"/>
+        </w:rPr>
+        <w:t>.</w:t>
       </w:r>
     </w:p>
     <w:p>
@@ -7711,7 +8091,7 @@
           <w:sz w:val="22"/>
           <w:szCs w:val="22"/>
         </w:rPr>
-        <w:t>The EC provides the details</w:t>
+        <w:t>This implies that the customer data is not</w:t>
       </w:r>
       <w:r>
         <w:rPr>
@@ -7721,18 +8101,7 @@
           <w:sz w:val="22"/>
           <w:szCs w:val="22"/>
         </w:rPr>
-        <w:t xml:space="preserve"> such as their </w:t>
-      </w:r>
-      <w:r>
-        <w:rPr>
-          <w:rFonts w:asciiTheme="minorHAnsi" w:hAnsi="Calibri" w:cstheme="minorBidi"/>
-          <w:b/>
-          <w:color w:val="000000" w:themeColor="text1"/>
-          <w:kern w:val="24"/>
-          <w:sz w:val="22"/>
-          <w:szCs w:val="22"/>
-        </w:rPr>
-        <w:t>Name</w:t>
+        <w:t xml:space="preserve"> already in the system and </w:t>
       </w:r>
       <w:r>
         <w:rPr>
@@ -7742,49 +8111,7 @@
           <w:sz w:val="22"/>
           <w:szCs w:val="22"/>
         </w:rPr>
-        <w:t xml:space="preserve">, </w:t>
-      </w:r>
-      <w:r>
-        <w:rPr>
-          <w:rFonts w:asciiTheme="minorHAnsi" w:hAnsi="Calibri" w:cstheme="minorBidi"/>
-          <w:b/>
-          <w:color w:val="000000" w:themeColor="text1"/>
-          <w:kern w:val="24"/>
-          <w:sz w:val="22"/>
-          <w:szCs w:val="22"/>
-        </w:rPr>
-        <w:t>Email</w:t>
-      </w:r>
-      <w:r>
-        <w:rPr>
-          <w:rFonts w:asciiTheme="minorHAnsi" w:hAnsi="Calibri" w:cstheme="minorBidi"/>
-          <w:color w:val="000000" w:themeColor="text1"/>
-          <w:kern w:val="24"/>
-          <w:sz w:val="22"/>
-          <w:szCs w:val="22"/>
-        </w:rPr>
-        <w:t xml:space="preserve"> and </w:t>
-      </w:r>
-      <w:r>
-        <w:rPr>
-          <w:rFonts w:asciiTheme="minorHAnsi" w:hAnsi="Calibri" w:cstheme="minorBidi"/>
-          <w:b/>
-          <w:color w:val="000000" w:themeColor="text1"/>
-          <w:kern w:val="24"/>
-          <w:sz w:val="22"/>
-          <w:szCs w:val="22"/>
-        </w:rPr>
-        <w:t>Address</w:t>
-      </w:r>
-      <w:r>
-        <w:rPr>
-          <w:rFonts w:asciiTheme="minorHAnsi" w:hAnsi="Calibri" w:cstheme="minorBidi"/>
-          <w:color w:val="000000" w:themeColor="text1"/>
-          <w:kern w:val="24"/>
-          <w:sz w:val="22"/>
-          <w:szCs w:val="22"/>
-        </w:rPr>
-        <w:t>.</w:t>
+        <w:t>creates an opportunity for the BO to track this customer specific data going forward.</w:t>
       </w:r>
     </w:p>
     <w:p>
@@ -7810,7 +8137,7 @@
           <w:sz w:val="22"/>
           <w:szCs w:val="22"/>
         </w:rPr>
-        <w:t xml:space="preserve">BO </w:t>
+        <w:t>The EC provides the details</w:t>
       </w:r>
       <w:r>
         <w:rPr>
@@ -7820,37 +8147,7 @@
           <w:sz w:val="22"/>
           <w:szCs w:val="22"/>
         </w:rPr>
-        <w:t xml:space="preserve">enters </w:t>
-      </w:r>
-      <w:r>
-        <w:rPr>
-          <w:rFonts w:asciiTheme="minorHAnsi" w:hAnsi="Calibri" w:cstheme="minorBidi"/>
-          <w:color w:val="000000" w:themeColor="text1"/>
-          <w:kern w:val="24"/>
-          <w:sz w:val="22"/>
-          <w:szCs w:val="22"/>
-        </w:rPr>
-        <w:t xml:space="preserve">the details </w:t>
-      </w:r>
-      <w:r>
-        <w:rPr>
-          <w:rFonts w:asciiTheme="minorHAnsi" w:hAnsi="Calibri" w:cstheme="minorBidi"/>
-          <w:color w:val="000000" w:themeColor="text1"/>
-          <w:kern w:val="24"/>
-          <w:sz w:val="22"/>
-          <w:szCs w:val="22"/>
-        </w:rPr>
-        <w:t xml:space="preserve">and </w:t>
-      </w:r>
-      <w:r>
-        <w:rPr>
-          <w:rFonts w:asciiTheme="minorHAnsi" w:hAnsi="Calibri" w:cstheme="minorBidi"/>
-          <w:color w:val="000000" w:themeColor="text1"/>
-          <w:kern w:val="24"/>
-          <w:sz w:val="22"/>
-          <w:szCs w:val="22"/>
-        </w:rPr>
-        <w:t xml:space="preserve">clicks on </w:t>
+        <w:t xml:space="preserve"> such as their </w:t>
       </w:r>
       <w:r>
         <w:rPr>
@@ -7861,7 +8158,49 @@
           <w:sz w:val="22"/>
           <w:szCs w:val="22"/>
         </w:rPr>
-        <w:t>Create Account</w:t>
+        <w:t>Name</w:t>
+      </w:r>
+      <w:r>
+        <w:rPr>
+          <w:rFonts w:asciiTheme="minorHAnsi" w:hAnsi="Calibri" w:cstheme="minorBidi"/>
+          <w:color w:val="000000" w:themeColor="text1"/>
+          <w:kern w:val="24"/>
+          <w:sz w:val="22"/>
+          <w:szCs w:val="22"/>
+        </w:rPr>
+        <w:t xml:space="preserve">, </w:t>
+      </w:r>
+      <w:r>
+        <w:rPr>
+          <w:rFonts w:asciiTheme="minorHAnsi" w:hAnsi="Calibri" w:cstheme="minorBidi"/>
+          <w:b/>
+          <w:color w:val="000000" w:themeColor="text1"/>
+          <w:kern w:val="24"/>
+          <w:sz w:val="22"/>
+          <w:szCs w:val="22"/>
+        </w:rPr>
+        <w:t>Email</w:t>
+      </w:r>
+      <w:r>
+        <w:rPr>
+          <w:rFonts w:asciiTheme="minorHAnsi" w:hAnsi="Calibri" w:cstheme="minorBidi"/>
+          <w:color w:val="000000" w:themeColor="text1"/>
+          <w:kern w:val="24"/>
+          <w:sz w:val="22"/>
+          <w:szCs w:val="22"/>
+        </w:rPr>
+        <w:t xml:space="preserve"> and </w:t>
+      </w:r>
+      <w:r>
+        <w:rPr>
+          <w:rFonts w:asciiTheme="minorHAnsi" w:hAnsi="Calibri" w:cstheme="minorBidi"/>
+          <w:b/>
+          <w:color w:val="000000" w:themeColor="text1"/>
+          <w:kern w:val="24"/>
+          <w:sz w:val="22"/>
+          <w:szCs w:val="22"/>
+        </w:rPr>
+        <w:t>Address</w:t>
       </w:r>
       <w:r>
         <w:rPr>
@@ -7897,7 +8236,7 @@
           <w:sz w:val="22"/>
           <w:szCs w:val="22"/>
         </w:rPr>
-        <w:t>This creates an account linked to this EC</w:t>
+        <w:t xml:space="preserve">BO </w:t>
       </w:r>
       <w:r>
         <w:rPr>
@@ -7907,7 +8246,7 @@
           <w:sz w:val="22"/>
           <w:szCs w:val="22"/>
         </w:rPr>
-        <w:t>’s mobile number and can</w:t>
+        <w:t xml:space="preserve">enters </w:t>
       </w:r>
       <w:r>
         <w:rPr>
@@ -7917,13 +8256,9 @@
           <w:sz w:val="22"/>
           <w:szCs w:val="22"/>
         </w:rPr>
-        <w:t xml:space="preserve"> be used for future transactions.</w:t>
-      </w:r>
-    </w:p>
-    <w:p/>
-    <w:p>
-      <w:pPr>
-        <w:pStyle w:val="Size12"/>
+        <w:t xml:space="preserve">the details </w:t>
+      </w:r>
+      <w:r>
         <w:rPr>
           <w:rFonts w:asciiTheme="minorHAnsi" w:hAnsi="Calibri" w:cstheme="minorBidi"/>
           <w:color w:val="000000" w:themeColor="text1"/>
@@ -7931,22 +8266,148 @@
           <w:sz w:val="22"/>
           <w:szCs w:val="22"/>
         </w:rPr>
+        <w:t xml:space="preserve">and </w:t>
+      </w:r>
+      <w:r>
+        <w:rPr>
+          <w:rFonts w:asciiTheme="minorHAnsi" w:hAnsi="Calibri" w:cstheme="minorBidi"/>
+          <w:color w:val="000000" w:themeColor="text1"/>
+          <w:kern w:val="24"/>
+          <w:sz w:val="22"/>
+          <w:szCs w:val="22"/>
+        </w:rPr>
+        <w:t xml:space="preserve">clicks on </w:t>
+      </w:r>
+      <w:r>
+        <w:rPr>
+          <w:rFonts w:asciiTheme="minorHAnsi" w:hAnsi="Calibri" w:cstheme="minorBidi"/>
+          <w:b/>
+          <w:color w:val="000000" w:themeColor="text1"/>
+          <w:kern w:val="24"/>
+          <w:sz w:val="22"/>
+          <w:szCs w:val="22"/>
+        </w:rPr>
+        <w:t>Create Account</w:t>
+      </w:r>
+      <w:r>
+        <w:rPr>
+          <w:rFonts w:asciiTheme="minorHAnsi" w:hAnsi="Calibri" w:cstheme="minorBidi"/>
+          <w:color w:val="000000" w:themeColor="text1"/>
+          <w:kern w:val="24"/>
+          <w:sz w:val="22"/>
+          <w:szCs w:val="22"/>
+        </w:rPr>
+        <w:t>.</w:t>
+      </w:r>
+    </w:p>
+    <w:p>
+      <w:pPr>
+        <w:pStyle w:val="ListParagraph"/>
+        <w:numPr>
+          <w:ilvl w:val="0"/>
+          <w:numId w:val="2"/>
+        </w:numPr>
+        <w:rPr>
+          <w:rFonts w:asciiTheme="minorHAnsi" w:hAnsi="Calibri" w:cstheme="minorBidi"/>
+          <w:color w:val="000000" w:themeColor="text1"/>
+          <w:kern w:val="24"/>
+          <w:sz w:val="22"/>
+          <w:szCs w:val="22"/>
+        </w:rPr>
+      </w:pPr>
+      <w:r>
+        <w:rPr>
+          <w:rFonts w:asciiTheme="minorHAnsi" w:hAnsi="Calibri" w:cstheme="minorBidi"/>
+          <w:color w:val="000000" w:themeColor="text1"/>
+          <w:kern w:val="24"/>
+          <w:sz w:val="22"/>
+          <w:szCs w:val="22"/>
+        </w:rPr>
+        <w:t>This creates an account linked to this EC</w:t>
+      </w:r>
+      <w:r>
+        <w:rPr>
+          <w:rFonts w:asciiTheme="minorHAnsi" w:hAnsi="Calibri" w:cstheme="minorBidi"/>
+          <w:color w:val="000000" w:themeColor="text1"/>
+          <w:kern w:val="24"/>
+          <w:sz w:val="22"/>
+          <w:szCs w:val="22"/>
+        </w:rPr>
+        <w:t>’s mobile number and can</w:t>
+      </w:r>
+      <w:r>
+        <w:rPr>
+          <w:rFonts w:asciiTheme="minorHAnsi" w:hAnsi="Calibri" w:cstheme="minorBidi"/>
+          <w:color w:val="000000" w:themeColor="text1"/>
+          <w:kern w:val="24"/>
+          <w:sz w:val="22"/>
+          <w:szCs w:val="22"/>
+        </w:rPr>
+        <w:t xml:space="preserve"> be used for future transactions.</w:t>
+      </w:r>
+    </w:p>
+    <w:p/>
+    <w:p>
+      <w:pPr>
+        <w:pStyle w:val="Size12"/>
+        <w:rPr>
+          <w:rFonts w:asciiTheme="minorHAnsi" w:hAnsi="Calibri" w:cstheme="minorBidi"/>
+          <w:color w:val="000000" w:themeColor="text1"/>
+          <w:kern w:val="24"/>
+          <w:sz w:val="22"/>
+          <w:szCs w:val="22"/>
+        </w:rPr>
       </w:pPr>
       <w:bookmarkStart w:id="27" w:name="_Toc509057199"/>
       <w:r>
+        <w:rPr>
+          <w:rFonts w:eastAsia="Times New Roman"/>
+        </w:rPr>
+        <w:t>c) View 3: Customer numbe</w:t>
+      </w:r>
+      <w:r>
+        <w:t xml:space="preserve">r </w:t>
+      </w:r>
+      <w:r>
+        <w:rPr>
+          <w:color w:val="385623" w:themeColor="accent6" w:themeShade="80"/>
+        </w:rPr>
+        <w:t>is available</w:t>
+      </w:r>
+      <w:bookmarkEnd w:id="27"/>
+    </w:p>
+    <w:p>
+      <w:pPr>
+        <w:pStyle w:val="ListParagraph"/>
+        <w:numPr>
+          <w:ilvl w:val="0"/>
+          <w:numId w:val="2"/>
+        </w:numPr>
+        <w:rPr>
+          <w:rFonts w:asciiTheme="minorHAnsi" w:hAnsi="Calibri" w:cstheme="minorBidi"/>
+          <w:color w:val="000000" w:themeColor="text1"/>
+          <w:kern w:val="24"/>
+          <w:sz w:val="22"/>
+          <w:szCs w:val="22"/>
+        </w:rPr>
+      </w:pPr>
+      <w:r>
+        <w:rPr>
+          <w:noProof/>
+        </w:rPr>
         <w:drawing>
-          <wp:anchor distT="0" distB="0" distL="114300" distR="114300" simplePos="0" relativeHeight="251692032" behindDoc="0" locked="0" layoutInCell="1" allowOverlap="1">
+          <wp:anchor distT="0" distB="0" distL="114300" distR="114300" simplePos="0" relativeHeight="251727872" behindDoc="0" locked="0" layoutInCell="1" allowOverlap="1">
             <wp:simplePos x="0" y="0"/>
             <wp:positionH relativeFrom="column">
-              <wp:posOffset>2606040</wp:posOffset>
+              <wp:posOffset>3820160</wp:posOffset>
             </wp:positionH>
             <wp:positionV relativeFrom="paragraph">
-              <wp:posOffset>78105</wp:posOffset>
+              <wp:posOffset>40005</wp:posOffset>
             </wp:positionV>
-            <wp:extent cx="4299585" cy="2488565"/>
-            <wp:effectExtent l="114300" t="57150" r="62865" b="121285"/>
+            <wp:extent cx="3005455" cy="1950720"/>
+            <wp:effectExtent l="0" t="0" r="4445" b="0"/>
             <wp:wrapSquare wrapText="bothSides"/>
-            <wp:docPr id="9" name="Picture 9" descr="C:\Users\SK\AppData\Local\Microsoft\Windows\INetCache\Content.Word\1b.jpg"/>
+            <wp:docPr id="27" name="Picture 27" descr="C:\Users\SK\AppData\Local\Microsoft\Windows\INetCache\Content.Word\inv1.jpg"/>
             <wp:cNvGraphicFramePr>
               <a:graphicFrameLocks xmlns:a="http://schemas.openxmlformats.org/drawingml/2006/main" noChangeAspect="1"/>
             </wp:cNvGraphicFramePr>
@@ -7954,16 +8415,16 @@
               <a:graphicData uri="http://schemas.openxmlformats.org/drawingml/2006/picture">
                 <pic:pic xmlns:pic="http://schemas.openxmlformats.org/drawingml/2006/picture">
                   <pic:nvPicPr>
-                    <pic:cNvPr id="0" name="Picture 1" descr="C:\Users\SK\AppData\Local\Microsoft\Windows\INetCache\Content.Word\1b.jpg"/>
+                    <pic:cNvPr id="0" name="Picture 9" descr="C:\Users\SK\AppData\Local\Microsoft\Windows\INetCache\Content.Word\inv1.jpg"/>
                     <pic:cNvPicPr>
                       <a:picLocks noChangeAspect="1" noChangeArrowheads="1"/>
                     </pic:cNvPicPr>
                   </pic:nvPicPr>
                   <pic:blipFill>
-                    <a:blip r:embed="rId23" cstate="print">
+                    <a:blip r:embed="rId27" cstate="print">
                       <a:extLst>
                         <a:ext uri="{28A0092B-C50C-407E-A947-70E740481C1C}">
-                          <a14:useLocalDpi xmlns="" xmlns:wpc="http://schemas.microsoft.com/office/word/2010/wordprocessingCanvas" xmlns:cx="http://schemas.microsoft.com/office/drawing/2014/chartex" xmlns:cx1="http://schemas.microsoft.com/office/drawing/2015/9/8/chartex" xmlns:cx2="http://schemas.microsoft.com/office/drawing/2015/10/21/chartex" xmlns:cx3="http://schemas.microsoft.com/office/drawing/2016/5/9/chartex" xmlns:cx4="http://schemas.microsoft.com/office/drawing/2016/5/10/chartex" xmlns:cx5="http://schemas.microsoft.com/office/drawing/2016/5/11/chartex" xmlns:cx6="http://schemas.microsoft.com/office/drawing/2016/5/12/chartex" xmlns:cx7="http://schemas.microsoft.com/office/drawing/2016/5/13/chartex" xmlns:cx8="http://schemas.microsoft.com/office/drawing/2016/5/14/chartex" xmlns:mc="http://schemas.openxmlformats.org/markup-compatibility/2006" xmlns:aink="http://schemas.microsoft.com/office/drawing/2016/ink" xmlns:am3d="http://schemas.microsoft.com/office/drawing/2017/model3d" xmlns:o="urn:schemas-microsoft-com:office:office" xmlns:v="urn:schemas-microsoft-com:vml" xmlns:wp14="http://schemas.microsoft.com/office/word/2010/wordprocessingDrawing" xmlns:w10="urn:schemas-microsoft-com:office:word" xmlns:w="http://schemas.openxmlformats.org/wordprocessingml/2006/main" xmlns:w14="http://schemas.microsoft.com/office/word/2010/wordml" xmlns:w15="http://schemas.microsoft.com/office/word/2012/wordml" xmlns:w16cid="http://schemas.microsoft.com/office/word/2016/wordml/cid" xmlns:w16se="http://schemas.microsoft.com/office/word/2015/wordml/symex" xmlns:wpg="http://schemas.microsoft.com/office/word/2010/wordprocessingGroup" xmlns:wpi="http://schemas.microsoft.com/office/word/2010/wordprocessingInk" xmlns:wps="http://schemas.microsoft.com/office/word/2010/wordprocessingShape" xmlns:a14="http://schemas.microsoft.com/office/drawing/2010/main" val="0"/>
+                          <a14:useLocalDpi xmlns:a14="http://schemas.microsoft.com/office/drawing/2010/main" xmlns:wps="http://schemas.microsoft.com/office/word/2010/wordprocessingShape" xmlns:wpi="http://schemas.microsoft.com/office/word/2010/wordprocessingInk" xmlns:wpg="http://schemas.microsoft.com/office/word/2010/wordprocessingGroup" xmlns:w16se="http://schemas.microsoft.com/office/word/2015/wordml/symex" xmlns:w16cid="http://schemas.microsoft.com/office/word/2016/wordml/cid" xmlns:w15="http://schemas.microsoft.com/office/word/2012/wordml" xmlns:w14="http://schemas.microsoft.com/office/word/2010/wordml" xmlns:w="http://schemas.openxmlformats.org/wordprocessingml/2006/main" xmlns:w10="urn:schemas-microsoft-com:office:word" xmlns:wp14="http://schemas.microsoft.com/office/word/2010/wordprocessingDrawing" xmlns:v="urn:schemas-microsoft-com:vml" xmlns:o="urn:schemas-microsoft-com:office:office" xmlns:am3d="http://schemas.microsoft.com/office/drawing/2017/model3d" xmlns:aink="http://schemas.microsoft.com/office/drawing/2016/ink" xmlns:mc="http://schemas.openxmlformats.org/markup-compatibility/2006" xmlns:cx8="http://schemas.microsoft.com/office/drawing/2016/5/14/chartex" xmlns:cx7="http://schemas.microsoft.com/office/drawing/2016/5/13/chartex" xmlns:cx6="http://schemas.microsoft.com/office/drawing/2016/5/12/chartex" xmlns:cx5="http://schemas.microsoft.com/office/drawing/2016/5/11/chartex" xmlns:cx4="http://schemas.microsoft.com/office/drawing/2016/5/10/chartex" xmlns:cx3="http://schemas.microsoft.com/office/drawing/2016/5/9/chartex" xmlns:cx2="http://schemas.microsoft.com/office/drawing/2015/10/21/chartex" xmlns:cx1="http://schemas.microsoft.com/office/drawing/2015/9/8/chartex" xmlns:cx="http://schemas.microsoft.com/office/drawing/2014/chartex" xmlns:wpc="http://schemas.microsoft.com/office/word/2010/wordprocessingCanvas" xmlns="" val="0"/>
                         </a:ext>
                       </a:extLst>
                     </a:blip>
@@ -7975,26 +8436,15 @@
                   <pic:spPr bwMode="auto">
                     <a:xfrm>
                       <a:off x="0" y="0"/>
-                      <a:ext cx="4299585" cy="2488565"/>
+                      <a:ext cx="3005455" cy="1950720"/>
                     </a:xfrm>
                     <a:prstGeom prst="rect">
                       <a:avLst/>
                     </a:prstGeom>
                     <a:noFill/>
-                    <a:ln w="15875">
-                      <a:solidFill>
-                        <a:schemeClr val="accent6">
-                          <a:lumMod val="75000"/>
-                        </a:schemeClr>
-                      </a:solidFill>
+                    <a:ln>
+                      <a:noFill/>
                     </a:ln>
-                    <a:effectLst>
-                      <a:outerShdw blurRad="50800" dist="38100" dir="8100000" algn="tr" rotWithShape="0">
-                        <a:prstClr val="black">
-                          <a:alpha val="40000"/>
-                        </a:prstClr>
-                      </a:outerShdw>
-                    </a:effectLst>
                   </pic:spPr>
                 </pic:pic>
               </a:graphicData>
@@ -8004,20 +8454,20 @@
       </w:r>
       <w:r>
         <w:rPr>
-          <w:rFonts w:eastAsia="Times New Roman"/>
-        </w:rPr>
-        <w:t>c) View 3: Customer numbe</w:t>
-      </w:r>
-      <w:r>
-        <w:t xml:space="preserve">r </w:t>
-      </w:r>
-      <w:r>
-        <w:rPr>
-          <w:color w:val="385623" w:themeColor="accent6" w:themeShade="80"/>
-        </w:rPr>
-        <w:t>is available</w:t>
-      </w:r>
-      <w:bookmarkEnd w:id="27"/>
+          <w:rFonts w:asciiTheme="minorHAnsi" w:hAnsi="Calibri" w:cstheme="minorBidi"/>
+          <w:color w:val="000000" w:themeColor="text1"/>
+          <w:kern w:val="24"/>
+          <w:sz w:val="22"/>
+          <w:szCs w:val="22"/>
+        </w:rPr>
+        <w:t>BO enters the mobile number of EC.</w:t>
+      </w:r>
+      <w:r>
+        <w:rPr>
+          <w:noProof/>
+        </w:rPr>
+        <w:t xml:space="preserve"> </w:t>
+      </w:r>
     </w:p>
     <w:p>
       <w:pPr>
@@ -8042,7 +8492,29 @@
           <w:sz w:val="22"/>
           <w:szCs w:val="22"/>
         </w:rPr>
-        <w:t>BO enters the mobile number of EC.</w:t>
+        <w:t xml:space="preserve">If the mobile number is found in system </w:t>
+      </w:r>
+      <w:proofErr w:type="gramStart"/>
+      <w:r>
+        <w:rPr>
+          <w:rFonts w:asciiTheme="minorHAnsi" w:hAnsi="Calibri" w:cstheme="minorBidi"/>
+          <w:color w:val="000000" w:themeColor="text1"/>
+          <w:kern w:val="24"/>
+          <w:sz w:val="22"/>
+          <w:szCs w:val="22"/>
+        </w:rPr>
+        <w:t>the this</w:t>
+      </w:r>
+      <w:proofErr w:type="gramEnd"/>
+      <w:r>
+        <w:rPr>
+          <w:rFonts w:asciiTheme="minorHAnsi" w:hAnsi="Calibri" w:cstheme="minorBidi"/>
+          <w:color w:val="000000" w:themeColor="text1"/>
+          <w:kern w:val="24"/>
+          <w:sz w:val="22"/>
+          <w:szCs w:val="22"/>
+        </w:rPr>
+        <w:t xml:space="preserve"> is the view that appears.</w:t>
       </w:r>
     </w:p>
     <w:p>
@@ -8094,7 +8566,17 @@
           <w:sz w:val="22"/>
           <w:szCs w:val="22"/>
         </w:rPr>
-        <w:t>It also displays recent invoices associated with the specific EC</w:t>
+        <w:t xml:space="preserve">It also displays the </w:t>
+      </w:r>
+      <w:r>
+        <w:rPr>
+          <w:rFonts w:asciiTheme="minorHAnsi" w:hAnsi="Calibri" w:cstheme="minorBidi"/>
+          <w:color w:val="000000" w:themeColor="text1"/>
+          <w:kern w:val="24"/>
+          <w:sz w:val="22"/>
+          <w:szCs w:val="22"/>
+        </w:rPr>
+        <w:t>EC rewards tier they are in currently.</w:t>
       </w:r>
     </w:p>
     <w:p>
@@ -8120,7 +8602,7 @@
           <w:sz w:val="22"/>
           <w:szCs w:val="22"/>
         </w:rPr>
-        <w:t>BO can generate invoices for the purchase transactions</w:t>
+        <w:t>It also displays recent invoices associated with the specific EC</w:t>
       </w:r>
     </w:p>
     <w:p>
@@ -8130,8 +8612,6 @@
           <w:ilvl w:val="0"/>
           <w:numId w:val="2"/>
         </w:numPr>
-      </w:pPr>
-      <w:r>
         <w:rPr>
           <w:rFonts w:asciiTheme="minorHAnsi" w:hAnsi="Calibri" w:cstheme="minorBidi"/>
           <w:color w:val="000000" w:themeColor="text1"/>
@@ -8139,8 +8619,7 @@
           <w:sz w:val="22"/>
           <w:szCs w:val="22"/>
         </w:rPr>
-        <w:t xml:space="preserve">While in an active invoice The BO can redeem </w:t>
-      </w:r>
+      </w:pPr>
       <w:r>
         <w:rPr>
           <w:rFonts w:asciiTheme="minorHAnsi" w:hAnsi="Calibri" w:cstheme="minorBidi"/>
@@ -8149,9 +8628,16 @@
           <w:sz w:val="22"/>
           <w:szCs w:val="22"/>
         </w:rPr>
-        <w:t>points for EC,</w:t>
-      </w:r>
-      <w:r>
+        <w:t>BO can generate invoices for the purchase transactions</w:t>
+      </w:r>
+    </w:p>
+    <w:p>
+      <w:pPr>
+        <w:pStyle w:val="ListParagraph"/>
+        <w:numPr>
+          <w:ilvl w:val="0"/>
+          <w:numId w:val="2"/>
+        </w:numPr>
         <w:rPr>
           <w:rFonts w:asciiTheme="minorHAnsi" w:hAnsi="Calibri" w:cstheme="minorBidi"/>
           <w:color w:val="000000" w:themeColor="text1"/>
@@ -8159,11 +8645,837 @@
           <w:sz w:val="22"/>
           <w:szCs w:val="22"/>
         </w:rPr>
-        <w:t xml:space="preserve"> which will reduce the total amount based on the logic of points converting to currency.</w:t>
-      </w:r>
-    </w:p>
-    <w:p/>
-    <w:p>
+      </w:pPr>
+      <w:r>
+        <w:rPr>
+          <w:rFonts w:asciiTheme="minorHAnsi" w:hAnsi="Calibri" w:cstheme="minorBidi"/>
+          <w:color w:val="000000" w:themeColor="text1"/>
+          <w:kern w:val="24"/>
+          <w:sz w:val="22"/>
+          <w:szCs w:val="22"/>
+        </w:rPr>
+        <w:t xml:space="preserve">While in an active invoice The BO can redeem </w:t>
+      </w:r>
+      <w:r>
+        <w:rPr>
+          <w:rFonts w:asciiTheme="minorHAnsi" w:hAnsi="Calibri" w:cstheme="minorBidi"/>
+          <w:color w:val="000000" w:themeColor="text1"/>
+          <w:kern w:val="24"/>
+          <w:sz w:val="22"/>
+          <w:szCs w:val="22"/>
+        </w:rPr>
+        <w:t>points for EC,</w:t>
+      </w:r>
+      <w:r>
+        <w:rPr>
+          <w:rFonts w:asciiTheme="minorHAnsi" w:hAnsi="Calibri" w:cstheme="minorBidi"/>
+          <w:color w:val="000000" w:themeColor="text1"/>
+          <w:kern w:val="24"/>
+          <w:sz w:val="22"/>
+          <w:szCs w:val="22"/>
+        </w:rPr>
+        <w:t xml:space="preserve"> which will</w:t>
+      </w:r>
+      <w:r>
+        <w:rPr>
+          <w:rFonts w:asciiTheme="minorHAnsi" w:hAnsi="Calibri" w:cstheme="minorBidi"/>
+          <w:color w:val="000000" w:themeColor="text1"/>
+          <w:kern w:val="24"/>
+          <w:sz w:val="22"/>
+          <w:szCs w:val="22"/>
+        </w:rPr>
+        <w:t xml:space="preserve"> </w:t>
+      </w:r>
+      <w:r>
+        <w:rPr>
+          <w:rFonts w:asciiTheme="minorHAnsi" w:hAnsi="Calibri" w:cstheme="minorBidi"/>
+          <w:color w:val="000000" w:themeColor="text1"/>
+          <w:kern w:val="24"/>
+          <w:sz w:val="22"/>
+          <w:szCs w:val="22"/>
+        </w:rPr>
+        <w:t>reduce the total amount based on the logic of points converting to currency.</w:t>
+      </w:r>
+    </w:p>
+    <w:p>
+      <w:pPr>
+        <w:pStyle w:val="ListParagraph"/>
+        <w:numPr>
+          <w:ilvl w:val="0"/>
+          <w:numId w:val="2"/>
+        </w:numPr>
+        <w:rPr>
+          <w:rFonts w:asciiTheme="minorHAnsi" w:hAnsi="Calibri" w:cstheme="minorBidi"/>
+          <w:color w:val="000000" w:themeColor="text1"/>
+          <w:kern w:val="24"/>
+          <w:sz w:val="22"/>
+          <w:szCs w:val="22"/>
+        </w:rPr>
+      </w:pPr>
+      <w:r>
+        <w:rPr>
+          <w:noProof/>
+        </w:rPr>
+        <w:drawing>
+          <wp:anchor distT="0" distB="0" distL="114300" distR="114300" simplePos="0" relativeHeight="251729920" behindDoc="0" locked="0" layoutInCell="1" allowOverlap="1">
+            <wp:simplePos x="0" y="0"/>
+            <wp:positionH relativeFrom="column">
+              <wp:posOffset>3213980</wp:posOffset>
+            </wp:positionH>
+            <wp:positionV relativeFrom="paragraph">
+              <wp:posOffset>165804</wp:posOffset>
+            </wp:positionV>
+            <wp:extent cx="3634740" cy="2005330"/>
+            <wp:effectExtent l="0" t="0" r="3810" b="0"/>
+            <wp:wrapSquare wrapText="bothSides"/>
+            <wp:docPr id="30" name="Picture 30" descr="C:\Users\SK\AppData\Local\Microsoft\Windows\INetCache\Content.Word\inv2.jpg"/>
+            <wp:cNvGraphicFramePr>
+              <a:graphicFrameLocks xmlns:a="http://schemas.openxmlformats.org/drawingml/2006/main" noChangeAspect="1"/>
+            </wp:cNvGraphicFramePr>
+            <a:graphic xmlns:a="http://schemas.openxmlformats.org/drawingml/2006/main">
+              <a:graphicData uri="http://schemas.openxmlformats.org/drawingml/2006/picture">
+                <pic:pic xmlns:pic="http://schemas.openxmlformats.org/drawingml/2006/picture">
+                  <pic:nvPicPr>
+                    <pic:cNvPr id="0" name="Picture 11" descr="C:\Users\SK\AppData\Local\Microsoft\Windows\INetCache\Content.Word\inv2.jpg"/>
+                    <pic:cNvPicPr>
+                      <a:picLocks noChangeAspect="1" noChangeArrowheads="1"/>
+                    </pic:cNvPicPr>
+                  </pic:nvPicPr>
+                  <pic:blipFill>
+                    <a:blip r:embed="rId28" cstate="print">
+                      <a:extLst>
+                        <a:ext uri="{28A0092B-C50C-407E-A947-70E740481C1C}">
+                          <a14:useLocalDpi xmlns:a14="http://schemas.microsoft.com/office/drawing/2010/main" xmlns:wps="http://schemas.microsoft.com/office/word/2010/wordprocessingShape" xmlns:wpi="http://schemas.microsoft.com/office/word/2010/wordprocessingInk" xmlns:wpg="http://schemas.microsoft.com/office/word/2010/wordprocessingGroup" xmlns:w16se="http://schemas.microsoft.com/office/word/2015/wordml/symex" xmlns:w16cid="http://schemas.microsoft.com/office/word/2016/wordml/cid" xmlns:w15="http://schemas.microsoft.com/office/word/2012/wordml" xmlns:w14="http://schemas.microsoft.com/office/word/2010/wordml" xmlns:w="http://schemas.openxmlformats.org/wordprocessingml/2006/main" xmlns:w10="urn:schemas-microsoft-com:office:word" xmlns:wp14="http://schemas.microsoft.com/office/word/2010/wordprocessingDrawing" xmlns:v="urn:schemas-microsoft-com:vml" xmlns:o="urn:schemas-microsoft-com:office:office" xmlns:am3d="http://schemas.microsoft.com/office/drawing/2017/model3d" xmlns:aink="http://schemas.microsoft.com/office/drawing/2016/ink" xmlns:mc="http://schemas.openxmlformats.org/markup-compatibility/2006" xmlns:cx8="http://schemas.microsoft.com/office/drawing/2016/5/14/chartex" xmlns:cx7="http://schemas.microsoft.com/office/drawing/2016/5/13/chartex" xmlns:cx6="http://schemas.microsoft.com/office/drawing/2016/5/12/chartex" xmlns:cx5="http://schemas.microsoft.com/office/drawing/2016/5/11/chartex" xmlns:cx4="http://schemas.microsoft.com/office/drawing/2016/5/10/chartex" xmlns:cx3="http://schemas.microsoft.com/office/drawing/2016/5/9/chartex" xmlns:cx2="http://schemas.microsoft.com/office/drawing/2015/10/21/chartex" xmlns:cx1="http://schemas.microsoft.com/office/drawing/2015/9/8/chartex" xmlns:cx="http://schemas.microsoft.com/office/drawing/2014/chartex" xmlns:wpc="http://schemas.microsoft.com/office/word/2010/wordprocessingCanvas" xmlns="" val="0"/>
+                        </a:ext>
+                      </a:extLst>
+                    </a:blip>
+                    <a:srcRect/>
+                    <a:stretch>
+                      <a:fillRect/>
+                    </a:stretch>
+                  </pic:blipFill>
+                  <pic:spPr bwMode="auto">
+                    <a:xfrm>
+                      <a:off x="0" y="0"/>
+                      <a:ext cx="3634740" cy="2005330"/>
+                    </a:xfrm>
+                    <a:prstGeom prst="rect">
+                      <a:avLst/>
+                    </a:prstGeom>
+                    <a:noFill/>
+                    <a:ln>
+                      <a:noFill/>
+                    </a:ln>
+                  </pic:spPr>
+                </pic:pic>
+              </a:graphicData>
+            </a:graphic>
+          </wp:anchor>
+        </w:drawing>
+      </w:r>
+      <w:r>
+        <w:rPr>
+          <w:rFonts w:asciiTheme="minorHAnsi" w:hAnsi="Calibri" w:cstheme="minorBidi"/>
+          <w:color w:val="000000" w:themeColor="text1"/>
+          <w:kern w:val="24"/>
+          <w:sz w:val="22"/>
+          <w:szCs w:val="22"/>
+        </w:rPr>
+        <w:t>When BO starts the sale transaction they can click on the images of the items. The example in image on right is that of a furniture shop.</w:t>
+      </w:r>
+      <w:r>
+        <w:rPr>
+          <w:noProof/>
+        </w:rPr>
+        <w:t xml:space="preserve"> </w:t>
+      </w:r>
+    </w:p>
+    <w:p>
+      <w:pPr>
+        <w:pStyle w:val="ListParagraph"/>
+        <w:numPr>
+          <w:ilvl w:val="0"/>
+          <w:numId w:val="2"/>
+        </w:numPr>
+        <w:rPr>
+          <w:rFonts w:asciiTheme="minorHAnsi" w:hAnsi="Calibri" w:cstheme="minorBidi"/>
+          <w:color w:val="000000" w:themeColor="text1"/>
+          <w:kern w:val="24"/>
+          <w:sz w:val="22"/>
+          <w:szCs w:val="22"/>
+        </w:rPr>
+      </w:pPr>
+      <w:r>
+        <w:rPr>
+          <w:rFonts w:asciiTheme="minorHAnsi" w:hAnsi="Calibri" w:cstheme="minorBidi"/>
+          <w:color w:val="000000" w:themeColor="text1"/>
+          <w:kern w:val="24"/>
+          <w:sz w:val="22"/>
+          <w:szCs w:val="22"/>
+        </w:rPr>
+        <w:t xml:space="preserve">Once </w:t>
+      </w:r>
+      <w:r>
+        <w:rPr>
+          <w:rFonts w:asciiTheme="minorHAnsi" w:hAnsi="Calibri" w:cstheme="minorBidi"/>
+          <w:color w:val="000000" w:themeColor="text1"/>
+          <w:kern w:val="24"/>
+          <w:sz w:val="22"/>
+          <w:szCs w:val="22"/>
+        </w:rPr>
+        <w:t>an</w:t>
+      </w:r>
+      <w:r>
+        <w:rPr>
+          <w:rFonts w:asciiTheme="minorHAnsi" w:hAnsi="Calibri" w:cstheme="minorBidi"/>
+          <w:color w:val="000000" w:themeColor="text1"/>
+          <w:kern w:val="24"/>
+          <w:sz w:val="22"/>
+          <w:szCs w:val="22"/>
+        </w:rPr>
+        <w:t xml:space="preserve"> image is clicked a pop up appears with Item, Quantity and Amount fields and automatically creates a new invoice in background.</w:t>
+      </w:r>
+    </w:p>
+    <w:p>
+      <w:pPr>
+        <w:pStyle w:val="ListParagraph"/>
+        <w:numPr>
+          <w:ilvl w:val="0"/>
+          <w:numId w:val="2"/>
+        </w:numPr>
+        <w:rPr>
+          <w:rFonts w:asciiTheme="minorHAnsi" w:hAnsi="Calibri" w:cstheme="minorBidi"/>
+          <w:color w:val="000000" w:themeColor="text1"/>
+          <w:kern w:val="24"/>
+          <w:sz w:val="22"/>
+          <w:szCs w:val="22"/>
+        </w:rPr>
+      </w:pPr>
+      <w:r>
+        <w:rPr>
+          <w:rFonts w:asciiTheme="minorHAnsi" w:hAnsi="Calibri" w:cstheme="minorBidi"/>
+          <w:color w:val="000000" w:themeColor="text1"/>
+          <w:kern w:val="24"/>
+          <w:sz w:val="22"/>
+          <w:szCs w:val="22"/>
+        </w:rPr>
+        <w:t xml:space="preserve">The Item name is fixed and is associated with the image. BO can upload the images of inventory and add a name to associate it with the image. Those images appear in the horizontal </w:t>
+      </w:r>
+      <w:r>
+        <w:rPr>
+          <w:rFonts w:asciiTheme="minorHAnsi" w:hAnsi="Calibri" w:cstheme="minorBidi"/>
+          <w:color w:val="000000" w:themeColor="text1"/>
+          <w:kern w:val="24"/>
+          <w:sz w:val="22"/>
+          <w:szCs w:val="22"/>
+        </w:rPr>
+        <w:t>panoramic</w:t>
+      </w:r>
+      <w:r>
+        <w:rPr>
+          <w:rFonts w:asciiTheme="minorHAnsi" w:hAnsi="Calibri" w:cstheme="minorBidi"/>
+          <w:color w:val="000000" w:themeColor="text1"/>
+          <w:kern w:val="24"/>
+          <w:sz w:val="22"/>
+          <w:szCs w:val="22"/>
+        </w:rPr>
+        <w:t xml:space="preserve"> section for the BO to be able to scroll.</w:t>
+      </w:r>
+    </w:p>
+    <w:p>
+      <w:pPr>
+        <w:pStyle w:val="ListParagraph"/>
+        <w:numPr>
+          <w:ilvl w:val="0"/>
+          <w:numId w:val="2"/>
+        </w:numPr>
+        <w:rPr>
+          <w:rFonts w:asciiTheme="minorHAnsi" w:hAnsi="Calibri" w:cstheme="minorBidi"/>
+          <w:color w:val="000000" w:themeColor="text1"/>
+          <w:kern w:val="24"/>
+          <w:sz w:val="22"/>
+          <w:szCs w:val="22"/>
+        </w:rPr>
+      </w:pPr>
+      <w:r>
+        <w:rPr>
+          <w:noProof/>
+        </w:rPr>
+        <w:drawing>
+          <wp:anchor distT="0" distB="0" distL="114300" distR="114300" simplePos="0" relativeHeight="251731968" behindDoc="0" locked="0" layoutInCell="1" allowOverlap="1">
+            <wp:simplePos x="0" y="0"/>
+            <wp:positionH relativeFrom="column">
+              <wp:posOffset>3315970</wp:posOffset>
+            </wp:positionH>
+            <wp:positionV relativeFrom="paragraph">
+              <wp:posOffset>195580</wp:posOffset>
+            </wp:positionV>
+            <wp:extent cx="3575685" cy="2159000"/>
+            <wp:effectExtent l="0" t="0" r="5715" b="0"/>
+            <wp:wrapSquare wrapText="bothSides"/>
+            <wp:docPr id="31" name="Picture 31" descr="C:\Users\SK\AppData\Local\Microsoft\Windows\INetCache\Content.Word\inv3.jpg"/>
+            <wp:cNvGraphicFramePr>
+              <a:graphicFrameLocks xmlns:a="http://schemas.openxmlformats.org/drawingml/2006/main" noChangeAspect="1"/>
+            </wp:cNvGraphicFramePr>
+            <a:graphic xmlns:a="http://schemas.openxmlformats.org/drawingml/2006/main">
+              <a:graphicData uri="http://schemas.openxmlformats.org/drawingml/2006/picture">
+                <pic:pic xmlns:pic="http://schemas.openxmlformats.org/drawingml/2006/picture">
+                  <pic:nvPicPr>
+                    <pic:cNvPr id="0" name="Picture 13" descr="C:\Users\SK\AppData\Local\Microsoft\Windows\INetCache\Content.Word\inv3.jpg"/>
+                    <pic:cNvPicPr>
+                      <a:picLocks noChangeAspect="1" noChangeArrowheads="1"/>
+                    </pic:cNvPicPr>
+                  </pic:nvPicPr>
+                  <pic:blipFill>
+                    <a:blip r:embed="rId29" cstate="print">
+                      <a:extLst>
+                        <a:ext uri="{28A0092B-C50C-407E-A947-70E740481C1C}">
+                          <a14:useLocalDpi xmlns:a14="http://schemas.microsoft.com/office/drawing/2010/main" xmlns:wps="http://schemas.microsoft.com/office/word/2010/wordprocessingShape" xmlns:wpi="http://schemas.microsoft.com/office/word/2010/wordprocessingInk" xmlns:wpg="http://schemas.microsoft.com/office/word/2010/wordprocessingGroup" xmlns:w16se="http://schemas.microsoft.com/office/word/2015/wordml/symex" xmlns:w16cid="http://schemas.microsoft.com/office/word/2016/wordml/cid" xmlns:w15="http://schemas.microsoft.com/office/word/2012/wordml" xmlns:w14="http://schemas.microsoft.com/office/word/2010/wordml" xmlns:w="http://schemas.openxmlformats.org/wordprocessingml/2006/main" xmlns:w10="urn:schemas-microsoft-com:office:word" xmlns:wp14="http://schemas.microsoft.com/office/word/2010/wordprocessingDrawing" xmlns:v="urn:schemas-microsoft-com:vml" xmlns:o="urn:schemas-microsoft-com:office:office" xmlns:am3d="http://schemas.microsoft.com/office/drawing/2017/model3d" xmlns:aink="http://schemas.microsoft.com/office/drawing/2016/ink" xmlns:mc="http://schemas.openxmlformats.org/markup-compatibility/2006" xmlns:cx8="http://schemas.microsoft.com/office/drawing/2016/5/14/chartex" xmlns:cx7="http://schemas.microsoft.com/office/drawing/2016/5/13/chartex" xmlns:cx6="http://schemas.microsoft.com/office/drawing/2016/5/12/chartex" xmlns:cx5="http://schemas.microsoft.com/office/drawing/2016/5/11/chartex" xmlns:cx4="http://schemas.microsoft.com/office/drawing/2016/5/10/chartex" xmlns:cx3="http://schemas.microsoft.com/office/drawing/2016/5/9/chartex" xmlns:cx2="http://schemas.microsoft.com/office/drawing/2015/10/21/chartex" xmlns:cx1="http://schemas.microsoft.com/office/drawing/2015/9/8/chartex" xmlns:cx="http://schemas.microsoft.com/office/drawing/2014/chartex" xmlns:wpc="http://schemas.microsoft.com/office/word/2010/wordprocessingCanvas" xmlns="" val="0"/>
+                        </a:ext>
+                      </a:extLst>
+                    </a:blip>
+                    <a:srcRect/>
+                    <a:stretch>
+                      <a:fillRect/>
+                    </a:stretch>
+                  </pic:blipFill>
+                  <pic:spPr bwMode="auto">
+                    <a:xfrm>
+                      <a:off x="0" y="0"/>
+                      <a:ext cx="3575685" cy="2159000"/>
+                    </a:xfrm>
+                    <a:prstGeom prst="rect">
+                      <a:avLst/>
+                    </a:prstGeom>
+                    <a:noFill/>
+                    <a:ln>
+                      <a:noFill/>
+                    </a:ln>
+                  </pic:spPr>
+                </pic:pic>
+              </a:graphicData>
+            </a:graphic>
+          </wp:anchor>
+        </w:drawing>
+      </w:r>
+      <w:r>
+        <w:rPr>
+          <w:rFonts w:asciiTheme="minorHAnsi" w:hAnsi="Calibri" w:cstheme="minorBidi"/>
+          <w:color w:val="000000" w:themeColor="text1"/>
+          <w:kern w:val="24"/>
+          <w:sz w:val="22"/>
+          <w:szCs w:val="22"/>
+        </w:rPr>
+        <w:t>The quantity field has dual feature. BO can type the quantity and also select value from dropdown till 10.</w:t>
+      </w:r>
+    </w:p>
+    <w:p>
+      <w:pPr>
+        <w:pStyle w:val="ListParagraph"/>
+        <w:numPr>
+          <w:ilvl w:val="0"/>
+          <w:numId w:val="2"/>
+        </w:numPr>
+        <w:rPr>
+          <w:rFonts w:asciiTheme="minorHAnsi" w:hAnsi="Calibri" w:cstheme="minorBidi"/>
+          <w:color w:val="000000" w:themeColor="text1"/>
+          <w:kern w:val="24"/>
+          <w:sz w:val="22"/>
+          <w:szCs w:val="22"/>
+        </w:rPr>
+      </w:pPr>
+      <w:r>
+        <w:rPr>
+          <w:rFonts w:asciiTheme="minorHAnsi" w:hAnsi="Calibri" w:cstheme="minorBidi"/>
+          <w:color w:val="000000" w:themeColor="text1"/>
+          <w:kern w:val="24"/>
+          <w:sz w:val="22"/>
+          <w:szCs w:val="22"/>
+        </w:rPr>
+        <w:t>The amount needs to be manually entered.</w:t>
+      </w:r>
+      <w:r>
+        <w:rPr>
+          <w:noProof/>
+        </w:rPr>
+        <w:t xml:space="preserve"> </w:t>
+      </w:r>
+    </w:p>
+    <w:p>
+      <w:pPr>
+        <w:pStyle w:val="ListParagraph"/>
+        <w:numPr>
+          <w:ilvl w:val="0"/>
+          <w:numId w:val="2"/>
+        </w:numPr>
+        <w:rPr>
+          <w:rFonts w:asciiTheme="minorHAnsi" w:hAnsi="Calibri" w:cstheme="minorBidi"/>
+          <w:color w:val="000000" w:themeColor="text1"/>
+          <w:kern w:val="24"/>
+          <w:sz w:val="22"/>
+          <w:szCs w:val="22"/>
+        </w:rPr>
+      </w:pPr>
+      <w:r>
+        <w:rPr>
+          <w:rFonts w:asciiTheme="minorHAnsi" w:hAnsi="Calibri" w:cstheme="minorBidi"/>
+          <w:color w:val="000000" w:themeColor="text1"/>
+          <w:kern w:val="24"/>
+          <w:sz w:val="22"/>
+          <w:szCs w:val="22"/>
+        </w:rPr>
+        <w:t xml:space="preserve">Once this is complete an entry is made in the invoice. </w:t>
+      </w:r>
+      <w:proofErr w:type="spellStart"/>
+      <w:r>
+        <w:rPr>
+          <w:rFonts w:asciiTheme="minorHAnsi" w:hAnsi="Calibri" w:cstheme="minorBidi"/>
+          <w:color w:val="000000" w:themeColor="text1"/>
+          <w:kern w:val="24"/>
+          <w:sz w:val="22"/>
+          <w:szCs w:val="22"/>
+        </w:rPr>
+        <w:t>Like wise</w:t>
+      </w:r>
+      <w:proofErr w:type="spellEnd"/>
+      <w:r>
+        <w:rPr>
+          <w:rFonts w:asciiTheme="minorHAnsi" w:hAnsi="Calibri" w:cstheme="minorBidi"/>
+          <w:color w:val="000000" w:themeColor="text1"/>
+          <w:kern w:val="24"/>
+          <w:sz w:val="22"/>
+          <w:szCs w:val="22"/>
+        </w:rPr>
+        <w:t xml:space="preserve"> the BO repeats the process to record the sale transaction of items they are selling. </w:t>
+      </w:r>
+    </w:p>
+    <w:p>
+      <w:pPr>
+        <w:pStyle w:val="ListParagraph"/>
+        <w:numPr>
+          <w:ilvl w:val="0"/>
+          <w:numId w:val="2"/>
+        </w:numPr>
+        <w:rPr>
+          <w:rFonts w:asciiTheme="minorHAnsi" w:hAnsi="Calibri" w:cstheme="minorBidi"/>
+          <w:color w:val="000000" w:themeColor="text1"/>
+          <w:kern w:val="24"/>
+          <w:sz w:val="22"/>
+          <w:szCs w:val="22"/>
+        </w:rPr>
+      </w:pPr>
+      <w:r>
+        <w:rPr>
+          <w:rFonts w:asciiTheme="minorHAnsi" w:hAnsi="Calibri" w:cstheme="minorBidi"/>
+          <w:color w:val="000000" w:themeColor="text1"/>
+          <w:kern w:val="24"/>
+          <w:sz w:val="22"/>
+          <w:szCs w:val="22"/>
+        </w:rPr>
+        <w:lastRenderedPageBreak/>
+        <w:t>Another type of screen layout is where the BO can select the item from dropdown and an item name populates in the new invoice.</w:t>
+      </w:r>
+    </w:p>
+    <w:p>
+      <w:pPr>
+        <w:pStyle w:val="ListParagraph"/>
+        <w:numPr>
+          <w:ilvl w:val="0"/>
+          <w:numId w:val="2"/>
+        </w:numPr>
+        <w:rPr>
+          <w:rFonts w:asciiTheme="minorHAnsi" w:hAnsi="Calibri" w:cstheme="minorBidi"/>
+          <w:color w:val="000000" w:themeColor="text1"/>
+          <w:kern w:val="24"/>
+          <w:sz w:val="22"/>
+          <w:szCs w:val="22"/>
+        </w:rPr>
+      </w:pPr>
+      <w:r>
+        <w:rPr>
+          <w:rFonts w:asciiTheme="minorHAnsi" w:hAnsi="Calibri" w:cstheme="minorBidi"/>
+          <w:color w:val="000000" w:themeColor="text1"/>
+          <w:kern w:val="24"/>
+          <w:sz w:val="22"/>
+          <w:szCs w:val="22"/>
+        </w:rPr>
+        <w:t>The Quantity and amount are manually entered.</w:t>
+      </w:r>
+    </w:p>
+    <w:p>
+      <w:pPr>
+        <w:pStyle w:val="ListParagraph"/>
+        <w:numPr>
+          <w:ilvl w:val="0"/>
+          <w:numId w:val="2"/>
+        </w:numPr>
+        <w:rPr>
+          <w:rFonts w:asciiTheme="minorHAnsi" w:hAnsi="Calibri" w:cstheme="minorBidi"/>
+          <w:color w:val="000000" w:themeColor="text1"/>
+          <w:kern w:val="24"/>
+          <w:sz w:val="22"/>
+          <w:szCs w:val="22"/>
+        </w:rPr>
+      </w:pPr>
+      <w:r>
+        <w:rPr>
+          <w:noProof/>
+        </w:rPr>
+        <w:drawing>
+          <wp:anchor distT="0" distB="0" distL="114300" distR="114300" simplePos="0" relativeHeight="251734016" behindDoc="0" locked="0" layoutInCell="1" allowOverlap="1">
+            <wp:simplePos x="0" y="0"/>
+            <wp:positionH relativeFrom="column">
+              <wp:posOffset>3367694</wp:posOffset>
+            </wp:positionH>
+            <wp:positionV relativeFrom="paragraph">
+              <wp:posOffset>541630</wp:posOffset>
+            </wp:positionV>
+            <wp:extent cx="3644265" cy="2294890"/>
+            <wp:effectExtent l="0" t="0" r="0" b="0"/>
+            <wp:wrapSquare wrapText="bothSides"/>
+            <wp:docPr id="32" name="Picture 32" descr="C:\Users\SK\AppData\Local\Microsoft\Windows\INetCache\Content.Word\inv4.jpg"/>
+            <wp:cNvGraphicFramePr>
+              <a:graphicFrameLocks xmlns:a="http://schemas.openxmlformats.org/drawingml/2006/main" noChangeAspect="1"/>
+            </wp:cNvGraphicFramePr>
+            <a:graphic xmlns:a="http://schemas.openxmlformats.org/drawingml/2006/main">
+              <a:graphicData uri="http://schemas.openxmlformats.org/drawingml/2006/picture">
+                <pic:pic xmlns:pic="http://schemas.openxmlformats.org/drawingml/2006/picture">
+                  <pic:nvPicPr>
+                    <pic:cNvPr id="0" name="Picture 15" descr="C:\Users\SK\AppData\Local\Microsoft\Windows\INetCache\Content.Word\inv4.jpg"/>
+                    <pic:cNvPicPr>
+                      <a:picLocks noChangeAspect="1" noChangeArrowheads="1"/>
+                    </pic:cNvPicPr>
+                  </pic:nvPicPr>
+                  <pic:blipFill>
+                    <a:blip r:embed="rId30" cstate="print">
+                      <a:extLst>
+                        <a:ext uri="{28A0092B-C50C-407E-A947-70E740481C1C}">
+                          <a14:useLocalDpi xmlns:a14="http://schemas.microsoft.com/office/drawing/2010/main" xmlns:wps="http://schemas.microsoft.com/office/word/2010/wordprocessingShape" xmlns:wpi="http://schemas.microsoft.com/office/word/2010/wordprocessingInk" xmlns:wpg="http://schemas.microsoft.com/office/word/2010/wordprocessingGroup" xmlns:w16se="http://schemas.microsoft.com/office/word/2015/wordml/symex" xmlns:w16cid="http://schemas.microsoft.com/office/word/2016/wordml/cid" xmlns:w15="http://schemas.microsoft.com/office/word/2012/wordml" xmlns:w14="http://schemas.microsoft.com/office/word/2010/wordml" xmlns:w="http://schemas.openxmlformats.org/wordprocessingml/2006/main" xmlns:w10="urn:schemas-microsoft-com:office:word" xmlns:wp14="http://schemas.microsoft.com/office/word/2010/wordprocessingDrawing" xmlns:v="urn:schemas-microsoft-com:vml" xmlns:o="urn:schemas-microsoft-com:office:office" xmlns:am3d="http://schemas.microsoft.com/office/drawing/2017/model3d" xmlns:aink="http://schemas.microsoft.com/office/drawing/2016/ink" xmlns:mc="http://schemas.openxmlformats.org/markup-compatibility/2006" xmlns:cx8="http://schemas.microsoft.com/office/drawing/2016/5/14/chartex" xmlns:cx7="http://schemas.microsoft.com/office/drawing/2016/5/13/chartex" xmlns:cx6="http://schemas.microsoft.com/office/drawing/2016/5/12/chartex" xmlns:cx5="http://schemas.microsoft.com/office/drawing/2016/5/11/chartex" xmlns:cx4="http://schemas.microsoft.com/office/drawing/2016/5/10/chartex" xmlns:cx3="http://schemas.microsoft.com/office/drawing/2016/5/9/chartex" xmlns:cx2="http://schemas.microsoft.com/office/drawing/2015/10/21/chartex" xmlns:cx1="http://schemas.microsoft.com/office/drawing/2015/9/8/chartex" xmlns:cx="http://schemas.microsoft.com/office/drawing/2014/chartex" xmlns:wpc="http://schemas.microsoft.com/office/word/2010/wordprocessingCanvas" xmlns="" val="0"/>
+                        </a:ext>
+                      </a:extLst>
+                    </a:blip>
+                    <a:srcRect/>
+                    <a:stretch>
+                      <a:fillRect/>
+                    </a:stretch>
+                  </pic:blipFill>
+                  <pic:spPr bwMode="auto">
+                    <a:xfrm>
+                      <a:off x="0" y="0"/>
+                      <a:ext cx="3644265" cy="2294890"/>
+                    </a:xfrm>
+                    <a:prstGeom prst="rect">
+                      <a:avLst/>
+                    </a:prstGeom>
+                    <a:noFill/>
+                    <a:ln>
+                      <a:noFill/>
+                    </a:ln>
+                  </pic:spPr>
+                </pic:pic>
+              </a:graphicData>
+            </a:graphic>
+          </wp:anchor>
+        </w:drawing>
+      </w:r>
+      <w:r>
+        <w:rPr>
+          <w:rFonts w:asciiTheme="minorHAnsi" w:hAnsi="Calibri" w:cstheme="minorBidi"/>
+          <w:color w:val="000000" w:themeColor="text1"/>
+          <w:kern w:val="24"/>
+          <w:sz w:val="22"/>
+          <w:szCs w:val="22"/>
+        </w:rPr>
+        <w:t>Common on both layouts is the enter discount field where a discount value can be entered such as 5% or 10%. This discount is on top of the available discounts that are applied dynamically from the My Business Plan section.</w:t>
+      </w:r>
+    </w:p>
+    <w:p>
+      <w:pPr>
+        <w:pStyle w:val="ListParagraph"/>
+        <w:numPr>
+          <w:ilvl w:val="0"/>
+          <w:numId w:val="2"/>
+        </w:numPr>
+        <w:rPr>
+          <w:rFonts w:asciiTheme="minorHAnsi" w:hAnsi="Calibri" w:cstheme="minorBidi"/>
+          <w:color w:val="000000" w:themeColor="text1"/>
+          <w:kern w:val="24"/>
+          <w:sz w:val="22"/>
+          <w:szCs w:val="22"/>
+        </w:rPr>
+      </w:pPr>
+      <w:r>
+        <w:rPr>
+          <w:rFonts w:asciiTheme="minorHAnsi" w:hAnsi="Calibri" w:cstheme="minorBidi"/>
+          <w:color w:val="000000" w:themeColor="text1"/>
+          <w:kern w:val="24"/>
+          <w:sz w:val="22"/>
+          <w:szCs w:val="22"/>
+        </w:rPr>
+        <w:t>The submit button submits and records a transaction.</w:t>
+      </w:r>
+    </w:p>
+    <w:p>
+      <w:pPr>
+        <w:pStyle w:val="ListParagraph"/>
+        <w:numPr>
+          <w:ilvl w:val="0"/>
+          <w:numId w:val="2"/>
+        </w:numPr>
+        <w:rPr>
+          <w:rFonts w:asciiTheme="minorHAnsi" w:hAnsi="Calibri" w:cstheme="minorBidi"/>
+          <w:color w:val="000000" w:themeColor="text1"/>
+          <w:kern w:val="24"/>
+          <w:sz w:val="22"/>
+          <w:szCs w:val="22"/>
+        </w:rPr>
+      </w:pPr>
+      <w:r>
+        <w:rPr>
+          <w:rFonts w:asciiTheme="minorHAnsi" w:hAnsi="Calibri" w:cstheme="minorBidi"/>
+          <w:color w:val="000000" w:themeColor="text1"/>
+          <w:kern w:val="24"/>
+          <w:sz w:val="22"/>
+          <w:szCs w:val="22"/>
+        </w:rPr>
+        <w:t>The generate invoice button generates a regular invoice.</w:t>
+      </w:r>
+    </w:p>
+    <w:p>
+      <w:pPr>
+        <w:pStyle w:val="ListParagraph"/>
+        <w:numPr>
+          <w:ilvl w:val="0"/>
+          <w:numId w:val="2"/>
+        </w:numPr>
+        <w:rPr>
+          <w:rFonts w:asciiTheme="minorHAnsi" w:hAnsi="Calibri" w:cstheme="minorBidi"/>
+          <w:color w:val="000000" w:themeColor="text1"/>
+          <w:kern w:val="24"/>
+          <w:sz w:val="22"/>
+          <w:szCs w:val="22"/>
+        </w:rPr>
+      </w:pPr>
+      <w:r>
+        <w:rPr>
+          <w:rFonts w:asciiTheme="minorHAnsi" w:hAnsi="Calibri" w:cstheme="minorBidi"/>
+          <w:color w:val="000000" w:themeColor="text1"/>
+          <w:kern w:val="24"/>
+          <w:sz w:val="22"/>
+          <w:szCs w:val="22"/>
+        </w:rPr>
+        <w:t xml:space="preserve">The Generate GST Invoice generates </w:t>
+      </w:r>
+      <w:proofErr w:type="gramStart"/>
+      <w:r>
+        <w:rPr>
+          <w:rFonts w:asciiTheme="minorHAnsi" w:hAnsi="Calibri" w:cstheme="minorBidi"/>
+          <w:color w:val="000000" w:themeColor="text1"/>
+          <w:kern w:val="24"/>
+          <w:sz w:val="22"/>
+          <w:szCs w:val="22"/>
+        </w:rPr>
+        <w:t>a</w:t>
+      </w:r>
+      <w:proofErr w:type="gramEnd"/>
+      <w:r>
+        <w:rPr>
+          <w:rFonts w:asciiTheme="minorHAnsi" w:hAnsi="Calibri" w:cstheme="minorBidi"/>
+          <w:color w:val="000000" w:themeColor="text1"/>
+          <w:kern w:val="24"/>
+          <w:sz w:val="22"/>
+          <w:szCs w:val="22"/>
+        </w:rPr>
+        <w:t xml:space="preserve"> invoice as per GST. The logic for GST is applied in backend depending on the nature of business.</w:t>
+      </w:r>
+      <w:r>
+        <w:rPr>
+          <w:noProof/>
+        </w:rPr>
+        <w:t xml:space="preserve"> </w:t>
+      </w:r>
+    </w:p>
+    <w:p>
+      <w:pPr>
+        <w:rPr>
+          <w:u w:val="single"/>
+        </w:rPr>
+      </w:pPr>
+    </w:p>
+    <w:p>
+      <w:pPr>
+        <w:rPr>
+          <w:u w:val="single"/>
+        </w:rPr>
+      </w:pPr>
+    </w:p>
+    <w:p>
+      <w:pPr>
+        <w:rPr>
+          <w:u w:val="single"/>
+        </w:rPr>
+      </w:pPr>
+    </w:p>
+    <w:p>
+      <w:pPr>
+        <w:rPr>
+          <w:u w:val="single"/>
+        </w:rPr>
+      </w:pPr>
+      <w:r>
+        <w:rPr>
+          <w:noProof/>
+        </w:rPr>
+        <w:drawing>
+          <wp:anchor distT="0" distB="0" distL="114300" distR="114300" simplePos="0" relativeHeight="251717632" behindDoc="0" locked="0" layoutInCell="1" allowOverlap="1">
+            <wp:simplePos x="0" y="0"/>
+            <wp:positionH relativeFrom="column">
+              <wp:posOffset>3085465</wp:posOffset>
+            </wp:positionH>
+            <wp:positionV relativeFrom="paragraph">
+              <wp:posOffset>282575</wp:posOffset>
+            </wp:positionV>
+            <wp:extent cx="3806190" cy="1071880"/>
+            <wp:effectExtent l="0" t="0" r="3810" b="0"/>
+            <wp:wrapSquare wrapText="bothSides"/>
+            <wp:docPr id="21" name="Picture 21" descr="C:\Users\SK\AppData\Local\Microsoft\Windows\INetCache\Content.Word\tiers.jpg"/>
+            <wp:cNvGraphicFramePr>
+              <a:graphicFrameLocks xmlns:a="http://schemas.openxmlformats.org/drawingml/2006/main" noChangeAspect="1"/>
+            </wp:cNvGraphicFramePr>
+            <a:graphic xmlns:a="http://schemas.openxmlformats.org/drawingml/2006/main">
+              <a:graphicData uri="http://schemas.openxmlformats.org/drawingml/2006/picture">
+                <pic:pic xmlns:pic="http://schemas.openxmlformats.org/drawingml/2006/picture">
+                  <pic:nvPicPr>
+                    <pic:cNvPr id="0" name="Picture 9" descr="C:\Users\SK\AppData\Local\Microsoft\Windows\INetCache\Content.Word\tiers.jpg"/>
+                    <pic:cNvPicPr>
+                      <a:picLocks noChangeAspect="1" noChangeArrowheads="1"/>
+                    </pic:cNvPicPr>
+                  </pic:nvPicPr>
+                  <pic:blipFill>
+                    <a:blip r:embed="rId31" cstate="print">
+                      <a:extLst>
+                        <a:ext uri="{28A0092B-C50C-407E-A947-70E740481C1C}">
+                          <a14:useLocalDpi xmlns:a14="http://schemas.microsoft.com/office/drawing/2010/main" xmlns:wps="http://schemas.microsoft.com/office/word/2010/wordprocessingShape" xmlns:wpi="http://schemas.microsoft.com/office/word/2010/wordprocessingInk" xmlns:wpg="http://schemas.microsoft.com/office/word/2010/wordprocessingGroup" xmlns:w16se="http://schemas.microsoft.com/office/word/2015/wordml/symex" xmlns:w16cid="http://schemas.microsoft.com/office/word/2016/wordml/cid" xmlns:w15="http://schemas.microsoft.com/office/word/2012/wordml" xmlns:w14="http://schemas.microsoft.com/office/word/2010/wordml" xmlns:w="http://schemas.openxmlformats.org/wordprocessingml/2006/main" xmlns:w10="urn:schemas-microsoft-com:office:word" xmlns:wp14="http://schemas.microsoft.com/office/word/2010/wordprocessingDrawing" xmlns:v="urn:schemas-microsoft-com:vml" xmlns:o="urn:schemas-microsoft-com:office:office" xmlns:am3d="http://schemas.microsoft.com/office/drawing/2017/model3d" xmlns:aink="http://schemas.microsoft.com/office/drawing/2016/ink" xmlns:mc="http://schemas.openxmlformats.org/markup-compatibility/2006" xmlns:cx8="http://schemas.microsoft.com/office/drawing/2016/5/14/chartex" xmlns:cx7="http://schemas.microsoft.com/office/drawing/2016/5/13/chartex" xmlns:cx6="http://schemas.microsoft.com/office/drawing/2016/5/12/chartex" xmlns:cx5="http://schemas.microsoft.com/office/drawing/2016/5/11/chartex" xmlns:cx4="http://schemas.microsoft.com/office/drawing/2016/5/10/chartex" xmlns:cx3="http://schemas.microsoft.com/office/drawing/2016/5/9/chartex" xmlns:cx2="http://schemas.microsoft.com/office/drawing/2015/10/21/chartex" xmlns:cx1="http://schemas.microsoft.com/office/drawing/2015/9/8/chartex" xmlns:cx="http://schemas.microsoft.com/office/drawing/2014/chartex" xmlns:wpc="http://schemas.microsoft.com/office/word/2010/wordprocessingCanvas" xmlns="" val="0"/>
+                        </a:ext>
+                      </a:extLst>
+                    </a:blip>
+                    <a:srcRect/>
+                    <a:stretch>
+                      <a:fillRect/>
+                    </a:stretch>
+                  </pic:blipFill>
+                  <pic:spPr bwMode="auto">
+                    <a:xfrm>
+                      <a:off x="0" y="0"/>
+                      <a:ext cx="3806190" cy="1071880"/>
+                    </a:xfrm>
+                    <a:prstGeom prst="rect">
+                      <a:avLst/>
+                    </a:prstGeom>
+                    <a:noFill/>
+                    <a:ln>
+                      <a:noFill/>
+                    </a:ln>
+                  </pic:spPr>
+                </pic:pic>
+              </a:graphicData>
+            </a:graphic>
+          </wp:anchor>
+        </w:drawing>
+      </w:r>
+      <w:r>
+        <w:rPr>
+          <w:u w:val="single"/>
+        </w:rPr>
+        <w:t>Customer Rewards Tier Levels:</w:t>
+      </w:r>
+    </w:p>
+    <w:p>
+      <w:pPr>
+        <w:spacing w:after="0" w:line="240" w:lineRule="auto"/>
+      </w:pPr>
+      <w:r>
+        <w:t xml:space="preserve">The customers are divided into the following tiers </w:t>
+      </w:r>
+    </w:p>
+    <w:p>
+      <w:pPr>
+        <w:spacing w:after="0" w:line="240" w:lineRule="auto"/>
+      </w:pPr>
+      <w:r>
+        <w:rPr>
+          <w:b/>
+        </w:rPr>
+        <w:t>Gold Tier</w:t>
+      </w:r>
+      <w:r>
+        <w:t>: Most valued customer</w:t>
+      </w:r>
+      <w:r>
+        <w:t>s who have done most business in the last 12 months</w:t>
+      </w:r>
+    </w:p>
+    <w:p>
+      <w:pPr>
+        <w:spacing w:after="0" w:line="240" w:lineRule="auto"/>
+      </w:pPr>
+      <w:r>
+        <w:rPr>
+          <w:b/>
+        </w:rPr>
+        <w:t>Silver Tier</w:t>
+      </w:r>
+      <w:r>
+        <w:t xml:space="preserve">: </w:t>
+      </w:r>
+      <w:r>
+        <w:t>Repeated customers</w:t>
+      </w:r>
+      <w:r>
+        <w:t xml:space="preserve"> </w:t>
+      </w:r>
+      <w:r>
+        <w:t>who are recurring customers regardless of volume business</w:t>
+      </w:r>
+    </w:p>
+    <w:p>
+      <w:pPr>
+        <w:spacing w:after="0" w:line="240" w:lineRule="auto"/>
+      </w:pPr>
+      <w:r>
+        <w:rPr>
+          <w:b/>
+        </w:rPr>
+        <w:t>Bronze Tier</w:t>
+      </w:r>
+      <w:r>
+        <w:t>: Is for the entry level customers.</w:t>
+      </w:r>
+    </w:p>
+    <w:p>
+      <w:pPr>
+        <w:spacing w:after="0" w:line="240" w:lineRule="auto"/>
+      </w:pPr>
+      <w:r>
+        <w:t xml:space="preserve">Each of the categories </w:t>
+      </w:r>
+      <w:proofErr w:type="gramStart"/>
+      <w:r>
+        <w:t>have</w:t>
+      </w:r>
+      <w:proofErr w:type="gramEnd"/>
+      <w:r>
+        <w:t xml:space="preserve"> a distinct assigned symbol. These categories get assigned to the based on the logic that defines the </w:t>
+      </w:r>
+      <w:r>
+        <w:t>above-mentioned</w:t>
+      </w:r>
+      <w:r>
+        <w:t xml:space="preserve"> categories</w:t>
+      </w:r>
+      <w:r>
+        <w:t>. The symbol appears next to the name of the EC when they are looked up by their phone numbers.</w:t>
+      </w:r>
       <w:r>
         <w:br w:type="page"/>
       </w:r>
@@ -8221,10 +9533,10 @@
                     </pic:cNvPicPr>
                   </pic:nvPicPr>
                   <pic:blipFill>
-                    <a:blip r:embed="rId24" cstate="print">
+                    <a:blip r:embed="rId32" cstate="print">
                       <a:extLst>
                         <a:ext uri="{28A0092B-C50C-407E-A947-70E740481C1C}">
-                          <a14:useLocalDpi xmlns="" xmlns:wpc="http://schemas.microsoft.com/office/word/2010/wordprocessingCanvas" xmlns:cx="http://schemas.microsoft.com/office/drawing/2014/chartex" xmlns:cx1="http://schemas.microsoft.com/office/drawing/2015/9/8/chartex" xmlns:cx2="http://schemas.microsoft.com/office/drawing/2015/10/21/chartex" xmlns:cx3="http://schemas.microsoft.com/office/drawing/2016/5/9/chartex" xmlns:cx4="http://schemas.microsoft.com/office/drawing/2016/5/10/chartex" xmlns:cx5="http://schemas.microsoft.com/office/drawing/2016/5/11/chartex" xmlns:cx6="http://schemas.microsoft.com/office/drawing/2016/5/12/chartex" xmlns:cx7="http://schemas.microsoft.com/office/drawing/2016/5/13/chartex" xmlns:cx8="http://schemas.microsoft.com/office/drawing/2016/5/14/chartex" xmlns:mc="http://schemas.openxmlformats.org/markup-compatibility/2006" xmlns:aink="http://schemas.microsoft.com/office/drawing/2016/ink" xmlns:am3d="http://schemas.microsoft.com/office/drawing/2017/model3d" xmlns:o="urn:schemas-microsoft-com:office:office" xmlns:v="urn:schemas-microsoft-com:vml" xmlns:wp14="http://schemas.microsoft.com/office/word/2010/wordprocessingDrawing" xmlns:w10="urn:schemas-microsoft-com:office:word" xmlns:w="http://schemas.openxmlformats.org/wordprocessingml/2006/main" xmlns:w14="http://schemas.microsoft.com/office/word/2010/wordml" xmlns:w15="http://schemas.microsoft.com/office/word/2012/wordml" xmlns:w16cid="http://schemas.microsoft.com/office/word/2016/wordml/cid" xmlns:w16se="http://schemas.microsoft.com/office/word/2015/wordml/symex" xmlns:wpg="http://schemas.microsoft.com/office/word/2010/wordprocessingGroup" xmlns:wpi="http://schemas.microsoft.com/office/word/2010/wordprocessingInk" xmlns:wps="http://schemas.microsoft.com/office/word/2010/wordprocessingShape" xmlns:a14="http://schemas.microsoft.com/office/drawing/2010/main" val="0"/>
+                          <a14:useLocalDpi xmlns:a14="http://schemas.microsoft.com/office/drawing/2010/main" xmlns:wps="http://schemas.microsoft.com/office/word/2010/wordprocessingShape" xmlns:wpi="http://schemas.microsoft.com/office/word/2010/wordprocessingInk" xmlns:wpg="http://schemas.microsoft.com/office/word/2010/wordprocessingGroup" xmlns:w16se="http://schemas.microsoft.com/office/word/2015/wordml/symex" xmlns:w16cid="http://schemas.microsoft.com/office/word/2016/wordml/cid" xmlns:w15="http://schemas.microsoft.com/office/word/2012/wordml" xmlns:w14="http://schemas.microsoft.com/office/word/2010/wordml" xmlns:w="http://schemas.openxmlformats.org/wordprocessingml/2006/main" xmlns:w10="urn:schemas-microsoft-com:office:word" xmlns:wp14="http://schemas.microsoft.com/office/word/2010/wordprocessingDrawing" xmlns:v="urn:schemas-microsoft-com:vml" xmlns:o="urn:schemas-microsoft-com:office:office" xmlns:am3d="http://schemas.microsoft.com/office/drawing/2017/model3d" xmlns:aink="http://schemas.microsoft.com/office/drawing/2016/ink" xmlns:mc="http://schemas.openxmlformats.org/markup-compatibility/2006" xmlns:cx8="http://schemas.microsoft.com/office/drawing/2016/5/14/chartex" xmlns:cx7="http://schemas.microsoft.com/office/drawing/2016/5/13/chartex" xmlns:cx6="http://schemas.microsoft.com/office/drawing/2016/5/12/chartex" xmlns:cx5="http://schemas.microsoft.com/office/drawing/2016/5/11/chartex" xmlns:cx4="http://schemas.microsoft.com/office/drawing/2016/5/10/chartex" xmlns:cx3="http://schemas.microsoft.com/office/drawing/2016/5/9/chartex" xmlns:cx2="http://schemas.microsoft.com/office/drawing/2015/10/21/chartex" xmlns:cx1="http://schemas.microsoft.com/office/drawing/2015/9/8/chartex" xmlns:cx="http://schemas.microsoft.com/office/drawing/2014/chartex" xmlns:wpc="http://schemas.microsoft.com/office/word/2010/wordprocessingCanvas" xmlns="" val="0"/>
                         </a:ext>
                       </a:extLst>
                     </a:blip>
@@ -8311,10 +9623,10 @@
                     </pic:cNvPicPr>
                   </pic:nvPicPr>
                   <pic:blipFill>
-                    <a:blip r:embed="rId25" cstate="print">
+                    <a:blip r:embed="rId33" cstate="print">
                       <a:extLst>
                         <a:ext uri="{28A0092B-C50C-407E-A947-70E740481C1C}">
-                          <a14:useLocalDpi xmlns="" xmlns:wpc="http://schemas.microsoft.com/office/word/2010/wordprocessingCanvas" xmlns:cx="http://schemas.microsoft.com/office/drawing/2014/chartex" xmlns:cx1="http://schemas.microsoft.com/office/drawing/2015/9/8/chartex" xmlns:cx2="http://schemas.microsoft.com/office/drawing/2015/10/21/chartex" xmlns:cx3="http://schemas.microsoft.com/office/drawing/2016/5/9/chartex" xmlns:cx4="http://schemas.microsoft.com/office/drawing/2016/5/10/chartex" xmlns:cx5="http://schemas.microsoft.com/office/drawing/2016/5/11/chartex" xmlns:cx6="http://schemas.microsoft.com/office/drawing/2016/5/12/chartex" xmlns:cx7="http://schemas.microsoft.com/office/drawing/2016/5/13/chartex" xmlns:cx8="http://schemas.microsoft.com/office/drawing/2016/5/14/chartex" xmlns:mc="http://schemas.openxmlformats.org/markup-compatibility/2006" xmlns:aink="http://schemas.microsoft.com/office/drawing/2016/ink" xmlns:am3d="http://schemas.microsoft.com/office/drawing/2017/model3d" xmlns:o="urn:schemas-microsoft-com:office:office" xmlns:v="urn:schemas-microsoft-com:vml" xmlns:wp14="http://schemas.microsoft.com/office/word/2010/wordprocessingDrawing" xmlns:w10="urn:schemas-microsoft-com:office:word" xmlns:w="http://schemas.openxmlformats.org/wordprocessingml/2006/main" xmlns:w14="http://schemas.microsoft.com/office/word/2010/wordml" xmlns:w15="http://schemas.microsoft.com/office/word/2012/wordml" xmlns:w16cid="http://schemas.microsoft.com/office/word/2016/wordml/cid" xmlns:w16se="http://schemas.microsoft.com/office/word/2015/wordml/symex" xmlns:wpg="http://schemas.microsoft.com/office/word/2010/wordprocessingGroup" xmlns:wpi="http://schemas.microsoft.com/office/word/2010/wordprocessingInk" xmlns:wps="http://schemas.microsoft.com/office/word/2010/wordprocessingShape" xmlns:a14="http://schemas.microsoft.com/office/drawing/2010/main" val="0"/>
+                          <a14:useLocalDpi xmlns:a14="http://schemas.microsoft.com/office/drawing/2010/main" xmlns:wps="http://schemas.microsoft.com/office/word/2010/wordprocessingShape" xmlns:wpi="http://schemas.microsoft.com/office/word/2010/wordprocessingInk" xmlns:wpg="http://schemas.microsoft.com/office/word/2010/wordprocessingGroup" xmlns:w16se="http://schemas.microsoft.com/office/word/2015/wordml/symex" xmlns:w16cid="http://schemas.microsoft.com/office/word/2016/wordml/cid" xmlns:w15="http://schemas.microsoft.com/office/word/2012/wordml" xmlns:w14="http://schemas.microsoft.com/office/word/2010/wordml" xmlns:w="http://schemas.openxmlformats.org/wordprocessingml/2006/main" xmlns:w10="urn:schemas-microsoft-com:office:word" xmlns:wp14="http://schemas.microsoft.com/office/word/2010/wordprocessingDrawing" xmlns:v="urn:schemas-microsoft-com:vml" xmlns:o="urn:schemas-microsoft-com:office:office" xmlns:am3d="http://schemas.microsoft.com/office/drawing/2017/model3d" xmlns:aink="http://schemas.microsoft.com/office/drawing/2016/ink" xmlns:mc="http://schemas.openxmlformats.org/markup-compatibility/2006" xmlns:cx8="http://schemas.microsoft.com/office/drawing/2016/5/14/chartex" xmlns:cx7="http://schemas.microsoft.com/office/drawing/2016/5/13/chartex" xmlns:cx6="http://schemas.microsoft.com/office/drawing/2016/5/12/chartex" xmlns:cx5="http://schemas.microsoft.com/office/drawing/2016/5/11/chartex" xmlns:cx4="http://schemas.microsoft.com/office/drawing/2016/5/10/chartex" xmlns:cx3="http://schemas.microsoft.com/office/drawing/2016/5/9/chartex" xmlns:cx2="http://schemas.microsoft.com/office/drawing/2015/10/21/chartex" xmlns:cx1="http://schemas.microsoft.com/office/drawing/2015/9/8/chartex" xmlns:cx="http://schemas.microsoft.com/office/drawing/2014/chartex" xmlns:wpc="http://schemas.microsoft.com/office/word/2010/wordprocessingCanvas" xmlns="" val="0"/>
                         </a:ext>
                       </a:extLst>
                     </a:blip>
@@ -8402,6 +9714,8 @@
       <w:pPr>
         <w:jc w:val="center"/>
       </w:pPr>
+    </w:p>
+    <w:p>
       <w:r>
         <w:rPr>
           <w:noProof/>
@@ -8432,10 +9746,10 @@
                     </pic:cNvPicPr>
                   </pic:nvPicPr>
                   <pic:blipFill>
-                    <a:blip r:embed="rId26" cstate="print">
+                    <a:blip r:embed="rId34" cstate="print">
                       <a:extLst>
                         <a:ext uri="{28A0092B-C50C-407E-A947-70E740481C1C}">
-                          <a14:useLocalDpi xmlns="" xmlns:wpc="http://schemas.microsoft.com/office/word/2010/wordprocessingCanvas" xmlns:cx="http://schemas.microsoft.com/office/drawing/2014/chartex" xmlns:cx1="http://schemas.microsoft.com/office/drawing/2015/9/8/chartex" xmlns:cx2="http://schemas.microsoft.com/office/drawing/2015/10/21/chartex" xmlns:cx3="http://schemas.microsoft.com/office/drawing/2016/5/9/chartex" xmlns:cx4="http://schemas.microsoft.com/office/drawing/2016/5/10/chartex" xmlns:cx5="http://schemas.microsoft.com/office/drawing/2016/5/11/chartex" xmlns:cx6="http://schemas.microsoft.com/office/drawing/2016/5/12/chartex" xmlns:cx7="http://schemas.microsoft.com/office/drawing/2016/5/13/chartex" xmlns:cx8="http://schemas.microsoft.com/office/drawing/2016/5/14/chartex" xmlns:mc="http://schemas.openxmlformats.org/markup-compatibility/2006" xmlns:aink="http://schemas.microsoft.com/office/drawing/2016/ink" xmlns:am3d="http://schemas.microsoft.com/office/drawing/2017/model3d" xmlns:o="urn:schemas-microsoft-com:office:office" xmlns:v="urn:schemas-microsoft-com:vml" xmlns:wp14="http://schemas.microsoft.com/office/word/2010/wordprocessingDrawing" xmlns:w10="urn:schemas-microsoft-com:office:word" xmlns:w="http://schemas.openxmlformats.org/wordprocessingml/2006/main" xmlns:w14="http://schemas.microsoft.com/office/word/2010/wordml" xmlns:w15="http://schemas.microsoft.com/office/word/2012/wordml" xmlns:w16cid="http://schemas.microsoft.com/office/word/2016/wordml/cid" xmlns:w16se="http://schemas.microsoft.com/office/word/2015/wordml/symex" xmlns:wpg="http://schemas.microsoft.com/office/word/2010/wordprocessingGroup" xmlns:wpi="http://schemas.microsoft.com/office/word/2010/wordprocessingInk" xmlns:wps="http://schemas.microsoft.com/office/word/2010/wordprocessingShape" xmlns:a14="http://schemas.microsoft.com/office/drawing/2010/main" val="0"/>
+                          <a14:useLocalDpi xmlns:a14="http://schemas.microsoft.com/office/drawing/2010/main" xmlns:wps="http://schemas.microsoft.com/office/word/2010/wordprocessingShape" xmlns:wpi="http://schemas.microsoft.com/office/word/2010/wordprocessingInk" xmlns:wpg="http://schemas.microsoft.com/office/word/2010/wordprocessingGroup" xmlns:w16se="http://schemas.microsoft.com/office/word/2015/wordml/symex" xmlns:w16cid="http://schemas.microsoft.com/office/word/2016/wordml/cid" xmlns:w15="http://schemas.microsoft.com/office/word/2012/wordml" xmlns:w14="http://schemas.microsoft.com/office/word/2010/wordml" xmlns:w="http://schemas.openxmlformats.org/wordprocessingml/2006/main" xmlns:w10="urn:schemas-microsoft-com:office:word" xmlns:wp14="http://schemas.microsoft.com/office/word/2010/wordprocessingDrawing" xmlns:v="urn:schemas-microsoft-com:vml" xmlns:o="urn:schemas-microsoft-com:office:office" xmlns:am3d="http://schemas.microsoft.com/office/drawing/2017/model3d" xmlns:aink="http://schemas.microsoft.com/office/drawing/2016/ink" xmlns:mc="http://schemas.openxmlformats.org/markup-compatibility/2006" xmlns:cx8="http://schemas.microsoft.com/office/drawing/2016/5/14/chartex" xmlns:cx7="http://schemas.microsoft.com/office/drawing/2016/5/13/chartex" xmlns:cx6="http://schemas.microsoft.com/office/drawing/2016/5/12/chartex" xmlns:cx5="http://schemas.microsoft.com/office/drawing/2016/5/11/chartex" xmlns:cx4="http://schemas.microsoft.com/office/drawing/2016/5/10/chartex" xmlns:cx3="http://schemas.microsoft.com/office/drawing/2016/5/9/chartex" xmlns:cx2="http://schemas.microsoft.com/office/drawing/2015/10/21/chartex" xmlns:cx1="http://schemas.microsoft.com/office/drawing/2015/9/8/chartex" xmlns:cx="http://schemas.microsoft.com/office/drawing/2014/chartex" xmlns:wpc="http://schemas.microsoft.com/office/word/2010/wordprocessingCanvas" xmlns="" val="0"/>
                         </a:ext>
                       </a:extLst>
                     </a:blip>
@@ -8474,8 +9788,8 @@
       </w:r>
     </w:p>
     <w:sectPr>
-      <w:headerReference w:type="default" r:id="rId27"/>
-      <w:footerReference w:type="default" r:id="rId28"/>
+      <w:headerReference w:type="default" r:id="rId35"/>
+      <w:footerReference w:type="default" r:id="rId36"/>
       <w:pgSz w:w="12240" w:h="15840"/>
       <w:pgMar w:top="540" w:right="630" w:bottom="540" w:left="630" w:header="180" w:footer="0" w:gutter="0"/>
       <w:pgBorders>
@@ -8554,7 +9868,7 @@
           <w:rPr>
             <w:noProof/>
           </w:rPr>
-          <w:t>3</w:t>
+          <w:t>10</w:t>
         </w:r>
         <w:r>
           <w:rPr>
@@ -8620,6 +9934,9 @@
         <w:alias w:val="Title"/>
         <w:tag w:val=""/>
         <w:id w:val="230902091"/>
+        <w:placeholder>
+          <w:docPart w:val="486E7C6141C24DB19E0F698868FAA2E3"/>
+        </w:placeholder>
         <w:dataBinding w:prefixMappings="xmlns:ns0='http://purl.org/dc/elements/1.1/' xmlns:ns1='http://schemas.openxmlformats.org/package/2006/metadata/core-properties' " w:xpath="/ns1:coreProperties[1]/ns0:title[1]" w:storeItemID="{6C3C8BC8-F283-45AE-878A-BAB7291924A1}"/>
         <w:text/>
       </w:sdtPr>
@@ -11831,7 +13148,7 @@
   <w:style w:type="paragraph" w:default="1" w:styleId="Normal">
     <w:name w:val="Normal"/>
     <w:qFormat/>
-    <w:rsid w:val="001F42E6"/>
+    <w:rsid w:val="003F5A84"/>
   </w:style>
   <w:style w:type="paragraph" w:styleId="Heading1">
     <w:name w:val="heading 1"/>
@@ -12342,6 +13659,343 @@
 </w:styles>
 </file>
 
+<file path=word/glossary/document.xml><?xml version="1.0" encoding="utf-8"?>
+<w:glossaryDocument xmlns:ve="http://schemas.openxmlformats.org/markup-compatibility/2006" xmlns:o="urn:schemas-microsoft-com:office:office" xmlns:r="http://schemas.openxmlformats.org/officeDocument/2006/relationships" xmlns:m="http://schemas.openxmlformats.org/officeDocument/2006/math" xmlns:v="urn:schemas-microsoft-com:vml" xmlns:wp="http://schemas.openxmlformats.org/drawingml/2006/wordprocessingDrawing" xmlns:w10="urn:schemas-microsoft-com:office:word" xmlns:w="http://schemas.openxmlformats.org/wordprocessingml/2006/main" xmlns:wne="http://schemas.microsoft.com/office/word/2006/wordml">
+  <w:docParts/>
+</w:glossaryDocument>
+</file>
+
+<file path=word/glossary/fontTable.xml><?xml version="1.0" encoding="utf-8"?>
+<w:fonts xmlns:r="http://schemas.openxmlformats.org/officeDocument/2006/relationships" xmlns:w="http://schemas.openxmlformats.org/wordprocessingml/2006/main">
+  <w:font w:name="Symbol">
+    <w:panose1 w:val="05050102010706020507"/>
+    <w:charset w:val="02"/>
+    <w:family w:val="roman"/>
+    <w:pitch w:val="variable"/>
+    <w:sig w:usb0="00000000" w:usb1="10000000" w:usb2="00000000" w:usb3="00000000" w:csb0="80000000" w:csb1="00000000"/>
+  </w:font>
+  <w:font w:name="Times New Roman">
+    <w:panose1 w:val="02020603050405020304"/>
+    <w:charset w:val="00"/>
+    <w:family w:val="roman"/>
+    <w:pitch w:val="variable"/>
+    <w:sig w:usb0="E0002EFF" w:usb1="C000785B" w:usb2="00000009" w:usb3="00000000" w:csb0="000001FF" w:csb1="00000000"/>
+  </w:font>
+  <w:font w:name="Courier New">
+    <w:panose1 w:val="02070309020205020404"/>
+    <w:charset w:val="00"/>
+    <w:family w:val="modern"/>
+    <w:pitch w:val="fixed"/>
+    <w:sig w:usb0="E0002EFF" w:usb1="C0007843" w:usb2="00000009" w:usb3="00000000" w:csb0="000001FF" w:csb1="00000000"/>
+  </w:font>
+  <w:font w:name="Wingdings">
+    <w:panose1 w:val="05000000000000000000"/>
+    <w:charset w:val="02"/>
+    <w:family w:val="auto"/>
+    <w:pitch w:val="variable"/>
+    <w:sig w:usb0="00000000" w:usb1="10000000" w:usb2="00000000" w:usb3="00000000" w:csb0="80000000" w:csb1="00000000"/>
+  </w:font>
+  <w:font w:name="Arial">
+    <w:panose1 w:val="020B0604020202020204"/>
+    <w:charset w:val="00"/>
+    <w:family w:val="swiss"/>
+    <w:pitch w:val="variable"/>
+    <w:sig w:usb0="E0002EFF" w:usb1="C0007843" w:usb2="00000009" w:usb3="00000000" w:csb0="000001FF" w:csb1="00000000"/>
+  </w:font>
+  <w:font w:name="Calibri">
+    <w:panose1 w:val="020F0502020204030204"/>
+    <w:charset w:val="00"/>
+    <w:family w:val="swiss"/>
+    <w:pitch w:val="variable"/>
+    <w:sig w:usb0="E0002AFF" w:usb1="C000247B" w:usb2="00000009" w:usb3="00000000" w:csb0="000001FF" w:csb1="00000000"/>
+  </w:font>
+  <w:font w:name="Calibri Light">
+    <w:panose1 w:val="020F0302020204030204"/>
+    <w:charset w:val="00"/>
+    <w:family w:val="swiss"/>
+    <w:pitch w:val="variable"/>
+    <w:sig w:usb0="E0002AFF" w:usb1="C000247B" w:usb2="00000009" w:usb3="00000000" w:csb0="000001FF" w:csb1="00000000"/>
+  </w:font>
+  <w:font w:name="Segoe UI">
+    <w:panose1 w:val="020B0502040204020203"/>
+    <w:charset w:val="00"/>
+    <w:family w:val="swiss"/>
+    <w:pitch w:val="variable"/>
+    <w:sig w:usb0="E4002EFF" w:usb1="C000E47F" w:usb2="00000009" w:usb3="00000000" w:csb0="000001FF" w:csb1="00000000"/>
+  </w:font>
+  <w:font w:name="Cambria">
+    <w:panose1 w:val="02040503050406030204"/>
+    <w:charset w:val="00"/>
+    <w:family w:val="roman"/>
+    <w:pitch w:val="variable"/>
+    <w:sig w:usb0="E00006FF" w:usb1="400004FF" w:usb2="00000000" w:usb3="00000000" w:csb0="0000019F" w:csb1="00000000"/>
+  </w:font>
+</w:fonts>
+</file>
+
+<file path=word/glossary/settings.xml><?xml version="1.0" encoding="utf-8"?>
+<w:settings xmlns:o="urn:schemas-microsoft-com:office:office" xmlns:r="http://schemas.openxmlformats.org/officeDocument/2006/relationships" xmlns:m="http://schemas.openxmlformats.org/officeDocument/2006/math" xmlns:v="urn:schemas-microsoft-com:vml" xmlns:w10="urn:schemas-microsoft-com:office:word" xmlns:w="http://schemas.openxmlformats.org/wordprocessingml/2006/main" xmlns:sl="http://schemas.openxmlformats.org/schemaLibrary/2006/main">
+  <w:view w:val="normal"/>
+  <w:defaultTabStop w:val="720"/>
+  <w:characterSpacingControl w:val="doNotCompress"/>
+  <w:compat>
+    <w:useFELayout/>
+  </w:compat>
+  <w:rsids>
+    <w:rsidRoot w:val="00095260"/>
+    <w:rsid w:val="00046C9D"/>
+    <w:rsid w:val="00087CC2"/>
+    <w:rsid w:val="00095260"/>
+    <w:rsid w:val="000D25CD"/>
+    <w:rsid w:val="003057D7"/>
+    <w:rsid w:val="004206A5"/>
+    <w:rsid w:val="005B218C"/>
+    <w:rsid w:val="005E3413"/>
+    <w:rsid w:val="00624F0C"/>
+    <w:rsid w:val="009559CF"/>
+    <w:rsid w:val="00982EC1"/>
+    <w:rsid w:val="00C00319"/>
+    <w:rsid w:val="00C658B2"/>
+  </w:rsids>
+  <m:mathPr>
+    <m:mathFont m:val="Cambria Math"/>
+    <m:brkBin m:val="before"/>
+    <m:brkBinSub m:val="--"/>
+    <m:smallFrac m:val="off"/>
+    <m:dispDef/>
+    <m:lMargin m:val="0"/>
+    <m:rMargin m:val="0"/>
+    <m:defJc m:val="centerGroup"/>
+    <m:wrapIndent m:val="1440"/>
+    <m:intLim m:val="subSup"/>
+    <m:naryLim m:val="undOvr"/>
+  </m:mathPr>
+  <w:themeFontLang w:val="en-US"/>
+  <w:clrSchemeMapping w:bg1="light1" w:t1="dark1" w:bg2="light2" w:t2="dark2" w:accent1="accent1" w:accent2="accent2" w:accent3="accent3" w:accent4="accent4" w:accent5="accent5" w:accent6="accent6" w:hyperlink="hyperlink" w:followedHyperlink="followedHyperlink"/>
+  <w:decimalSymbol w:val="."/>
+  <w:listSeparator w:val=","/>
+</w:settings>
+</file>
+
+<file path=word/glossary/styles.xml><?xml version="1.0" encoding="utf-8"?>
+<w:styles xmlns:r="http://schemas.openxmlformats.org/officeDocument/2006/relationships" xmlns:w="http://schemas.openxmlformats.org/wordprocessingml/2006/main">
+  <w:docDefaults>
+    <w:rPrDefault>
+      <w:rPr>
+        <w:rFonts w:asciiTheme="minorHAnsi" w:eastAsiaTheme="minorEastAsia" w:hAnsiTheme="minorHAnsi" w:cstheme="minorBidi"/>
+        <w:sz w:val="22"/>
+        <w:szCs w:val="22"/>
+        <w:lang w:val="en-US" w:eastAsia="en-US" w:bidi="ar-SA"/>
+      </w:rPr>
+    </w:rPrDefault>
+    <w:pPrDefault>
+      <w:pPr>
+        <w:spacing w:after="160" w:line="259" w:lineRule="auto"/>
+      </w:pPr>
+    </w:pPrDefault>
+  </w:docDefaults>
+  <w:latentStyles w:defLockedState="0" w:defUIPriority="99" w:defSemiHidden="1" w:defUnhideWhenUsed="1" w:defQFormat="0" w:count="267">
+    <w:lsdException w:name="Normal" w:semiHidden="0" w:uiPriority="0" w:unhideWhenUsed="0" w:qFormat="1"/>
+    <w:lsdException w:name="heading 1" w:semiHidden="0" w:uiPriority="9" w:unhideWhenUsed="0" w:qFormat="1"/>
+    <w:lsdException w:name="heading 2" w:uiPriority="9" w:qFormat="1"/>
+    <w:lsdException w:name="heading 3" w:uiPriority="9" w:qFormat="1"/>
+    <w:lsdException w:name="heading 4" w:uiPriority="9" w:qFormat="1"/>
+    <w:lsdException w:name="heading 5" w:uiPriority="9" w:qFormat="1"/>
+    <w:lsdException w:name="heading 6" w:uiPriority="9" w:qFormat="1"/>
+    <w:lsdException w:name="heading 7" w:uiPriority="9" w:qFormat="1"/>
+    <w:lsdException w:name="heading 8" w:uiPriority="9" w:qFormat="1"/>
+    <w:lsdException w:name="heading 9" w:uiPriority="9" w:qFormat="1"/>
+    <w:lsdException w:name="toc 1" w:uiPriority="39"/>
+    <w:lsdException w:name="toc 2" w:uiPriority="39"/>
+    <w:lsdException w:name="toc 3" w:uiPriority="39"/>
+    <w:lsdException w:name="toc 4" w:uiPriority="39"/>
+    <w:lsdException w:name="toc 5" w:uiPriority="39"/>
+    <w:lsdException w:name="toc 6" w:uiPriority="39"/>
+    <w:lsdException w:name="toc 7" w:uiPriority="39"/>
+    <w:lsdException w:name="toc 8" w:uiPriority="39"/>
+    <w:lsdException w:name="toc 9" w:uiPriority="39"/>
+    <w:lsdException w:name="caption" w:uiPriority="35" w:qFormat="1"/>
+    <w:lsdException w:name="Title" w:semiHidden="0" w:uiPriority="10" w:unhideWhenUsed="0" w:qFormat="1"/>
+    <w:lsdException w:name="Default Paragraph Font" w:uiPriority="1"/>
+    <w:lsdException w:name="Subtitle" w:semiHidden="0" w:uiPriority="11" w:unhideWhenUsed="0" w:qFormat="1"/>
+    <w:lsdException w:name="Strong" w:semiHidden="0" w:uiPriority="22" w:unhideWhenUsed="0" w:qFormat="1"/>
+    <w:lsdException w:name="Emphasis" w:semiHidden="0" w:uiPriority="20" w:unhideWhenUsed="0" w:qFormat="1"/>
+    <w:lsdException w:name="Table Grid" w:semiHidden="0" w:uiPriority="39" w:unhideWhenUsed="0"/>
+    <w:lsdException w:name="Placeholder Text" w:unhideWhenUsed="0"/>
+    <w:lsdException w:name="No Spacing" w:semiHidden="0" w:uiPriority="1" w:unhideWhenUsed="0" w:qFormat="1"/>
+    <w:lsdException w:name="Light Shading" w:semiHidden="0" w:uiPriority="60" w:unhideWhenUsed="0"/>
+    <w:lsdException w:name="Light List" w:semiHidden="0" w:uiPriority="61" w:unhideWhenUsed="0"/>
+    <w:lsdException w:name="Light Grid" w:semiHidden="0" w:uiPriority="62" w:unhideWhenUsed="0"/>
+    <w:lsdException w:name="Medium Shading 1" w:semiHidden="0" w:uiPriority="63" w:unhideWhenUsed="0"/>
+    <w:lsdException w:name="Medium Shading 2" w:semiHidden="0" w:uiPriority="64" w:unhideWhenUsed="0"/>
+    <w:lsdException w:name="Medium List 1" w:semiHidden="0" w:uiPriority="65" w:unhideWhenUsed="0"/>
+    <w:lsdException w:name="Medium List 2" w:semiHidden="0" w:uiPriority="66" w:unhideWhenUsed="0"/>
+    <w:lsdException w:name="Medium Grid 1" w:semiHidden="0" w:uiPriority="67" w:unhideWhenUsed="0"/>
+    <w:lsdException w:name="Medium Grid 2" w:semiHidden="0" w:uiPriority="68" w:unhideWhenUsed="0"/>
+    <w:lsdException w:name="Medium Grid 3" w:semiHidden="0" w:uiPriority="69" w:unhideWhenUsed="0"/>
+    <w:lsdException w:name="Dark List" w:semiHidden="0" w:uiPriority="70" w:unhideWhenUsed="0"/>
+    <w:lsdException w:name="Colorful Shading" w:semiHidden="0" w:uiPriority="71" w:unhideWhenUsed="0"/>
+    <w:lsdException w:name="Colorful List" w:semiHidden="0" w:uiPriority="72" w:unhideWhenUsed="0"/>
+    <w:lsdException w:name="Colorful Grid" w:semiHidden="0" w:uiPriority="73" w:unhideWhenUsed="0"/>
+    <w:lsdException w:name="Light Shading Accent 1" w:semiHidden="0" w:uiPriority="60" w:unhideWhenUsed="0"/>
+    <w:lsdException w:name="Light List Accent 1" w:semiHidden="0" w:uiPriority="61" w:unhideWhenUsed="0"/>
+    <w:lsdException w:name="Light Grid Accent 1" w:semiHidden="0" w:uiPriority="62" w:unhideWhenUsed="0"/>
+    <w:lsdException w:name="Medium Shading 1 Accent 1" w:semiHidden="0" w:uiPriority="63" w:unhideWhenUsed="0"/>
+    <w:lsdException w:name="Medium Shading 2 Accent 1" w:semiHidden="0" w:uiPriority="64" w:unhideWhenUsed="0"/>
+    <w:lsdException w:name="Medium List 1 Accent 1" w:semiHidden="0" w:uiPriority="65" w:unhideWhenUsed="0"/>
+    <w:lsdException w:name="Revision" w:unhideWhenUsed="0"/>
+    <w:lsdException w:name="List Paragraph" w:semiHidden="0" w:uiPriority="34" w:unhideWhenUsed="0" w:qFormat="1"/>
+    <w:lsdException w:name="Quote" w:semiHidden="0" w:uiPriority="29" w:unhideWhenUsed="0" w:qFormat="1"/>
+    <w:lsdException w:name="Intense Quote" w:semiHidden="0" w:uiPriority="30" w:unhideWhenUsed="0" w:qFormat="1"/>
+    <w:lsdException w:name="Medium List 2 Accent 1" w:semiHidden="0" w:uiPriority="66" w:unhideWhenUsed="0"/>
+    <w:lsdException w:name="Medium Grid 1 Accent 1" w:semiHidden="0" w:uiPriority="67" w:unhideWhenUsed="0"/>
+    <w:lsdException w:name="Medium Grid 2 Accent 1" w:semiHidden="0" w:uiPriority="68" w:unhideWhenUsed="0"/>
+    <w:lsdException w:name="Medium Grid 3 Accent 1" w:semiHidden="0" w:uiPriority="69" w:unhideWhenUsed="0"/>
+    <w:lsdException w:name="Dark List Accent 1" w:semiHidden="0" w:uiPriority="70" w:unhideWhenUsed="0"/>
+    <w:lsdException w:name="Colorful Shading Accent 1" w:semiHidden="0" w:uiPriority="71" w:unhideWhenUsed="0"/>
+    <w:lsdException w:name="Colorful List Accent 1" w:semiHidden="0" w:uiPriority="72" w:unhideWhenUsed="0"/>
+    <w:lsdException w:name="Colorful Grid Accent 1" w:semiHidden="0" w:uiPriority="73" w:unhideWhenUsed="0"/>
+    <w:lsdException w:name="Light Shading Accent 2" w:semiHidden="0" w:uiPriority="60" w:unhideWhenUsed="0"/>
+    <w:lsdException w:name="Light List Accent 2" w:semiHidden="0" w:uiPriority="61" w:unhideWhenUsed="0"/>
+    <w:lsdException w:name="Light Grid Accent 2" w:semiHidden="0" w:uiPriority="62" w:unhideWhenUsed="0"/>
+    <w:lsdException w:name="Medium Shading 1 Accent 2" w:semiHidden="0" w:uiPriority="63" w:unhideWhenUsed="0"/>
+    <w:lsdException w:name="Medium Shading 2 Accent 2" w:semiHidden="0" w:uiPriority="64" w:unhideWhenUsed="0"/>
+    <w:lsdException w:name="Medium List 1 Accent 2" w:semiHidden="0" w:uiPriority="65" w:unhideWhenUsed="0"/>
+    <w:lsdException w:name="Medium List 2 Accent 2" w:semiHidden="0" w:uiPriority="66" w:unhideWhenUsed="0"/>
+    <w:lsdException w:name="Medium Grid 1 Accent 2" w:semiHidden="0" w:uiPriority="67" w:unhideWhenUsed="0"/>
+    <w:lsdException w:name="Medium Grid 2 Accent 2" w:semiHidden="0" w:uiPriority="68" w:unhideWhenUsed="0"/>
+    <w:lsdException w:name="Medium Grid 3 Accent 2" w:semiHidden="0" w:uiPriority="69" w:unhideWhenUsed="0"/>
+    <w:lsdException w:name="Dark List Accent 2" w:semiHidden="0" w:uiPriority="70" w:unhideWhenUsed="0"/>
+    <w:lsdException w:name="Colorful Shading Accent 2" w:semiHidden="0" w:uiPriority="71" w:unhideWhenUsed="0"/>
+    <w:lsdException w:name="Colorful List Accent 2" w:semiHidden="0" w:uiPriority="72" w:unhideWhenUsed="0"/>
+    <w:lsdException w:name="Colorful Grid Accent 2" w:semiHidden="0" w:uiPriority="73" w:unhideWhenUsed="0"/>
+    <w:lsdException w:name="Light Shading Accent 3" w:semiHidden="0" w:uiPriority="60" w:unhideWhenUsed="0"/>
+    <w:lsdException w:name="Light List Accent 3" w:semiHidden="0" w:uiPriority="61" w:unhideWhenUsed="0"/>
+    <w:lsdException w:name="Light Grid Accent 3" w:semiHidden="0" w:uiPriority="62" w:unhideWhenUsed="0"/>
+    <w:lsdException w:name="Medium Shading 1 Accent 3" w:semiHidden="0" w:uiPriority="63" w:unhideWhenUsed="0"/>
+    <w:lsdException w:name="Medium Shading 2 Accent 3" w:semiHidden="0" w:uiPriority="64" w:unhideWhenUsed="0"/>
+    <w:lsdException w:name="Medium List 1 Accent 3" w:semiHidden="0" w:uiPriority="65" w:unhideWhenUsed="0"/>
+    <w:lsdException w:name="Medium List 2 Accent 3" w:semiHidden="0" w:uiPriority="66" w:unhideWhenUsed="0"/>
+    <w:lsdException w:name="Medium Grid 1 Accent 3" w:semiHidden="0" w:uiPriority="67" w:unhideWhenUsed="0"/>
+    <w:lsdException w:name="Medium Grid 2 Accent 3" w:semiHidden="0" w:uiPriority="68" w:unhideWhenUsed="0"/>
+    <w:lsdException w:name="Medium Grid 3 Accent 3" w:semiHidden="0" w:uiPriority="69" w:unhideWhenUsed="0"/>
+    <w:lsdException w:name="Dark List Accent 3" w:semiHidden="0" w:uiPriority="70" w:unhideWhenUsed="0"/>
+    <w:lsdException w:name="Colorful Shading Accent 3" w:semiHidden="0" w:uiPriority="71" w:unhideWhenUsed="0"/>
+    <w:lsdException w:name="Colorful List Accent 3" w:semiHidden="0" w:uiPriority="72" w:unhideWhenUsed="0"/>
+    <w:lsdException w:name="Colorful Grid Accent 3" w:semiHidden="0" w:uiPriority="73" w:unhideWhenUsed="0"/>
+    <w:lsdException w:name="Light Shading Accent 4" w:semiHidden="0" w:uiPriority="60" w:unhideWhenUsed="0"/>
+    <w:lsdException w:name="Light List Accent 4" w:semiHidden="0" w:uiPriority="61" w:unhideWhenUsed="0"/>
+    <w:lsdException w:name="Light Grid Accent 4" w:semiHidden="0" w:uiPriority="62" w:unhideWhenUsed="0"/>
+    <w:lsdException w:name="Medium Shading 1 Accent 4" w:semiHidden="0" w:uiPriority="63" w:unhideWhenUsed="0"/>
+    <w:lsdException w:name="Medium Shading 2 Accent 4" w:semiHidden="0" w:uiPriority="64" w:unhideWhenUsed="0"/>
+    <w:lsdException w:name="Medium List 1 Accent 4" w:semiHidden="0" w:uiPriority="65" w:unhideWhenUsed="0"/>
+    <w:lsdException w:name="Medium List 2 Accent 4" w:semiHidden="0" w:uiPriority="66" w:unhideWhenUsed="0"/>
+    <w:lsdException w:name="Medium Grid 1 Accent 4" w:semiHidden="0" w:uiPriority="67" w:unhideWhenUsed="0"/>
+    <w:lsdException w:name="Medium Grid 2 Accent 4" w:semiHidden="0" w:uiPriority="68" w:unhideWhenUsed="0"/>
+    <w:lsdException w:name="Medium Grid 3 Accent 4" w:semiHidden="0" w:uiPriority="69" w:unhideWhenUsed="0"/>
+    <w:lsdException w:name="Dark List Accent 4" w:semiHidden="0" w:uiPriority="70" w:unhideWhenUsed="0"/>
+    <w:lsdException w:name="Colorful Shading Accent 4" w:semiHidden="0" w:uiPriority="71" w:unhideWhenUsed="0"/>
+    <w:lsdException w:name="Colorful List Accent 4" w:semiHidden="0" w:uiPriority="72" w:unhideWhenUsed="0"/>
+    <w:lsdException w:name="Colorful Grid Accent 4" w:semiHidden="0" w:uiPriority="73" w:unhideWhenUsed="0"/>
+    <w:lsdException w:name="Light Shading Accent 5" w:semiHidden="0" w:uiPriority="60" w:unhideWhenUsed="0"/>
+    <w:lsdException w:name="Light List Accent 5" w:semiHidden="0" w:uiPriority="61" w:unhideWhenUsed="0"/>
+    <w:lsdException w:name="Light Grid Accent 5" w:semiHidden="0" w:uiPriority="62" w:unhideWhenUsed="0"/>
+    <w:lsdException w:name="Medium Shading 1 Accent 5" w:semiHidden="0" w:uiPriority="63" w:unhideWhenUsed="0"/>
+    <w:lsdException w:name="Medium Shading 2 Accent 5" w:semiHidden="0" w:uiPriority="64" w:unhideWhenUsed="0"/>
+    <w:lsdException w:name="Medium List 1 Accent 5" w:semiHidden="0" w:uiPriority="65" w:unhideWhenUsed="0"/>
+    <w:lsdException w:name="Medium List 2 Accent 5" w:semiHidden="0" w:uiPriority="66" w:unhideWhenUsed="0"/>
+    <w:lsdException w:name="Medium Grid 1 Accent 5" w:semiHidden="0" w:uiPriority="67" w:unhideWhenUsed="0"/>
+    <w:lsdException w:name="Medium Grid 2 Accent 5" w:semiHidden="0" w:uiPriority="68" w:unhideWhenUsed="0"/>
+    <w:lsdException w:name="Medium Grid 3 Accent 5" w:semiHidden="0" w:uiPriority="69" w:unhideWhenUsed="0"/>
+    <w:lsdException w:name="Dark List Accent 5" w:semiHidden="0" w:uiPriority="70" w:unhideWhenUsed="0"/>
+    <w:lsdException w:name="Colorful Shading Accent 5" w:semiHidden="0" w:uiPriority="71" w:unhideWhenUsed="0"/>
+    <w:lsdException w:name="Colorful List Accent 5" w:semiHidden="0" w:uiPriority="72" w:unhideWhenUsed="0"/>
+    <w:lsdException w:name="Colorful Grid Accent 5" w:semiHidden="0" w:uiPriority="73" w:unhideWhenUsed="0"/>
+    <w:lsdException w:name="Light Shading Accent 6" w:semiHidden="0" w:uiPriority="60" w:unhideWhenUsed="0"/>
+    <w:lsdException w:name="Light List Accent 6" w:semiHidden="0" w:uiPriority="61" w:unhideWhenUsed="0"/>
+    <w:lsdException w:name="Light Grid Accent 6" w:semiHidden="0" w:uiPriority="62" w:unhideWhenUsed="0"/>
+    <w:lsdException w:name="Medium Shading 1 Accent 6" w:semiHidden="0" w:uiPriority="63" w:unhideWhenUsed="0"/>
+    <w:lsdException w:name="Medium Shading 2 Accent 6" w:semiHidden="0" w:uiPriority="64" w:unhideWhenUsed="0"/>
+    <w:lsdException w:name="Medium List 1 Accent 6" w:semiHidden="0" w:uiPriority="65" w:unhideWhenUsed="0"/>
+    <w:lsdException w:name="Medium List 2 Accent 6" w:semiHidden="0" w:uiPriority="66" w:unhideWhenUsed="0"/>
+    <w:lsdException w:name="Medium Grid 1 Accent 6" w:semiHidden="0" w:uiPriority="67" w:unhideWhenUsed="0"/>
+    <w:lsdException w:name="Medium Grid 2 Accent 6" w:semiHidden="0" w:uiPriority="68" w:unhideWhenUsed="0"/>
+    <w:lsdException w:name="Medium Grid 3 Accent 6" w:semiHidden="0" w:uiPriority="69" w:unhideWhenUsed="0"/>
+    <w:lsdException w:name="Dark List Accent 6" w:semiHidden="0" w:uiPriority="70" w:unhideWhenUsed="0"/>
+    <w:lsdException w:name="Colorful Shading Accent 6" w:semiHidden="0" w:uiPriority="71" w:unhideWhenUsed="0"/>
+    <w:lsdException w:name="Colorful List Accent 6" w:semiHidden="0" w:uiPriority="72" w:unhideWhenUsed="0"/>
+    <w:lsdException w:name="Colorful Grid Accent 6" w:semiHidden="0" w:uiPriority="73" w:unhideWhenUsed="0"/>
+    <w:lsdException w:name="Subtle Emphasis" w:semiHidden="0" w:uiPriority="19" w:unhideWhenUsed="0" w:qFormat="1"/>
+    <w:lsdException w:name="Intense Emphasis" w:semiHidden="0" w:uiPriority="21" w:unhideWhenUsed="0" w:qFormat="1"/>
+    <w:lsdException w:name="Subtle Reference" w:semiHidden="0" w:uiPriority="31" w:unhideWhenUsed="0" w:qFormat="1"/>
+    <w:lsdException w:name="Intense Reference" w:semiHidden="0" w:uiPriority="32" w:unhideWhenUsed="0" w:qFormat="1"/>
+    <w:lsdException w:name="Book Title" w:semiHidden="0" w:uiPriority="33" w:unhideWhenUsed="0" w:qFormat="1"/>
+    <w:lsdException w:name="Bibliography" w:uiPriority="37"/>
+    <w:lsdException w:name="TOC Heading" w:uiPriority="39" w:qFormat="1"/>
+  </w:latentStyles>
+  <w:style w:type="paragraph" w:default="1" w:styleId="Normal">
+    <w:name w:val="Normal"/>
+    <w:qFormat/>
+    <w:rsid w:val="00624F0C"/>
+  </w:style>
+  <w:style w:type="character" w:default="1" w:styleId="DefaultParagraphFont">
+    <w:name w:val="Default Paragraph Font"/>
+    <w:uiPriority w:val="1"/>
+    <w:semiHidden/>
+    <w:unhideWhenUsed/>
+  </w:style>
+  <w:style w:type="table" w:default="1" w:styleId="TableNormal">
+    <w:name w:val="Normal Table"/>
+    <w:uiPriority w:val="99"/>
+    <w:semiHidden/>
+    <w:unhideWhenUsed/>
+    <w:qFormat/>
+    <w:tblPr>
+      <w:tblInd w:w="0" w:type="dxa"/>
+      <w:tblCellMar>
+        <w:top w:w="0" w:type="dxa"/>
+        <w:left w:w="108" w:type="dxa"/>
+        <w:bottom w:w="0" w:type="dxa"/>
+        <w:right w:w="108" w:type="dxa"/>
+      </w:tblCellMar>
+    </w:tblPr>
+  </w:style>
+  <w:style w:type="numbering" w:default="1" w:styleId="NoList">
+    <w:name w:val="No List"/>
+    <w:uiPriority w:val="99"/>
+    <w:semiHidden/>
+    <w:unhideWhenUsed/>
+  </w:style>
+  <w:style w:type="paragraph" w:customStyle="1" w:styleId="486E7C6141C24DB19E0F698868FAA2E3">
+    <w:name w:val="486E7C6141C24DB19E0F698868FAA2E3"/>
+    <w:rsid w:val="00095260"/>
+  </w:style>
+  <w:style w:type="paragraph" w:customStyle="1" w:styleId="F6995C0615894F7BBFFEA82AC354270E">
+    <w:name w:val="F6995C0615894F7BBFFEA82AC354270E"/>
+    <w:rsid w:val="00095260"/>
+  </w:style>
+  <w:style w:type="paragraph" w:customStyle="1" w:styleId="145834431805442C9F9AADFA52419F05">
+    <w:name w:val="145834431805442C9F9AADFA52419F05"/>
+    <w:rsid w:val="000D25CD"/>
+  </w:style>
+  <w:style w:type="paragraph" w:customStyle="1" w:styleId="1E68E32B4E764B2283F1BA9E2A382F74">
+    <w:name w:val="1E68E32B4E764B2283F1BA9E2A382F74"/>
+    <w:rsid w:val="000D25CD"/>
+  </w:style>
+  <w:style w:type="paragraph" w:customStyle="1" w:styleId="5A4E15E976824BAE9C7048DB416DE0D6">
+    <w:name w:val="5A4E15E976824BAE9C7048DB416DE0D6"/>
+    <w:rsid w:val="000D25CD"/>
+  </w:style>
+</w:styles>
+</file>
+
+<file path=word/glossary/webSettings.xml><?xml version="1.0" encoding="utf-8"?>
+<w:webSettings xmlns:r="http://schemas.openxmlformats.org/officeDocument/2006/relationships" xmlns:w="http://schemas.openxmlformats.org/wordprocessingml/2006/main">
+  <w:optimizeForBrowser/>
+  <w:allowPNG/>
+</w:webSettings>
+</file>
+
 <file path=word/theme/theme1.xml><?xml version="1.0" encoding="utf-8"?>
 <a:theme xmlns:a="http://schemas.openxmlformats.org/drawingml/2006/main" name="Office Theme">
   <a:themeElements>
@@ -12631,7 +14285,7 @@
   <a:extraClrSchemeLst/>
   <a:extLst>
     <a:ext uri="{05A4C25C-085E-4340-85A3-A5531E510DB2}">
-      <thm15:themeFamily xmlns="" xmlns:thm15="http://schemas.microsoft.com/office/thememl/2012/main" name="Office Theme" id="{62F939B6-93AF-4DB8-9C6B-D6C7DFDC589F}" vid="{4A3C46E8-61CC-4603-A589-7422A47A8E4A}"/>
+      <thm15:themeFamily xmlns:thm15="http://schemas.microsoft.com/office/thememl/2012/main" xmlns="" name="Office Theme" id="{62F939B6-93AF-4DB8-9C6B-D6C7DFDC589F}" vid="{4A3C46E8-61CC-4603-A589-7422A47A8E4A}"/>
     </a:ext>
   </a:extLst>
 </a:theme>
@@ -12642,7 +14296,7 @@
 </file>
 
 <file path=customXml/itemProps1.xml><?xml version="1.0" encoding="utf-8"?>
-<ds:datastoreItem xmlns:ds="http://schemas.openxmlformats.org/officeDocument/2006/customXml" ds:itemID="{E9B6D879-C64B-46B1-9717-1FFDCDA0E604}">
+<ds:datastoreItem xmlns:ds="http://schemas.openxmlformats.org/officeDocument/2006/customXml" ds:itemID="{1D8679D2-7381-4FD6-8A89-9209D157CDE8}">
   <ds:schemaRefs>
     <ds:schemaRef ds:uri="http://schemas.openxmlformats.org/officeDocument/2006/bibliography"/>
   </ds:schemaRefs>

</xml_diff>